<commit_message>
small changes and finished report
</commit_message>
<xml_diff>
--- a/Mašinsko učenje.docx
+++ b/Mašinsko učenje.docx
@@ -1,6 +1,6 @@
 
 <file path=word/document.xml><?xml version="1.0" encoding="utf-8"?>
-<w:document xmlns:wpc="http://schemas.microsoft.com/office/word/2010/wordprocessingCanvas" xmlns:cx="http://schemas.microsoft.com/office/drawing/2014/chartex" xmlns:cx1="http://schemas.microsoft.com/office/drawing/2015/9/8/chartex" xmlns:cx2="http://schemas.microsoft.com/office/drawing/2015/10/21/chartex" xmlns:cx3="http://schemas.microsoft.com/office/drawing/2016/5/9/chartex" xmlns:cx4="http://schemas.microsoft.com/office/drawing/2016/5/10/chartex" xmlns:cx5="http://schemas.microsoft.com/office/drawing/2016/5/11/chartex" xmlns:cx6="http://schemas.microsoft.com/office/drawing/2016/5/12/chartex" xmlns:cx7="http://schemas.microsoft.com/office/drawing/2016/5/13/chartex" xmlns:cx8="http://schemas.microsoft.com/office/drawing/2016/5/14/chartex" xmlns:mc="http://schemas.openxmlformats.org/markup-compatibility/2006" xmlns:aink="http://schemas.microsoft.com/office/drawing/2016/ink" xmlns:am3d="http://schemas.microsoft.com/office/drawing/2017/model3d" xmlns:o="urn:schemas-microsoft-com:office:office" xmlns:r="http://schemas.openxmlformats.org/officeDocument/2006/relationships" xmlns:m="http://schemas.openxmlformats.org/officeDocument/2006/math" xmlns:v="urn:schemas-microsoft-com:vml" xmlns:wp14="http://schemas.microsoft.com/office/word/2010/wordprocessingDrawing" xmlns:wp="http://schemas.openxmlformats.org/drawingml/2006/wordprocessingDrawing" xmlns:w10="urn:schemas-microsoft-com:office:word" xmlns:w="http://schemas.openxmlformats.org/wordprocessingml/2006/main" xmlns:w14="http://schemas.microsoft.com/office/word/2010/wordml" xmlns:w15="http://schemas.microsoft.com/office/word/2012/wordml" xmlns:w16cid="http://schemas.microsoft.com/office/word/2016/wordml/cid" xmlns:w16se="http://schemas.microsoft.com/office/word/2015/wordml/symex" xmlns:wpg="http://schemas.microsoft.com/office/word/2010/wordprocessingGroup" xmlns:wpi="http://schemas.microsoft.com/office/word/2010/wordprocessingInk" xmlns:wne="http://schemas.microsoft.com/office/word/2006/wordml" xmlns:wps="http://schemas.microsoft.com/office/word/2010/wordprocessingShape" mc:Ignorable="w14 w15 w16se w16cid wp14">
+<w:document xmlns:ve="http://schemas.openxmlformats.org/markup-compatibility/2006" xmlns:o="urn:schemas-microsoft-com:office:office" xmlns:r="http://schemas.openxmlformats.org/officeDocument/2006/relationships" xmlns:m="http://schemas.openxmlformats.org/officeDocument/2006/math" xmlns:v="urn:schemas-microsoft-com:vml" xmlns:wp="http://schemas.openxmlformats.org/drawingml/2006/wordprocessingDrawing" xmlns:w10="urn:schemas-microsoft-com:office:word" xmlns:w="http://schemas.openxmlformats.org/wordprocessingml/2006/main" xmlns:wne="http://schemas.microsoft.com/office/word/2006/wordml">
   <w:body>
     <w:p>
       <w:pPr>
@@ -58,7 +58,7 @@
           <w:b/>
           <w:sz w:val="24"/>
           <w:szCs w:val="24"/>
-          <w:lang w:val="sr-Latn-RS"/>
+          <w:lang/>
         </w:rPr>
         <w:t>šin, Kristina Andrijin, Stefan Bogdanović</w:t>
       </w:r>
@@ -636,9 +636,10 @@
         <w:rPr>
           <w:rFonts w:ascii="Times New Roman" w:eastAsia="Times New Roman" w:hAnsi="Times New Roman" w:cs="Times New Roman"/>
           <w:noProof/>
+          <w:lang w:val="en-US"/>
         </w:rPr>
         <w:drawing>
-          <wp:inline distT="0" distB="0" distL="0" distR="0" wp14:anchorId="1ED1305A" wp14:editId="585BD953">
+          <wp:inline distT="0" distB="0" distL="0" distR="0">
             <wp:extent cx="2049780" cy="1365611"/>
             <wp:effectExtent l="0" t="0" r="7620" b="6350"/>
             <wp:docPr id="1" name="Picture 1"/>
@@ -655,10 +656,10 @@
                     </pic:cNvPicPr>
                   </pic:nvPicPr>
                   <pic:blipFill>
-                    <a:blip r:embed="rId5" cstate="print">
+                    <a:blip r:embed="rId6" cstate="print">
                       <a:extLst>
                         <a:ext uri="{28A0092B-C50C-407E-A947-70E740481C1C}">
-                          <a14:useLocalDpi xmlns:a14="http://schemas.microsoft.com/office/drawing/2010/main" val="0"/>
+                          <a14:useLocalDpi xmlns:a14="http://schemas.microsoft.com/office/drawing/2010/main" xmlns:wps="http://schemas.microsoft.com/office/word/2010/wordprocessingShape" xmlns:wpi="http://schemas.microsoft.com/office/word/2010/wordprocessingInk" xmlns:wpg="http://schemas.microsoft.com/office/word/2010/wordprocessingGroup" xmlns:w16se="http://schemas.microsoft.com/office/word/2015/wordml/symex" xmlns:w16cid="http://schemas.microsoft.com/office/word/2016/wordml/cid" xmlns:w15="http://schemas.microsoft.com/office/word/2012/wordml" xmlns:w14="http://schemas.microsoft.com/office/word/2010/wordml" xmlns:w="http://schemas.openxmlformats.org/wordprocessingml/2006/main" xmlns:w10="urn:schemas-microsoft-com:office:word" xmlns:wp14="http://schemas.microsoft.com/office/word/2010/wordprocessingDrawing" xmlns:v="urn:schemas-microsoft-com:vml" xmlns:o="urn:schemas-microsoft-com:office:office" xmlns:am3d="http://schemas.microsoft.com/office/drawing/2017/model3d" xmlns:aink="http://schemas.microsoft.com/office/drawing/2016/ink" xmlns:mc="http://schemas.openxmlformats.org/markup-compatibility/2006" xmlns:cx8="http://schemas.microsoft.com/office/drawing/2016/5/14/chartex" xmlns:cx7="http://schemas.microsoft.com/office/drawing/2016/5/13/chartex" xmlns:cx6="http://schemas.microsoft.com/office/drawing/2016/5/12/chartex" xmlns:cx5="http://schemas.microsoft.com/office/drawing/2016/5/11/chartex" xmlns:cx4="http://schemas.microsoft.com/office/drawing/2016/5/10/chartex" xmlns:cx3="http://schemas.microsoft.com/office/drawing/2016/5/9/chartex" xmlns:cx2="http://schemas.microsoft.com/office/drawing/2015/10/21/chartex" xmlns:cx1="http://schemas.microsoft.com/office/drawing/2015/9/8/chartex" xmlns:cx="http://schemas.microsoft.com/office/drawing/2014/chartex" xmlns:wpc="http://schemas.microsoft.com/office/word/2010/wordprocessingCanvas" xmlns="" val="0"/>
                         </a:ext>
                       </a:extLst>
                     </a:blip>
@@ -690,9 +691,10 @@
         <w:rPr>
           <w:rFonts w:ascii="Times New Roman" w:eastAsia="Times New Roman" w:hAnsi="Times New Roman" w:cs="Times New Roman"/>
           <w:noProof/>
+          <w:lang w:val="en-US"/>
         </w:rPr>
         <w:drawing>
-          <wp:inline distT="0" distB="0" distL="0" distR="0" wp14:anchorId="55A6780F" wp14:editId="1CD5E873">
+          <wp:inline distT="0" distB="0" distL="0" distR="0">
             <wp:extent cx="2080260" cy="1608268"/>
             <wp:effectExtent l="0" t="0" r="0" b="0"/>
             <wp:docPr id="2" name="Picture 2"/>
@@ -709,10 +711,10 @@
                     </pic:cNvPicPr>
                   </pic:nvPicPr>
                   <pic:blipFill rotWithShape="1">
-                    <a:blip r:embed="rId6" cstate="print">
+                    <a:blip r:embed="rId7" cstate="print">
                       <a:extLst>
                         <a:ext uri="{28A0092B-C50C-407E-A947-70E740481C1C}">
-                          <a14:useLocalDpi xmlns:a14="http://schemas.microsoft.com/office/drawing/2010/main" val="0"/>
+                          <a14:useLocalDpi xmlns:a14="http://schemas.microsoft.com/office/drawing/2010/main" xmlns:wps="http://schemas.microsoft.com/office/word/2010/wordprocessingShape" xmlns:wpi="http://schemas.microsoft.com/office/word/2010/wordprocessingInk" xmlns:wpg="http://schemas.microsoft.com/office/word/2010/wordprocessingGroup" xmlns:w16se="http://schemas.microsoft.com/office/word/2015/wordml/symex" xmlns:w16cid="http://schemas.microsoft.com/office/word/2016/wordml/cid" xmlns:w15="http://schemas.microsoft.com/office/word/2012/wordml" xmlns:w14="http://schemas.microsoft.com/office/word/2010/wordml" xmlns:w="http://schemas.openxmlformats.org/wordprocessingml/2006/main" xmlns:w10="urn:schemas-microsoft-com:office:word" xmlns:wp14="http://schemas.microsoft.com/office/word/2010/wordprocessingDrawing" xmlns:v="urn:schemas-microsoft-com:vml" xmlns:o="urn:schemas-microsoft-com:office:office" xmlns:am3d="http://schemas.microsoft.com/office/drawing/2017/model3d" xmlns:aink="http://schemas.microsoft.com/office/drawing/2016/ink" xmlns:mc="http://schemas.openxmlformats.org/markup-compatibility/2006" xmlns:cx8="http://schemas.microsoft.com/office/drawing/2016/5/14/chartex" xmlns:cx7="http://schemas.microsoft.com/office/drawing/2016/5/13/chartex" xmlns:cx6="http://schemas.microsoft.com/office/drawing/2016/5/12/chartex" xmlns:cx5="http://schemas.microsoft.com/office/drawing/2016/5/11/chartex" xmlns:cx4="http://schemas.microsoft.com/office/drawing/2016/5/10/chartex" xmlns:cx3="http://schemas.microsoft.com/office/drawing/2016/5/9/chartex" xmlns:cx2="http://schemas.microsoft.com/office/drawing/2015/10/21/chartex" xmlns:cx1="http://schemas.microsoft.com/office/drawing/2015/9/8/chartex" xmlns:cx="http://schemas.microsoft.com/office/drawing/2014/chartex" xmlns:wpc="http://schemas.microsoft.com/office/word/2010/wordprocessingCanvas" xmlns="" val="0"/>
                         </a:ext>
                       </a:extLst>
                     </a:blip>
@@ -733,7 +735,7 @@
                     </a:ln>
                     <a:extLst>
                       <a:ext uri="{53640926-AAD7-44D8-BBD7-CCE9431645EC}">
-                        <a14:shadowObscured xmlns:a14="http://schemas.microsoft.com/office/drawing/2010/main"/>
+                        <a14:shadowObscured xmlns:a14="http://schemas.microsoft.com/office/drawing/2010/main" xmlns:wps="http://schemas.microsoft.com/office/word/2010/wordprocessingShape" xmlns:wpi="http://schemas.microsoft.com/office/word/2010/wordprocessingInk" xmlns:wpg="http://schemas.microsoft.com/office/word/2010/wordprocessingGroup" xmlns:w16se="http://schemas.microsoft.com/office/word/2015/wordml/symex" xmlns:w16cid="http://schemas.microsoft.com/office/word/2016/wordml/cid" xmlns:w15="http://schemas.microsoft.com/office/word/2012/wordml" xmlns:w14="http://schemas.microsoft.com/office/word/2010/wordml" xmlns:w="http://schemas.openxmlformats.org/wordprocessingml/2006/main" xmlns:w10="urn:schemas-microsoft-com:office:word" xmlns:wp14="http://schemas.microsoft.com/office/word/2010/wordprocessingDrawing" xmlns:v="urn:schemas-microsoft-com:vml" xmlns:o="urn:schemas-microsoft-com:office:office" xmlns:am3d="http://schemas.microsoft.com/office/drawing/2017/model3d" xmlns:aink="http://schemas.microsoft.com/office/drawing/2016/ink" xmlns:mc="http://schemas.openxmlformats.org/markup-compatibility/2006" xmlns:cx8="http://schemas.microsoft.com/office/drawing/2016/5/14/chartex" xmlns:cx7="http://schemas.microsoft.com/office/drawing/2016/5/13/chartex" xmlns:cx6="http://schemas.microsoft.com/office/drawing/2016/5/12/chartex" xmlns:cx5="http://schemas.microsoft.com/office/drawing/2016/5/11/chartex" xmlns:cx4="http://schemas.microsoft.com/office/drawing/2016/5/10/chartex" xmlns:cx3="http://schemas.microsoft.com/office/drawing/2016/5/9/chartex" xmlns:cx2="http://schemas.microsoft.com/office/drawing/2015/10/21/chartex" xmlns:cx1="http://schemas.microsoft.com/office/drawing/2015/9/8/chartex" xmlns:cx="http://schemas.microsoft.com/office/drawing/2014/chartex" xmlns:wpc="http://schemas.microsoft.com/office/word/2010/wordprocessingCanvas" xmlns=""/>
                       </a:ext>
                     </a:extLst>
                   </pic:spPr>
@@ -747,9 +749,10 @@
         <w:rPr>
           <w:rFonts w:ascii="Times New Roman" w:eastAsia="Times New Roman" w:hAnsi="Times New Roman" w:cs="Times New Roman"/>
           <w:noProof/>
+          <w:lang w:val="en-US"/>
         </w:rPr>
         <w:drawing>
-          <wp:inline distT="0" distB="0" distL="0" distR="0" wp14:anchorId="45D6CD1E" wp14:editId="60DCF928">
+          <wp:inline distT="0" distB="0" distL="0" distR="0">
             <wp:extent cx="1554480" cy="1469614"/>
             <wp:effectExtent l="0" t="0" r="7620" b="0"/>
             <wp:docPr id="3" name="Picture 3"/>
@@ -766,10 +769,10 @@
                     </pic:cNvPicPr>
                   </pic:nvPicPr>
                   <pic:blipFill>
-                    <a:blip r:embed="rId7" cstate="print">
+                    <a:blip r:embed="rId8" cstate="print">
                       <a:extLst>
                         <a:ext uri="{28A0092B-C50C-407E-A947-70E740481C1C}">
-                          <a14:useLocalDpi xmlns:a14="http://schemas.microsoft.com/office/drawing/2010/main" val="0"/>
+                          <a14:useLocalDpi xmlns:a14="http://schemas.microsoft.com/office/drawing/2010/main" xmlns:wps="http://schemas.microsoft.com/office/word/2010/wordprocessingShape" xmlns:wpi="http://schemas.microsoft.com/office/word/2010/wordprocessingInk" xmlns:wpg="http://schemas.microsoft.com/office/word/2010/wordprocessingGroup" xmlns:w16se="http://schemas.microsoft.com/office/word/2015/wordml/symex" xmlns:w16cid="http://schemas.microsoft.com/office/word/2016/wordml/cid" xmlns:w15="http://schemas.microsoft.com/office/word/2012/wordml" xmlns:w14="http://schemas.microsoft.com/office/word/2010/wordml" xmlns:w="http://schemas.openxmlformats.org/wordprocessingml/2006/main" xmlns:w10="urn:schemas-microsoft-com:office:word" xmlns:wp14="http://schemas.microsoft.com/office/word/2010/wordprocessingDrawing" xmlns:v="urn:schemas-microsoft-com:vml" xmlns:o="urn:schemas-microsoft-com:office:office" xmlns:am3d="http://schemas.microsoft.com/office/drawing/2017/model3d" xmlns:aink="http://schemas.microsoft.com/office/drawing/2016/ink" xmlns:mc="http://schemas.openxmlformats.org/markup-compatibility/2006" xmlns:cx8="http://schemas.microsoft.com/office/drawing/2016/5/14/chartex" xmlns:cx7="http://schemas.microsoft.com/office/drawing/2016/5/13/chartex" xmlns:cx6="http://schemas.microsoft.com/office/drawing/2016/5/12/chartex" xmlns:cx5="http://schemas.microsoft.com/office/drawing/2016/5/11/chartex" xmlns:cx4="http://schemas.microsoft.com/office/drawing/2016/5/10/chartex" xmlns:cx3="http://schemas.microsoft.com/office/drawing/2016/5/9/chartex" xmlns:cx2="http://schemas.microsoft.com/office/drawing/2015/10/21/chartex" xmlns:cx1="http://schemas.microsoft.com/office/drawing/2015/9/8/chartex" xmlns:cx="http://schemas.microsoft.com/office/drawing/2014/chartex" xmlns:wpc="http://schemas.microsoft.com/office/word/2010/wordprocessingCanvas" xmlns="" val="0"/>
                         </a:ext>
                       </a:extLst>
                     </a:blip>
@@ -861,25 +864,7 @@
         <w:rPr>
           <w:rFonts w:ascii="Times New Roman" w:eastAsia="Times New Roman" w:hAnsi="Times New Roman" w:cs="Times New Roman"/>
         </w:rPr>
-        <w:t>There are 8 code submissions on Kaggle for this data set. 5 of them are an analysis of the data</w:t>
-      </w:r>
-      <w:r>
-        <w:rPr>
-          <w:rFonts w:ascii="Times New Roman" w:eastAsia="Times New Roman" w:hAnsi="Times New Roman" w:cs="Times New Roman"/>
-        </w:rPr>
-        <w:t xml:space="preserve"> </w:t>
-      </w:r>
-      <w:r>
-        <w:rPr>
-          <w:rFonts w:ascii="Times New Roman" w:eastAsia="Times New Roman" w:hAnsi="Times New Roman" w:cs="Times New Roman"/>
-        </w:rPr>
-        <w:t>set, and they have come to similar conclusions to us. The data set is very balanced, each of the categorical labels are exactly equal, for example all of the Stage categories take up ~25%, there is almost an exactly 50/50 split between men and women, there is 20% of each ethnicity and so on.</w:t>
-      </w:r>
-      <w:r>
-        <w:rPr>
-          <w:rFonts w:ascii="Times New Roman" w:eastAsia="Times New Roman" w:hAnsi="Times New Roman" w:cs="Times New Roman"/>
-        </w:rPr>
-        <w:t xml:space="preserve"> </w:t>
+        <w:t>There are 8 code submissions on Kaggle for this data set. 5 of them are an analysis of the dataset, and they have come to similar conclusions to us. The data set is very balanced, each of the categorical labels are exactly equal, for example all of the Stage categories take up ~25%, there is almost an exactly 50/50 split between men and women, there is 20% of each ethnicity and so on.</w:t>
       </w:r>
     </w:p>
     <w:p>
@@ -915,12 +900,14 @@
         </w:rPr>
         <w:t xml:space="preserve"> techniques. They used a variety of classifiers and composition classifiers such as </w:t>
       </w:r>
+      <w:proofErr w:type="spellStart"/>
       <w:r>
         <w:rPr>
           <w:rFonts w:ascii="Times New Roman" w:eastAsia="Times New Roman" w:hAnsi="Times New Roman" w:cs="Times New Roman"/>
         </w:rPr>
         <w:t>AdaBoost</w:t>
       </w:r>
+      <w:proofErr w:type="spellEnd"/>
       <w:r>
         <w:rPr>
           <w:rFonts w:ascii="Times New Roman" w:eastAsia="Times New Roman" w:hAnsi="Times New Roman" w:cs="Times New Roman"/>
@@ -953,7 +940,21 @@
         <w:rPr>
           <w:rFonts w:ascii="Times New Roman" w:eastAsia="Times New Roman" w:hAnsi="Times New Roman" w:cs="Times New Roman"/>
         </w:rPr>
-        <w:t xml:space="preserve">, Perceptron, Ridge, Random Forest, Decision Tree and so on… all of them got a macro F1 score result around 0.25 </w:t>
+        <w:t xml:space="preserve">, </w:t>
+      </w:r>
+      <w:proofErr w:type="spellStart"/>
+      <w:r>
+        <w:rPr>
+          <w:rFonts w:ascii="Times New Roman" w:eastAsia="Times New Roman" w:hAnsi="Times New Roman" w:cs="Times New Roman"/>
+        </w:rPr>
+        <w:t>Perceptron</w:t>
+      </w:r>
+      <w:proofErr w:type="spellEnd"/>
+      <w:r>
+        <w:rPr>
+          <w:rFonts w:ascii="Times New Roman" w:eastAsia="Times New Roman" w:hAnsi="Times New Roman" w:cs="Times New Roman"/>
+        </w:rPr>
+        <w:t xml:space="preserve">, Ridge, Random Forest, Decision Tree and so on… all of them got a macro F1 score result around 0.25 </w:t>
       </w:r>
     </w:p>
     <w:p>
@@ -994,12 +995,6 @@
         <w:rPr>
           <w:rFonts w:ascii="Times New Roman" w:eastAsia="Times New Roman" w:hAnsi="Times New Roman" w:cs="Times New Roman"/>
         </w:rPr>
-        <w:t xml:space="preserve"> </w:t>
-      </w:r>
-      <w:r>
-        <w:rPr>
-          <w:rFonts w:ascii="Times New Roman" w:eastAsia="Times New Roman" w:hAnsi="Times New Roman" w:cs="Times New Roman"/>
-        </w:rPr>
         <w:t>We will describe them separately</w:t>
       </w:r>
       <w:r>
@@ -1042,14 +1037,14 @@
         <w:rPr>
           <w:rFonts w:ascii="Times New Roman" w:eastAsia="Times New Roman" w:hAnsi="Times New Roman" w:cs="Times New Roman"/>
         </w:rPr>
-        <w:t>Hemoglobim_</w:t>
+        <w:t>Hemoglobim_Level</w:t>
       </w:r>
       <w:proofErr w:type="gramStart"/>
       <w:r>
         <w:rPr>
           <w:rFonts w:ascii="Times New Roman" w:eastAsia="Times New Roman" w:hAnsi="Times New Roman" w:cs="Times New Roman"/>
         </w:rPr>
-        <w:t>Level,White</w:t>
+        <w:t>,White</w:t>
       </w:r>
       <w:proofErr w:type="gramEnd"/>
       <w:r>
@@ -1362,6 +1357,509 @@
     </w:p>
     <w:p>
       <w:pPr>
+        <w:rPr>
+          <w:rFonts w:ascii="Times New Roman" w:eastAsia="Times New Roman" w:hAnsi="Times New Roman" w:cs="Times New Roman"/>
+        </w:rPr>
+      </w:pPr>
+      <w:r>
+        <w:rPr>
+          <w:rFonts w:ascii="Times New Roman" w:eastAsia="Times New Roman" w:hAnsi="Times New Roman" w:cs="Times New Roman"/>
+        </w:rPr>
+        <w:t>Approach 4:</w:t>
+      </w:r>
+    </w:p>
+    <w:p>
+      <w:pPr>
+        <w:ind w:left="720"/>
+        <w:rPr>
+          <w:rFonts w:ascii="Times New Roman" w:eastAsia="Times New Roman" w:hAnsi="Times New Roman" w:cs="Times New Roman"/>
+        </w:rPr>
+      </w:pPr>
+      <w:r>
+        <w:rPr>
+          <w:rFonts w:ascii="Times New Roman" w:eastAsia="Times New Roman" w:hAnsi="Times New Roman" w:cs="Times New Roman"/>
+        </w:rPr>
+        <w:t xml:space="preserve">This approach includes the following </w:t>
+      </w:r>
+      <w:proofErr w:type="spellStart"/>
+      <w:r>
+        <w:rPr>
+          <w:rFonts w:ascii="Times New Roman" w:eastAsia="Times New Roman" w:hAnsi="Times New Roman" w:cs="Times New Roman"/>
+        </w:rPr>
+        <w:t>preprocessing</w:t>
+      </w:r>
+      <w:proofErr w:type="spellEnd"/>
+      <w:r>
+        <w:rPr>
+          <w:rFonts w:ascii="Times New Roman" w:eastAsia="Times New Roman" w:hAnsi="Times New Roman" w:cs="Times New Roman"/>
+        </w:rPr>
+        <w:t xml:space="preserve"> steps:</w:t>
+      </w:r>
+    </w:p>
+    <w:p>
+      <w:pPr>
+        <w:pStyle w:val="ListParagraph"/>
+        <w:numPr>
+          <w:ilvl w:val="0"/>
+          <w:numId w:val="2"/>
+        </w:numPr>
+        <w:rPr>
+          <w:rFonts w:ascii="Times New Roman" w:eastAsia="Times New Roman" w:hAnsi="Times New Roman" w:cs="Times New Roman"/>
+        </w:rPr>
+      </w:pPr>
+      <w:r>
+        <w:rPr>
+          <w:rFonts w:ascii="Times New Roman" w:eastAsia="Times New Roman" w:hAnsi="Times New Roman" w:cs="Times New Roman"/>
+        </w:rPr>
+        <w:t xml:space="preserve">Dropping some of the columns that are deemed to be of </w:t>
+      </w:r>
+      <w:r>
+        <w:rPr>
+          <w:rFonts w:ascii="Times New Roman" w:eastAsia="Times New Roman" w:hAnsi="Times New Roman" w:cs="Times New Roman"/>
+        </w:rPr>
+        <w:t xml:space="preserve">the </w:t>
+      </w:r>
+      <w:r>
+        <w:rPr>
+          <w:rFonts w:ascii="Times New Roman" w:eastAsia="Times New Roman" w:hAnsi="Times New Roman" w:cs="Times New Roman"/>
+        </w:rPr>
+        <w:t>least importance</w:t>
+      </w:r>
+      <w:r>
+        <w:rPr>
+          <w:rFonts w:ascii="Times New Roman" w:eastAsia="Times New Roman" w:hAnsi="Times New Roman" w:cs="Times New Roman"/>
+        </w:rPr>
+        <w:t xml:space="preserve"> by </w:t>
+      </w:r>
+      <w:r>
+        <w:rPr>
+          <w:rFonts w:ascii="Times New Roman" w:eastAsia="Times New Roman" w:hAnsi="Times New Roman" w:cs="Times New Roman"/>
+        </w:rPr>
+        <w:t>Extra</w:t>
+      </w:r>
+      <w:r>
+        <w:rPr>
+          <w:rFonts w:ascii="Times New Roman" w:eastAsia="Times New Roman" w:hAnsi="Times New Roman" w:cs="Times New Roman"/>
+        </w:rPr>
+        <w:t xml:space="preserve"> </w:t>
+      </w:r>
+      <w:r>
+        <w:rPr>
+          <w:rFonts w:ascii="Times New Roman" w:eastAsia="Times New Roman" w:hAnsi="Times New Roman" w:cs="Times New Roman"/>
+        </w:rPr>
+        <w:t>Trees</w:t>
+      </w:r>
+      <w:r>
+        <w:rPr>
+          <w:rFonts w:ascii="Times New Roman" w:eastAsia="Times New Roman" w:hAnsi="Times New Roman" w:cs="Times New Roman"/>
+        </w:rPr>
+        <w:t xml:space="preserve"> </w:t>
+      </w:r>
+      <w:r>
+        <w:rPr>
+          <w:rFonts w:ascii="Times New Roman" w:eastAsia="Times New Roman" w:hAnsi="Times New Roman" w:cs="Times New Roman"/>
+        </w:rPr>
+        <w:t>Classifier</w:t>
+      </w:r>
+      <w:r>
+        <w:rPr>
+          <w:rFonts w:ascii="Times New Roman" w:eastAsia="Times New Roman" w:hAnsi="Times New Roman" w:cs="Times New Roman"/>
+        </w:rPr>
+        <w:t xml:space="preserve">, as is demonstrated in picture 1, including </w:t>
+      </w:r>
+      <w:proofErr w:type="spellStart"/>
+      <w:r>
+        <w:rPr>
+          <w:rFonts w:ascii="Times New Roman" w:eastAsia="Times New Roman" w:hAnsi="Times New Roman" w:cs="Times New Roman"/>
+        </w:rPr>
+        <w:t>Patient_ID</w:t>
+      </w:r>
+      <w:proofErr w:type="spellEnd"/>
+      <w:r>
+        <w:rPr>
+          <w:rFonts w:ascii="Times New Roman" w:eastAsia="Times New Roman" w:hAnsi="Times New Roman" w:cs="Times New Roman"/>
+        </w:rPr>
+        <w:t xml:space="preserve"> column</w:t>
+      </w:r>
+    </w:p>
+    <w:p>
+      <w:pPr>
+        <w:pStyle w:val="ListParagraph"/>
+        <w:keepNext/>
+        <w:ind w:left="1440"/>
+      </w:pPr>
+      <w:r>
+        <w:rPr>
+          <w:rFonts w:ascii="Times New Roman" w:eastAsia="Times New Roman" w:hAnsi="Times New Roman" w:cs="Times New Roman"/>
+          <w:noProof/>
+          <w:lang w:val="en-US"/>
+        </w:rPr>
+        <w:drawing>
+          <wp:inline distT="0" distB="0" distL="0" distR="0">
+            <wp:extent cx="3882390" cy="2588260"/>
+            <wp:effectExtent l="19050" t="0" r="3810" b="0"/>
+            <wp:docPr id="7" name="Picture 2"/>
+            <wp:cNvGraphicFramePr>
+              <a:graphicFrameLocks xmlns:a="http://schemas.openxmlformats.org/drawingml/2006/main" noChangeAspect="1"/>
+            </wp:cNvGraphicFramePr>
+            <a:graphic xmlns:a="http://schemas.openxmlformats.org/drawingml/2006/main">
+              <a:graphicData uri="http://schemas.openxmlformats.org/drawingml/2006/picture">
+                <pic:pic xmlns:pic="http://schemas.openxmlformats.org/drawingml/2006/picture">
+                  <pic:nvPicPr>
+                    <pic:cNvPr id="0" name="Picture 2"/>
+                    <pic:cNvPicPr>
+                      <a:picLocks noChangeAspect="1" noChangeArrowheads="1"/>
+                    </pic:cNvPicPr>
+                  </pic:nvPicPr>
+                  <pic:blipFill>
+                    <a:blip r:embed="rId9" cstate="print"/>
+                    <a:srcRect/>
+                    <a:stretch>
+                      <a:fillRect/>
+                    </a:stretch>
+                  </pic:blipFill>
+                  <pic:spPr bwMode="auto">
+                    <a:xfrm>
+                      <a:off x="0" y="0"/>
+                      <a:ext cx="3888380" cy="2592253"/>
+                    </a:xfrm>
+                    <a:prstGeom prst="rect">
+                      <a:avLst/>
+                    </a:prstGeom>
+                    <a:noFill/>
+                    <a:ln w="9525">
+                      <a:noFill/>
+                      <a:miter lim="800000"/>
+                      <a:headEnd/>
+                      <a:tailEnd/>
+                    </a:ln>
+                  </pic:spPr>
+                </pic:pic>
+              </a:graphicData>
+            </a:graphic>
+          </wp:inline>
+        </w:drawing>
+      </w:r>
+    </w:p>
+    <w:p>
+      <w:pPr>
+        <w:pStyle w:val="Caption"/>
+        <w:jc w:val="center"/>
+        <w:rPr>
+          <w:rFonts w:ascii="Times New Roman" w:eastAsia="Times New Roman" w:hAnsi="Times New Roman" w:cs="Times New Roman"/>
+          <w:b w:val="0"/>
+          <w:color w:val="auto"/>
+          <w:sz w:val="22"/>
+        </w:rPr>
+      </w:pPr>
+      <w:r>
+        <w:rPr>
+          <w:rFonts w:ascii="Times New Roman" w:hAnsi="Times New Roman" w:cs="Times New Roman"/>
+          <w:b w:val="0"/>
+          <w:color w:val="auto"/>
+          <w:sz w:val="22"/>
+        </w:rPr>
+        <w:t xml:space="preserve">Picture </w:t>
+      </w:r>
+      <w:r>
+        <w:rPr>
+          <w:rFonts w:ascii="Times New Roman" w:hAnsi="Times New Roman" w:cs="Times New Roman"/>
+          <w:b w:val="0"/>
+          <w:color w:val="auto"/>
+          <w:sz w:val="22"/>
+        </w:rPr>
+        <w:fldChar w:fldCharType="begin"/>
+      </w:r>
+      <w:r>
+        <w:rPr>
+          <w:rFonts w:ascii="Times New Roman" w:hAnsi="Times New Roman" w:cs="Times New Roman"/>
+          <w:b w:val="0"/>
+          <w:color w:val="auto"/>
+          <w:sz w:val="22"/>
+        </w:rPr>
+        <w:instrText xml:space="preserve"> SEQ Picture \* ARABIC </w:instrText>
+      </w:r>
+      <w:r>
+        <w:rPr>
+          <w:rFonts w:ascii="Times New Roman" w:hAnsi="Times New Roman" w:cs="Times New Roman"/>
+          <w:b w:val="0"/>
+          <w:color w:val="auto"/>
+          <w:sz w:val="22"/>
+        </w:rPr>
+        <w:fldChar w:fldCharType="separate"/>
+      </w:r>
+      <w:r>
+        <w:rPr>
+          <w:rFonts w:ascii="Times New Roman" w:hAnsi="Times New Roman" w:cs="Times New Roman"/>
+          <w:b w:val="0"/>
+          <w:noProof/>
+          <w:color w:val="auto"/>
+          <w:sz w:val="22"/>
+        </w:rPr>
+        <w:t>1</w:t>
+      </w:r>
+      <w:r>
+        <w:rPr>
+          <w:rFonts w:ascii="Times New Roman" w:hAnsi="Times New Roman" w:cs="Times New Roman"/>
+          <w:b w:val="0"/>
+          <w:color w:val="auto"/>
+          <w:sz w:val="22"/>
+        </w:rPr>
+        <w:fldChar w:fldCharType="end"/>
+      </w:r>
+      <w:r>
+        <w:rPr>
+          <w:rFonts w:ascii="Times New Roman" w:hAnsi="Times New Roman" w:cs="Times New Roman"/>
+          <w:b w:val="0"/>
+          <w:color w:val="auto"/>
+          <w:sz w:val="22"/>
+        </w:rPr>
+        <w:t xml:space="preserve"> Feature </w:t>
+      </w:r>
+      <w:proofErr w:type="spellStart"/>
+      <w:r>
+        <w:rPr>
+          <w:rFonts w:ascii="Times New Roman" w:hAnsi="Times New Roman" w:cs="Times New Roman"/>
+          <w:b w:val="0"/>
+          <w:color w:val="auto"/>
+          <w:sz w:val="22"/>
+        </w:rPr>
+        <w:t>Importances</w:t>
+      </w:r>
+      <w:proofErr w:type="spellEnd"/>
+    </w:p>
+    <w:p>
+      <w:pPr>
+        <w:pStyle w:val="ListParagraph"/>
+        <w:numPr>
+          <w:ilvl w:val="0"/>
+          <w:numId w:val="2"/>
+        </w:numPr>
+        <w:rPr>
+          <w:rFonts w:ascii="Times New Roman" w:eastAsia="Times New Roman" w:hAnsi="Times New Roman" w:cs="Times New Roman"/>
+        </w:rPr>
+      </w:pPr>
+      <w:r>
+        <w:rPr>
+          <w:rFonts w:ascii="Times New Roman" w:eastAsia="Times New Roman" w:hAnsi="Times New Roman" w:cs="Times New Roman"/>
+        </w:rPr>
+        <w:t>Using KNN I</w:t>
+      </w:r>
+      <w:r>
+        <w:rPr>
+          <w:rFonts w:ascii="Times New Roman" w:eastAsia="Times New Roman" w:hAnsi="Times New Roman" w:cs="Times New Roman"/>
+        </w:rPr>
+        <w:t xml:space="preserve">mputer, Standard </w:t>
+      </w:r>
+      <w:proofErr w:type="spellStart"/>
+      <w:r>
+        <w:rPr>
+          <w:rFonts w:ascii="Times New Roman" w:eastAsia="Times New Roman" w:hAnsi="Times New Roman" w:cs="Times New Roman"/>
+        </w:rPr>
+        <w:t>Scaler</w:t>
+      </w:r>
+      <w:proofErr w:type="spellEnd"/>
+      <w:r>
+        <w:rPr>
+          <w:rFonts w:ascii="Times New Roman" w:eastAsia="Times New Roman" w:hAnsi="Times New Roman" w:cs="Times New Roman"/>
+        </w:rPr>
+        <w:t xml:space="preserve"> and PCA</w:t>
+      </w:r>
+    </w:p>
+    <w:p>
+      <w:pPr>
+        <w:pStyle w:val="ListParagraph"/>
+        <w:numPr>
+          <w:ilvl w:val="0"/>
+          <w:numId w:val="2"/>
+        </w:numPr>
+        <w:rPr>
+          <w:rFonts w:ascii="Times New Roman" w:eastAsia="Times New Roman" w:hAnsi="Times New Roman" w:cs="Times New Roman"/>
+        </w:rPr>
+      </w:pPr>
+      <w:r>
+        <w:rPr>
+          <w:rFonts w:ascii="Times New Roman" w:eastAsia="Times New Roman" w:hAnsi="Times New Roman" w:cs="Times New Roman"/>
+        </w:rPr>
+        <w:t xml:space="preserve">Trying to classifying data with </w:t>
+      </w:r>
+      <w:r>
+        <w:rPr>
+          <w:rFonts w:ascii="Times New Roman" w:eastAsia="Times New Roman" w:hAnsi="Times New Roman" w:cs="Times New Roman"/>
+        </w:rPr>
+        <w:t xml:space="preserve">different classifiers. </w:t>
+      </w:r>
+      <w:r>
+        <w:rPr>
+          <w:rFonts w:ascii="Times New Roman" w:eastAsia="Times New Roman" w:hAnsi="Times New Roman" w:cs="Times New Roman"/>
+        </w:rPr>
+        <w:t>Ensembles tried:</w:t>
+      </w:r>
+    </w:p>
+    <w:p>
+      <w:pPr>
+        <w:pStyle w:val="ListParagraph"/>
+        <w:numPr>
+          <w:ilvl w:val="1"/>
+          <w:numId w:val="2"/>
+        </w:numPr>
+        <w:rPr>
+          <w:rFonts w:ascii="Times New Roman" w:eastAsia="Times New Roman" w:hAnsi="Times New Roman" w:cs="Times New Roman"/>
+        </w:rPr>
+      </w:pPr>
+      <w:proofErr w:type="spellStart"/>
+      <w:r>
+        <w:rPr>
+          <w:rFonts w:ascii="Times New Roman" w:eastAsia="Times New Roman" w:hAnsi="Times New Roman" w:cs="Times New Roman"/>
+        </w:rPr>
+        <w:t>Hist</w:t>
+      </w:r>
+      <w:proofErr w:type="spellEnd"/>
+      <w:r>
+        <w:rPr>
+          <w:rFonts w:ascii="Times New Roman" w:eastAsia="Times New Roman" w:hAnsi="Times New Roman" w:cs="Times New Roman"/>
+        </w:rPr>
+        <w:t xml:space="preserve"> </w:t>
+      </w:r>
+      <w:r>
+        <w:rPr>
+          <w:rFonts w:ascii="Times New Roman" w:eastAsia="Times New Roman" w:hAnsi="Times New Roman" w:cs="Times New Roman"/>
+        </w:rPr>
+        <w:t>Gradient</w:t>
+      </w:r>
+      <w:r>
+        <w:rPr>
+          <w:rFonts w:ascii="Times New Roman" w:eastAsia="Times New Roman" w:hAnsi="Times New Roman" w:cs="Times New Roman"/>
+        </w:rPr>
+        <w:t xml:space="preserve"> </w:t>
+      </w:r>
+      <w:r>
+        <w:rPr>
+          <w:rFonts w:ascii="Times New Roman" w:eastAsia="Times New Roman" w:hAnsi="Times New Roman" w:cs="Times New Roman"/>
+        </w:rPr>
+        <w:t>Boosting</w:t>
+      </w:r>
+      <w:r>
+        <w:rPr>
+          <w:rFonts w:ascii="Times New Roman" w:eastAsia="Times New Roman" w:hAnsi="Times New Roman" w:cs="Times New Roman"/>
+        </w:rPr>
+        <w:t xml:space="preserve"> </w:t>
+      </w:r>
+      <w:r>
+        <w:rPr>
+          <w:rFonts w:ascii="Times New Roman" w:eastAsia="Times New Roman" w:hAnsi="Times New Roman" w:cs="Times New Roman"/>
+        </w:rPr>
+        <w:t>Classifier</w:t>
+      </w:r>
+    </w:p>
+    <w:p>
+      <w:pPr>
+        <w:pStyle w:val="ListParagraph"/>
+        <w:numPr>
+          <w:ilvl w:val="1"/>
+          <w:numId w:val="2"/>
+        </w:numPr>
+        <w:rPr>
+          <w:rFonts w:ascii="Times New Roman" w:eastAsia="Times New Roman" w:hAnsi="Times New Roman" w:cs="Times New Roman"/>
+        </w:rPr>
+      </w:pPr>
+      <w:proofErr w:type="spellStart"/>
+      <w:r>
+        <w:rPr>
+          <w:rFonts w:ascii="Times New Roman" w:eastAsia="Times New Roman" w:hAnsi="Times New Roman" w:cs="Times New Roman"/>
+        </w:rPr>
+        <w:t>Ada</w:t>
+      </w:r>
+      <w:proofErr w:type="spellEnd"/>
+      <w:r>
+        <w:rPr>
+          <w:rFonts w:ascii="Times New Roman" w:eastAsia="Times New Roman" w:hAnsi="Times New Roman" w:cs="Times New Roman"/>
+        </w:rPr>
+        <w:t xml:space="preserve"> </w:t>
+      </w:r>
+      <w:r>
+        <w:rPr>
+          <w:rFonts w:ascii="Times New Roman" w:eastAsia="Times New Roman" w:hAnsi="Times New Roman" w:cs="Times New Roman"/>
+        </w:rPr>
+        <w:t>Boost</w:t>
+      </w:r>
+      <w:r>
+        <w:rPr>
+          <w:rFonts w:ascii="Times New Roman" w:eastAsia="Times New Roman" w:hAnsi="Times New Roman" w:cs="Times New Roman"/>
+        </w:rPr>
+        <w:t xml:space="preserve"> </w:t>
+      </w:r>
+      <w:r>
+        <w:rPr>
+          <w:rFonts w:ascii="Times New Roman" w:eastAsia="Times New Roman" w:hAnsi="Times New Roman" w:cs="Times New Roman"/>
+        </w:rPr>
+        <w:t>Classifier</w:t>
+      </w:r>
+      <w:r>
+        <w:rPr>
+          <w:rFonts w:ascii="Times New Roman" w:eastAsia="Times New Roman" w:hAnsi="Times New Roman" w:cs="Times New Roman"/>
+        </w:rPr>
+        <w:t xml:space="preserve"> with optimized Decision Tree</w:t>
+      </w:r>
+    </w:p>
+    <w:p>
+      <w:pPr>
+        <w:pStyle w:val="ListParagraph"/>
+        <w:numPr>
+          <w:ilvl w:val="1"/>
+          <w:numId w:val="2"/>
+        </w:numPr>
+        <w:rPr>
+          <w:rFonts w:ascii="Times New Roman" w:eastAsia="Times New Roman" w:hAnsi="Times New Roman" w:cs="Times New Roman"/>
+        </w:rPr>
+      </w:pPr>
+      <w:r>
+        <w:rPr>
+          <w:rFonts w:ascii="Times New Roman" w:eastAsia="Times New Roman" w:hAnsi="Times New Roman" w:cs="Times New Roman"/>
+        </w:rPr>
+        <w:t>Extra</w:t>
+      </w:r>
+      <w:r>
+        <w:rPr>
+          <w:rFonts w:ascii="Times New Roman" w:eastAsia="Times New Roman" w:hAnsi="Times New Roman" w:cs="Times New Roman"/>
+        </w:rPr>
+        <w:t xml:space="preserve"> </w:t>
+      </w:r>
+      <w:r>
+        <w:rPr>
+          <w:rFonts w:ascii="Times New Roman" w:eastAsia="Times New Roman" w:hAnsi="Times New Roman" w:cs="Times New Roman"/>
+        </w:rPr>
+        <w:t>Trees</w:t>
+      </w:r>
+      <w:r>
+        <w:rPr>
+          <w:rFonts w:ascii="Times New Roman" w:eastAsia="Times New Roman" w:hAnsi="Times New Roman" w:cs="Times New Roman"/>
+        </w:rPr>
+        <w:t xml:space="preserve"> </w:t>
+      </w:r>
+      <w:r>
+        <w:rPr>
+          <w:rFonts w:ascii="Times New Roman" w:eastAsia="Times New Roman" w:hAnsi="Times New Roman" w:cs="Times New Roman"/>
+        </w:rPr>
+        <w:t>Classifier</w:t>
+      </w:r>
+    </w:p>
+    <w:p>
+      <w:pPr>
+        <w:rPr>
+          <w:rFonts w:ascii="Times New Roman" w:eastAsia="Times New Roman" w:hAnsi="Times New Roman" w:cs="Times New Roman"/>
+        </w:rPr>
+      </w:pPr>
+    </w:p>
+    <w:p>
+      <w:pPr>
+        <w:rPr>
+          <w:rFonts w:ascii="Times New Roman" w:eastAsia="Times New Roman" w:hAnsi="Times New Roman" w:cs="Times New Roman"/>
+        </w:rPr>
+      </w:pPr>
+    </w:p>
+    <w:p>
+      <w:pPr>
         <w:ind w:firstLine="720"/>
         <w:rPr>
           <w:rFonts w:ascii="Times New Roman" w:eastAsia="Times New Roman" w:hAnsi="Times New Roman" w:cs="Times New Roman"/>
@@ -1378,6 +1876,7 @@
         <w:rPr>
           <w:rFonts w:ascii="Times New Roman" w:eastAsia="Times New Roman" w:hAnsi="Times New Roman" w:cs="Times New Roman"/>
         </w:rPr>
+        <w:lastRenderedPageBreak/>
         <w:t>5. Discussion</w:t>
       </w:r>
     </w:p>
@@ -1399,20 +1898,7 @@
           <w:rFonts w:ascii="Times New Roman" w:eastAsia="Times New Roman" w:hAnsi="Times New Roman" w:cs="Times New Roman"/>
         </w:rPr>
         <w:tab/>
-      </w:r>
-      <w:proofErr w:type="gramStart"/>
-      <w:r>
-        <w:rPr>
-          <w:rFonts w:ascii="Times New Roman" w:eastAsia="Times New Roman" w:hAnsi="Times New Roman" w:cs="Times New Roman"/>
-        </w:rPr>
-        <w:t>Again</w:t>
-      </w:r>
-      <w:proofErr w:type="gramEnd"/>
-      <w:r>
-        <w:rPr>
-          <w:rFonts w:ascii="Times New Roman" w:eastAsia="Times New Roman" w:hAnsi="Times New Roman" w:cs="Times New Roman"/>
-        </w:rPr>
-        <w:t xml:space="preserve"> as with the last chapter, we will discuss the approaches separately</w:t>
+        <w:t>Again as with the last chapter, we will discuss the approaches separately</w:t>
       </w:r>
       <w:r>
         <w:rPr>
@@ -1444,21 +1930,21 @@
           <w:rFonts w:ascii="Times New Roman" w:eastAsia="Times New Roman" w:hAnsi="Times New Roman" w:cs="Times New Roman"/>
         </w:rPr>
         <w:tab/>
-        <w:t xml:space="preserve">The data set has been split 80:20 into a train set and a test set. We have used the train set with </w:t>
-      </w:r>
-      <w:proofErr w:type="gramStart"/>
-      <w:r>
-        <w:rPr>
-          <w:rFonts w:ascii="Times New Roman" w:eastAsia="Times New Roman" w:hAnsi="Times New Roman" w:cs="Times New Roman"/>
-        </w:rPr>
-        <w:t>a</w:t>
-      </w:r>
-      <w:proofErr w:type="gramEnd"/>
-      <w:r>
-        <w:rPr>
-          <w:rFonts w:ascii="Times New Roman" w:eastAsia="Times New Roman" w:hAnsi="Times New Roman" w:cs="Times New Roman"/>
-        </w:rPr>
-        <w:t xml:space="preserve"> SVC classifier which had the following hyperparameters: kernel=’</w:t>
+        <w:t xml:space="preserve">The data set has been split 80:20 into a train set and a test set. We have used the train set with a SVC classifier which had the following </w:t>
+      </w:r>
+      <w:proofErr w:type="spellStart"/>
+      <w:r>
+        <w:rPr>
+          <w:rFonts w:ascii="Times New Roman" w:eastAsia="Times New Roman" w:hAnsi="Times New Roman" w:cs="Times New Roman"/>
+        </w:rPr>
+        <w:t>hyperparameters</w:t>
+      </w:r>
+      <w:proofErr w:type="spellEnd"/>
+      <w:r>
+        <w:rPr>
+          <w:rFonts w:ascii="Times New Roman" w:eastAsia="Times New Roman" w:hAnsi="Times New Roman" w:cs="Times New Roman"/>
+        </w:rPr>
+        <w:t>: kernel=’</w:t>
       </w:r>
       <w:proofErr w:type="spellStart"/>
       <w:r>
@@ -1506,12 +1992,6 @@
         </w:rPr>
         <w:t>. I will blame the data set for this low score as it is very synthetic and possibly even random generated.</w:t>
       </w:r>
-      <w:r>
-        <w:rPr>
-          <w:rFonts w:ascii="Times New Roman" w:eastAsia="Times New Roman" w:hAnsi="Times New Roman" w:cs="Times New Roman"/>
-        </w:rPr>
-        <w:t xml:space="preserve"> </w:t>
-      </w:r>
     </w:p>
     <w:p>
       <w:pPr>
@@ -1522,9 +2002,10 @@
       <w:r>
         <w:rPr>
           <w:noProof/>
+          <w:lang w:val="en-US"/>
         </w:rPr>
         <w:drawing>
-          <wp:inline distT="0" distB="0" distL="0" distR="0" wp14:anchorId="1139DA60" wp14:editId="005DBE9B">
+          <wp:inline distT="0" distB="0" distL="0" distR="0">
             <wp:extent cx="2397131" cy="2125980"/>
             <wp:effectExtent l="0" t="0" r="3175" b="7620"/>
             <wp:docPr id="5" name="Picture 5"/>
@@ -1541,10 +2022,10 @@
                     </pic:cNvPicPr>
                   </pic:nvPicPr>
                   <pic:blipFill rotWithShape="1">
-                    <a:blip r:embed="rId8" cstate="print">
+                    <a:blip r:embed="rId10" cstate="print">
                       <a:extLst>
                         <a:ext uri="{28A0092B-C50C-407E-A947-70E740481C1C}">
-                          <a14:useLocalDpi xmlns:a14="http://schemas.microsoft.com/office/drawing/2010/main" val="0"/>
+                          <a14:useLocalDpi xmlns:a14="http://schemas.microsoft.com/office/drawing/2010/main" xmlns:wps="http://schemas.microsoft.com/office/word/2010/wordprocessingShape" xmlns:wpi="http://schemas.microsoft.com/office/word/2010/wordprocessingInk" xmlns:wpg="http://schemas.microsoft.com/office/word/2010/wordprocessingGroup" xmlns:w16se="http://schemas.microsoft.com/office/word/2015/wordml/symex" xmlns:w16cid="http://schemas.microsoft.com/office/word/2016/wordml/cid" xmlns:w15="http://schemas.microsoft.com/office/word/2012/wordml" xmlns:w14="http://schemas.microsoft.com/office/word/2010/wordml" xmlns:w="http://schemas.openxmlformats.org/wordprocessingml/2006/main" xmlns:w10="urn:schemas-microsoft-com:office:word" xmlns:wp14="http://schemas.microsoft.com/office/word/2010/wordprocessingDrawing" xmlns:v="urn:schemas-microsoft-com:vml" xmlns:o="urn:schemas-microsoft-com:office:office" xmlns:am3d="http://schemas.microsoft.com/office/drawing/2017/model3d" xmlns:aink="http://schemas.microsoft.com/office/drawing/2016/ink" xmlns:mc="http://schemas.openxmlformats.org/markup-compatibility/2006" xmlns:cx8="http://schemas.microsoft.com/office/drawing/2016/5/14/chartex" xmlns:cx7="http://schemas.microsoft.com/office/drawing/2016/5/13/chartex" xmlns:cx6="http://schemas.microsoft.com/office/drawing/2016/5/12/chartex" xmlns:cx5="http://schemas.microsoft.com/office/drawing/2016/5/11/chartex" xmlns:cx4="http://schemas.microsoft.com/office/drawing/2016/5/10/chartex" xmlns:cx3="http://schemas.microsoft.com/office/drawing/2016/5/9/chartex" xmlns:cx2="http://schemas.microsoft.com/office/drawing/2015/10/21/chartex" xmlns:cx1="http://schemas.microsoft.com/office/drawing/2015/9/8/chartex" xmlns:cx="http://schemas.microsoft.com/office/drawing/2014/chartex" xmlns:wpc="http://schemas.microsoft.com/office/word/2010/wordprocessingCanvas" xmlns="" val="0"/>
                         </a:ext>
                       </a:extLst>
                     </a:blip>
@@ -1565,7 +2046,7 @@
                     </a:ln>
                     <a:extLst>
                       <a:ext uri="{53640926-AAD7-44D8-BBD7-CCE9431645EC}">
-                        <a14:shadowObscured xmlns:a14="http://schemas.microsoft.com/office/drawing/2010/main"/>
+                        <a14:shadowObscured xmlns:a14="http://schemas.microsoft.com/office/drawing/2010/main" xmlns:wps="http://schemas.microsoft.com/office/word/2010/wordprocessingShape" xmlns:wpi="http://schemas.microsoft.com/office/word/2010/wordprocessingInk" xmlns:wpg="http://schemas.microsoft.com/office/word/2010/wordprocessingGroup" xmlns:w16se="http://schemas.microsoft.com/office/word/2015/wordml/symex" xmlns:w16cid="http://schemas.microsoft.com/office/word/2016/wordml/cid" xmlns:w15="http://schemas.microsoft.com/office/word/2012/wordml" xmlns:w14="http://schemas.microsoft.com/office/word/2010/wordml" xmlns:w="http://schemas.openxmlformats.org/wordprocessingml/2006/main" xmlns:w10="urn:schemas-microsoft-com:office:word" xmlns:wp14="http://schemas.microsoft.com/office/word/2010/wordprocessingDrawing" xmlns:v="urn:schemas-microsoft-com:vml" xmlns:o="urn:schemas-microsoft-com:office:office" xmlns:am3d="http://schemas.microsoft.com/office/drawing/2017/model3d" xmlns:aink="http://schemas.microsoft.com/office/drawing/2016/ink" xmlns:mc="http://schemas.openxmlformats.org/markup-compatibility/2006" xmlns:cx8="http://schemas.microsoft.com/office/drawing/2016/5/14/chartex" xmlns:cx7="http://schemas.microsoft.com/office/drawing/2016/5/13/chartex" xmlns:cx6="http://schemas.microsoft.com/office/drawing/2016/5/12/chartex" xmlns:cx5="http://schemas.microsoft.com/office/drawing/2016/5/11/chartex" xmlns:cx4="http://schemas.microsoft.com/office/drawing/2016/5/10/chartex" xmlns:cx3="http://schemas.microsoft.com/office/drawing/2016/5/9/chartex" xmlns:cx2="http://schemas.microsoft.com/office/drawing/2015/10/21/chartex" xmlns:cx1="http://schemas.microsoft.com/office/drawing/2015/9/8/chartex" xmlns:cx="http://schemas.microsoft.com/office/drawing/2014/chartex" xmlns:wpc="http://schemas.microsoft.com/office/word/2010/wordprocessingCanvas" xmlns=""/>
                       </a:ext>
                     </a:extLst>
                   </pic:spPr>
@@ -1578,9 +2059,11 @@
       <w:r>
         <w:rPr>
           <w:rFonts w:ascii="Times New Roman" w:eastAsia="Times New Roman" w:hAnsi="Times New Roman" w:cs="Times New Roman"/>
+          <w:noProof/>
+          <w:lang w:val="en-US"/>
         </w:rPr>
         <w:drawing>
-          <wp:inline distT="0" distB="0" distL="0" distR="0" wp14:anchorId="780DC14F" wp14:editId="14298C27">
+          <wp:inline distT="0" distB="0" distL="0" distR="0">
             <wp:extent cx="3060363" cy="1150620"/>
             <wp:effectExtent l="0" t="0" r="6985" b="0"/>
             <wp:docPr id="6" name="Picture 6"/>
@@ -1595,7 +2078,7 @@
                     <pic:cNvPicPr/>
                   </pic:nvPicPr>
                   <pic:blipFill>
-                    <a:blip r:embed="rId9"/>
+                    <a:blip r:embed="rId11"/>
                     <a:stretch>
                       <a:fillRect/>
                     </a:stretch>
@@ -1618,6 +2101,91 @@
     </w:p>
     <w:p>
       <w:pPr>
+        <w:pStyle w:val="Caption"/>
+        <w:jc w:val="center"/>
+        <w:rPr>
+          <w:rFonts w:ascii="Times New Roman" w:eastAsia="Times New Roman" w:hAnsi="Times New Roman" w:cs="Times New Roman"/>
+          <w:b w:val="0"/>
+          <w:color w:val="auto"/>
+          <w:sz w:val="22"/>
+        </w:rPr>
+      </w:pPr>
+      <w:r>
+        <w:rPr>
+          <w:rFonts w:ascii="Times New Roman" w:hAnsi="Times New Roman" w:cs="Times New Roman"/>
+          <w:b w:val="0"/>
+          <w:color w:val="auto"/>
+          <w:sz w:val="22"/>
+        </w:rPr>
+        <w:t xml:space="preserve">Picture </w:t>
+      </w:r>
+      <w:r>
+        <w:rPr>
+          <w:rFonts w:ascii="Times New Roman" w:hAnsi="Times New Roman" w:cs="Times New Roman"/>
+          <w:b w:val="0"/>
+          <w:color w:val="auto"/>
+          <w:sz w:val="22"/>
+        </w:rPr>
+        <w:fldChar w:fldCharType="begin"/>
+      </w:r>
+      <w:r>
+        <w:rPr>
+          <w:rFonts w:ascii="Times New Roman" w:hAnsi="Times New Roman" w:cs="Times New Roman"/>
+          <w:b w:val="0"/>
+          <w:color w:val="auto"/>
+          <w:sz w:val="22"/>
+        </w:rPr>
+        <w:instrText xml:space="preserve"> SEQ Picture \* ARABIC </w:instrText>
+      </w:r>
+      <w:r>
+        <w:rPr>
+          <w:rFonts w:ascii="Times New Roman" w:hAnsi="Times New Roman" w:cs="Times New Roman"/>
+          <w:b w:val="0"/>
+          <w:color w:val="auto"/>
+          <w:sz w:val="22"/>
+        </w:rPr>
+        <w:fldChar w:fldCharType="separate"/>
+      </w:r>
+      <w:r>
+        <w:rPr>
+          <w:rFonts w:ascii="Times New Roman" w:hAnsi="Times New Roman" w:cs="Times New Roman"/>
+          <w:b w:val="0"/>
+          <w:noProof/>
+          <w:color w:val="auto"/>
+          <w:sz w:val="22"/>
+        </w:rPr>
+        <w:t>2</w:t>
+      </w:r>
+      <w:r>
+        <w:rPr>
+          <w:rFonts w:ascii="Times New Roman" w:hAnsi="Times New Roman" w:cs="Times New Roman"/>
+          <w:b w:val="0"/>
+          <w:color w:val="auto"/>
+          <w:sz w:val="22"/>
+        </w:rPr>
+        <w:fldChar w:fldCharType="end"/>
+      </w:r>
+      <w:r>
+        <w:rPr>
+          <w:rFonts w:ascii="Times New Roman" w:hAnsi="Times New Roman" w:cs="Times New Roman"/>
+          <w:b w:val="0"/>
+          <w:color w:val="auto"/>
+          <w:sz w:val="22"/>
+        </w:rPr>
+        <w:t xml:space="preserve"> SV</w:t>
+      </w:r>
+      <w:r>
+        <w:rPr>
+          <w:rFonts w:ascii="Times New Roman" w:hAnsi="Times New Roman" w:cs="Times New Roman"/>
+          <w:b w:val="0"/>
+          <w:color w:val="auto"/>
+          <w:sz w:val="22"/>
+        </w:rPr>
+        <w:t>M Confusion matrix and Classification report</w:t>
+      </w:r>
+    </w:p>
+    <w:p>
+      <w:pPr>
         <w:rPr>
           <w:rFonts w:ascii="Times New Roman" w:eastAsia="Times New Roman" w:hAnsi="Times New Roman" w:cs="Times New Roman"/>
         </w:rPr>
@@ -1674,14 +2242,7 @@
         <w:rPr>
           <w:rFonts w:ascii="Times New Roman" w:eastAsia="Times New Roman" w:hAnsi="Times New Roman" w:cs="Times New Roman"/>
         </w:rPr>
-        <w:t xml:space="preserve"> included encoding categorical features and standardizing numerical features. Grid Search with 5-fold cross-validation determined optimal </w:t>
-      </w:r>
-      <w:r>
-        <w:rPr>
-          <w:rFonts w:ascii="Times New Roman" w:eastAsia="Times New Roman" w:hAnsi="Times New Roman" w:cs="Times New Roman"/>
-        </w:rPr>
-        <w:lastRenderedPageBreak/>
-        <w:t>hyperparameters: Decision Tree (</w:t>
+        <w:t xml:space="preserve"> included encoding categorical features and standardizing numerical features. Grid Search with 5-fold cross-validation determined optimal hyperparameters: Decision Tree (</w:t>
       </w:r>
       <w:proofErr w:type="spellStart"/>
       <w:r>
@@ -1813,6 +2374,510 @@
         </w:rPr>
         <w:t xml:space="preserve"> on the test set.</w:t>
       </w:r>
+    </w:p>
+    <w:p>
+      <w:pPr>
+        <w:rPr>
+          <w:rFonts w:ascii="Times New Roman" w:eastAsia="Times New Roman" w:hAnsi="Times New Roman" w:cs="Times New Roman"/>
+        </w:rPr>
+      </w:pPr>
+      <w:r>
+        <w:rPr>
+          <w:rFonts w:ascii="Times New Roman" w:eastAsia="Times New Roman" w:hAnsi="Times New Roman" w:cs="Times New Roman"/>
+        </w:rPr>
+        <w:t>Approach 4:</w:t>
+      </w:r>
+    </w:p>
+    <w:p>
+      <w:pPr>
+        <w:rPr>
+          <w:rFonts w:ascii="Times New Roman" w:eastAsia="Times New Roman" w:hAnsi="Times New Roman" w:cs="Times New Roman"/>
+        </w:rPr>
+      </w:pPr>
+      <w:r>
+        <w:rPr>
+          <w:rFonts w:ascii="Times New Roman" w:eastAsia="Times New Roman" w:hAnsi="Times New Roman" w:cs="Times New Roman"/>
+        </w:rPr>
+        <w:tab/>
+      </w:r>
+      <w:proofErr w:type="spellStart"/>
+      <w:r>
+        <w:rPr>
+          <w:rFonts w:ascii="Times New Roman" w:eastAsia="Times New Roman" w:hAnsi="Times New Roman" w:cs="Times New Roman"/>
+        </w:rPr>
+        <w:t>Hyperparameters</w:t>
+      </w:r>
+      <w:proofErr w:type="spellEnd"/>
+      <w:r>
+        <w:rPr>
+          <w:rFonts w:ascii="Times New Roman" w:eastAsia="Times New Roman" w:hAnsi="Times New Roman" w:cs="Times New Roman"/>
+        </w:rPr>
+        <w:t xml:space="preserve"> for Imputer</w:t>
+      </w:r>
+      <w:r>
+        <w:rPr>
+          <w:rFonts w:ascii="Times New Roman" w:eastAsia="Times New Roman" w:hAnsi="Times New Roman" w:cs="Times New Roman"/>
+        </w:rPr>
+        <w:t xml:space="preserve">, </w:t>
+      </w:r>
+      <w:proofErr w:type="spellStart"/>
+      <w:r>
+        <w:rPr>
+          <w:rFonts w:ascii="Times New Roman" w:eastAsia="Times New Roman" w:hAnsi="Times New Roman" w:cs="Times New Roman"/>
+        </w:rPr>
+        <w:t>Scaler</w:t>
+      </w:r>
+      <w:proofErr w:type="spellEnd"/>
+      <w:r>
+        <w:rPr>
+          <w:rFonts w:ascii="Times New Roman" w:eastAsia="Times New Roman" w:hAnsi="Times New Roman" w:cs="Times New Roman"/>
+        </w:rPr>
+        <w:t xml:space="preserve"> and PCA were optimized manually. As for the classifiers, they were </w:t>
+      </w:r>
+      <w:r>
+        <w:rPr>
+          <w:rFonts w:ascii="Times New Roman" w:eastAsia="Times New Roman" w:hAnsi="Times New Roman" w:cs="Times New Roman"/>
+        </w:rPr>
+        <w:t xml:space="preserve">mostly </w:t>
+      </w:r>
+      <w:r>
+        <w:rPr>
+          <w:rFonts w:ascii="Times New Roman" w:eastAsia="Times New Roman" w:hAnsi="Times New Roman" w:cs="Times New Roman"/>
+        </w:rPr>
+        <w:t>optimized by</w:t>
+      </w:r>
+      <w:r>
+        <w:rPr>
+          <w:rFonts w:ascii="Times New Roman" w:eastAsia="Times New Roman" w:hAnsi="Times New Roman" w:cs="Times New Roman"/>
+        </w:rPr>
+        <w:t xml:space="preserve"> the G</w:t>
+      </w:r>
+      <w:r>
+        <w:rPr>
+          <w:rFonts w:ascii="Times New Roman" w:eastAsia="Times New Roman" w:hAnsi="Times New Roman" w:cs="Times New Roman"/>
+        </w:rPr>
+        <w:t xml:space="preserve">rid Search algorithm. The </w:t>
+      </w:r>
+      <w:proofErr w:type="spellStart"/>
+      <w:r>
+        <w:rPr>
+          <w:rFonts w:ascii="Times New Roman" w:eastAsia="Times New Roman" w:hAnsi="Times New Roman" w:cs="Times New Roman"/>
+        </w:rPr>
+        <w:t>hyperparameters</w:t>
+      </w:r>
+      <w:proofErr w:type="spellEnd"/>
+      <w:r>
+        <w:rPr>
+          <w:rFonts w:ascii="Times New Roman" w:eastAsia="Times New Roman" w:hAnsi="Times New Roman" w:cs="Times New Roman"/>
+        </w:rPr>
+        <w:t xml:space="preserve"> that were the hardest to tune were </w:t>
+      </w:r>
+      <w:r>
+        <w:rPr>
+          <w:rFonts w:ascii="Times New Roman" w:eastAsia="Times New Roman" w:hAnsi="Times New Roman" w:cs="Times New Roman"/>
+        </w:rPr>
+        <w:t xml:space="preserve">the </w:t>
+      </w:r>
+      <w:r>
+        <w:rPr>
+          <w:rFonts w:ascii="Times New Roman" w:eastAsia="Times New Roman" w:hAnsi="Times New Roman" w:cs="Times New Roman"/>
+        </w:rPr>
+        <w:t>learning rate and random state, which was expected due to their nature and purpose</w:t>
+      </w:r>
+      <w:r>
+        <w:rPr>
+          <w:rFonts w:ascii="Times New Roman" w:eastAsia="Times New Roman" w:hAnsi="Times New Roman" w:cs="Times New Roman"/>
+        </w:rPr>
+        <w:t>, and they were optimized manually</w:t>
+      </w:r>
+      <w:r>
+        <w:rPr>
+          <w:rFonts w:ascii="Times New Roman" w:eastAsia="Times New Roman" w:hAnsi="Times New Roman" w:cs="Times New Roman"/>
+        </w:rPr>
+        <w:t>.</w:t>
+      </w:r>
+      <w:r>
+        <w:rPr>
+          <w:rFonts w:ascii="Times New Roman" w:eastAsia="Times New Roman" w:hAnsi="Times New Roman" w:cs="Times New Roman"/>
+        </w:rPr>
+        <w:t xml:space="preserve"> P</w:t>
+      </w:r>
+      <w:r>
+        <w:rPr>
+          <w:rFonts w:ascii="Times New Roman" w:eastAsia="Times New Roman" w:hAnsi="Times New Roman" w:cs="Times New Roman"/>
+        </w:rPr>
+        <w:t>recision, recall and F</w:t>
+      </w:r>
+      <w:r>
+        <w:rPr>
+          <w:rFonts w:ascii="Times New Roman" w:eastAsia="Times New Roman" w:hAnsi="Times New Roman" w:cs="Times New Roman"/>
+        </w:rPr>
+        <w:t>1 scores for each individual class</w:t>
+      </w:r>
+      <w:r>
+        <w:rPr>
+          <w:rFonts w:ascii="Times New Roman" w:eastAsia="Times New Roman" w:hAnsi="Times New Roman" w:cs="Times New Roman"/>
+        </w:rPr>
+        <w:t xml:space="preserve"> by each classifier</w:t>
+      </w:r>
+      <w:r>
+        <w:rPr>
+          <w:rFonts w:ascii="Times New Roman" w:eastAsia="Times New Roman" w:hAnsi="Times New Roman" w:cs="Times New Roman"/>
+        </w:rPr>
+        <w:t xml:space="preserve"> can be found in</w:t>
+      </w:r>
+      <w:r>
+        <w:rPr>
+          <w:rFonts w:ascii="Times New Roman" w:eastAsia="Times New Roman" w:hAnsi="Times New Roman" w:cs="Times New Roman"/>
+        </w:rPr>
+        <w:t xml:space="preserve"> the</w:t>
+      </w:r>
+      <w:r>
+        <w:rPr>
+          <w:rFonts w:ascii="Times New Roman" w:eastAsia="Times New Roman" w:hAnsi="Times New Roman" w:cs="Times New Roman"/>
+        </w:rPr>
+        <w:t xml:space="preserve"> classification report</w:t>
+      </w:r>
+      <w:r>
+        <w:rPr>
+          <w:rFonts w:ascii="Times New Roman" w:eastAsia="Times New Roman" w:hAnsi="Times New Roman" w:cs="Times New Roman"/>
+        </w:rPr>
+        <w:t>s</w:t>
+      </w:r>
+      <w:r>
+        <w:rPr>
+          <w:rFonts w:ascii="Times New Roman" w:eastAsia="Times New Roman" w:hAnsi="Times New Roman" w:cs="Times New Roman"/>
+        </w:rPr>
+        <w:t xml:space="preserve"> written in the terminal. The highest achieved F1 score was 0.265, thanks to </w:t>
+      </w:r>
+      <w:proofErr w:type="spellStart"/>
+      <w:r>
+        <w:rPr>
+          <w:rFonts w:ascii="Times New Roman" w:eastAsia="Times New Roman" w:hAnsi="Times New Roman" w:cs="Times New Roman"/>
+        </w:rPr>
+        <w:t>Hist</w:t>
+      </w:r>
+      <w:proofErr w:type="spellEnd"/>
+      <w:r>
+        <w:rPr>
+          <w:rFonts w:ascii="Times New Roman" w:eastAsia="Times New Roman" w:hAnsi="Times New Roman" w:cs="Times New Roman"/>
+        </w:rPr>
+        <w:t xml:space="preserve"> </w:t>
+      </w:r>
+      <w:r>
+        <w:rPr>
+          <w:rFonts w:ascii="Times New Roman" w:eastAsia="Times New Roman" w:hAnsi="Times New Roman" w:cs="Times New Roman"/>
+        </w:rPr>
+        <w:t>Gradient</w:t>
+      </w:r>
+      <w:r>
+        <w:rPr>
+          <w:rFonts w:ascii="Times New Roman" w:eastAsia="Times New Roman" w:hAnsi="Times New Roman" w:cs="Times New Roman"/>
+        </w:rPr>
+        <w:t xml:space="preserve"> </w:t>
+      </w:r>
+      <w:r>
+        <w:rPr>
+          <w:rFonts w:ascii="Times New Roman" w:eastAsia="Times New Roman" w:hAnsi="Times New Roman" w:cs="Times New Roman"/>
+        </w:rPr>
+        <w:t>Boosting</w:t>
+      </w:r>
+      <w:r>
+        <w:rPr>
+          <w:rFonts w:ascii="Times New Roman" w:eastAsia="Times New Roman" w:hAnsi="Times New Roman" w:cs="Times New Roman"/>
+        </w:rPr>
+        <w:t xml:space="preserve"> </w:t>
+      </w:r>
+      <w:r>
+        <w:rPr>
+          <w:rFonts w:ascii="Times New Roman" w:eastAsia="Times New Roman" w:hAnsi="Times New Roman" w:cs="Times New Roman"/>
+        </w:rPr>
+        <w:t>Classifier</w:t>
+      </w:r>
+      <w:r>
+        <w:rPr>
+          <w:rFonts w:ascii="Times New Roman" w:eastAsia="Times New Roman" w:hAnsi="Times New Roman" w:cs="Times New Roman"/>
+        </w:rPr>
+        <w:t>.  Picture 3 shows it</w:t>
+      </w:r>
+      <w:r>
+        <w:rPr>
+          <w:rFonts w:ascii="Times New Roman" w:eastAsia="Times New Roman" w:hAnsi="Times New Roman" w:cs="Times New Roman"/>
+        </w:rPr>
+        <w:t>s confusion matrix</w:t>
+      </w:r>
+      <w:r>
+        <w:rPr>
+          <w:rFonts w:ascii="Times New Roman" w:eastAsia="Times New Roman" w:hAnsi="Times New Roman" w:cs="Times New Roman"/>
+        </w:rPr>
+        <w:t xml:space="preserve"> as well as the classification report</w:t>
+      </w:r>
+      <w:r>
+        <w:rPr>
+          <w:rFonts w:ascii="Times New Roman" w:eastAsia="Times New Roman" w:hAnsi="Times New Roman" w:cs="Times New Roman"/>
+        </w:rPr>
+        <w:t>. The model demonstrates a clear bias towards Stage 4, which could be explained by the fact that data was possibly randomly generated.</w:t>
+      </w:r>
+    </w:p>
+    <w:p>
+      <w:pPr>
+        <w:rPr>
+          <w:rFonts w:ascii="Times New Roman" w:eastAsia="Times New Roman" w:hAnsi="Times New Roman" w:cs="Times New Roman"/>
+        </w:rPr>
+      </w:pPr>
+    </w:p>
+    <w:p>
+      <w:pPr>
+        <w:rPr>
+          <w:rFonts w:ascii="Times New Roman" w:eastAsia="Times New Roman" w:hAnsi="Times New Roman" w:cs="Times New Roman"/>
+        </w:rPr>
+      </w:pPr>
+      <w:r>
+        <w:rPr>
+          <w:rFonts w:ascii="Times New Roman" w:eastAsia="Times New Roman" w:hAnsi="Times New Roman" w:cs="Times New Roman"/>
+          <w:noProof/>
+          <w:lang w:val="en-US"/>
+        </w:rPr>
+        <w:lastRenderedPageBreak/>
+        <w:drawing>
+          <wp:inline distT="0" distB="0" distL="0" distR="0">
+            <wp:extent cx="3056878" cy="2720340"/>
+            <wp:effectExtent l="19050" t="0" r="0" b="0"/>
+            <wp:docPr id="11" name="Picture 9"/>
+            <wp:cNvGraphicFramePr>
+              <a:graphicFrameLocks xmlns:a="http://schemas.openxmlformats.org/drawingml/2006/main" noChangeAspect="1"/>
+            </wp:cNvGraphicFramePr>
+            <a:graphic xmlns:a="http://schemas.openxmlformats.org/drawingml/2006/main">
+              <a:graphicData uri="http://schemas.openxmlformats.org/drawingml/2006/picture">
+                <pic:pic xmlns:pic="http://schemas.openxmlformats.org/drawingml/2006/picture">
+                  <pic:nvPicPr>
+                    <pic:cNvPr id="0" name="Picture 9"/>
+                    <pic:cNvPicPr>
+                      <a:picLocks noChangeAspect="1" noChangeArrowheads="1"/>
+                    </pic:cNvPicPr>
+                  </pic:nvPicPr>
+                  <pic:blipFill>
+                    <a:blip r:embed="rId12"/>
+                    <a:srcRect/>
+                    <a:stretch>
+                      <a:fillRect/>
+                    </a:stretch>
+                  </pic:blipFill>
+                  <pic:spPr bwMode="auto">
+                    <a:xfrm>
+                      <a:off x="0" y="0"/>
+                      <a:ext cx="3060889" cy="2723909"/>
+                    </a:xfrm>
+                    <a:prstGeom prst="rect">
+                      <a:avLst/>
+                    </a:prstGeom>
+                    <a:noFill/>
+                    <a:ln w="9525">
+                      <a:noFill/>
+                      <a:miter lim="800000"/>
+                      <a:headEnd/>
+                      <a:tailEnd/>
+                    </a:ln>
+                  </pic:spPr>
+                </pic:pic>
+              </a:graphicData>
+            </a:graphic>
+          </wp:inline>
+        </w:drawing>
+      </w:r>
+      <w:r>
+        <w:rPr>
+          <w:rFonts w:ascii="Times New Roman" w:eastAsia="Times New Roman" w:hAnsi="Times New Roman" w:cs="Times New Roman"/>
+        </w:rPr>
+        <w:t xml:space="preserve"> </w:t>
+      </w:r>
+      <w:r>
+        <w:rPr>
+          <w:rFonts w:ascii="Times New Roman" w:eastAsia="Times New Roman" w:hAnsi="Times New Roman" w:cs="Times New Roman"/>
+          <w:noProof/>
+          <w:lang w:val="en-US"/>
+        </w:rPr>
+        <w:drawing>
+          <wp:inline distT="0" distB="0" distL="0" distR="0">
+            <wp:extent cx="2541270" cy="2354580"/>
+            <wp:effectExtent l="19050" t="0" r="0" b="0"/>
+            <wp:docPr id="12" name="Picture 12"/>
+            <wp:cNvGraphicFramePr>
+              <a:graphicFrameLocks xmlns:a="http://schemas.openxmlformats.org/drawingml/2006/main" noChangeAspect="1"/>
+            </wp:cNvGraphicFramePr>
+            <a:graphic xmlns:a="http://schemas.openxmlformats.org/drawingml/2006/main">
+              <a:graphicData uri="http://schemas.openxmlformats.org/drawingml/2006/picture">
+                <pic:pic xmlns:pic="http://schemas.openxmlformats.org/drawingml/2006/picture">
+                  <pic:nvPicPr>
+                    <pic:cNvPr id="0" name="Picture 12"/>
+                    <pic:cNvPicPr>
+                      <a:picLocks noChangeAspect="1" noChangeArrowheads="1"/>
+                    </pic:cNvPicPr>
+                  </pic:nvPicPr>
+                  <pic:blipFill>
+                    <a:blip r:embed="rId13"/>
+                    <a:srcRect/>
+                    <a:stretch>
+                      <a:fillRect/>
+                    </a:stretch>
+                  </pic:blipFill>
+                  <pic:spPr bwMode="auto">
+                    <a:xfrm>
+                      <a:off x="0" y="0"/>
+                      <a:ext cx="2543492" cy="2356639"/>
+                    </a:xfrm>
+                    <a:prstGeom prst="rect">
+                      <a:avLst/>
+                    </a:prstGeom>
+                    <a:noFill/>
+                    <a:ln w="9525">
+                      <a:noFill/>
+                      <a:miter lim="800000"/>
+                      <a:headEnd/>
+                      <a:tailEnd/>
+                    </a:ln>
+                  </pic:spPr>
+                </pic:pic>
+              </a:graphicData>
+            </a:graphic>
+          </wp:inline>
+        </w:drawing>
+      </w:r>
+    </w:p>
+    <w:p>
+      <w:pPr>
+        <w:pStyle w:val="Caption"/>
+        <w:jc w:val="center"/>
+        <w:rPr>
+          <w:rFonts w:ascii="Times New Roman" w:eastAsia="Times New Roman" w:hAnsi="Times New Roman" w:cs="Times New Roman"/>
+        </w:rPr>
+      </w:pPr>
+      <w:r>
+        <w:rPr>
+          <w:rFonts w:ascii="Times New Roman" w:hAnsi="Times New Roman" w:cs="Times New Roman"/>
+          <w:b w:val="0"/>
+          <w:color w:val="auto"/>
+          <w:sz w:val="22"/>
+          <w:szCs w:val="22"/>
+        </w:rPr>
+        <w:t>Picture</w:t>
+      </w:r>
+      <w:r>
+        <w:rPr>
+          <w:rFonts w:ascii="Times New Roman" w:hAnsi="Times New Roman" w:cs="Times New Roman"/>
+          <w:color w:val="auto"/>
+          <w:sz w:val="22"/>
+          <w:szCs w:val="22"/>
+        </w:rPr>
+        <w:t xml:space="preserve"> </w:t>
+      </w:r>
+      <w:r>
+        <w:rPr>
+          <w:rFonts w:ascii="Times New Roman" w:hAnsi="Times New Roman" w:cs="Times New Roman"/>
+          <w:b w:val="0"/>
+          <w:color w:val="auto"/>
+          <w:sz w:val="22"/>
+          <w:szCs w:val="22"/>
+        </w:rPr>
+        <w:fldChar w:fldCharType="begin"/>
+      </w:r>
+      <w:r>
+        <w:rPr>
+          <w:rFonts w:ascii="Times New Roman" w:hAnsi="Times New Roman" w:cs="Times New Roman"/>
+          <w:b w:val="0"/>
+          <w:color w:val="auto"/>
+          <w:sz w:val="22"/>
+          <w:szCs w:val="22"/>
+        </w:rPr>
+        <w:instrText xml:space="preserve"> SEQ Picture \* ARABIC </w:instrText>
+      </w:r>
+      <w:r>
+        <w:rPr>
+          <w:rFonts w:ascii="Times New Roman" w:hAnsi="Times New Roman" w:cs="Times New Roman"/>
+          <w:b w:val="0"/>
+          <w:color w:val="auto"/>
+          <w:sz w:val="22"/>
+          <w:szCs w:val="22"/>
+        </w:rPr>
+        <w:fldChar w:fldCharType="separate"/>
+      </w:r>
+      <w:r>
+        <w:rPr>
+          <w:rFonts w:ascii="Times New Roman" w:hAnsi="Times New Roman" w:cs="Times New Roman"/>
+          <w:b w:val="0"/>
+          <w:noProof/>
+          <w:color w:val="auto"/>
+          <w:sz w:val="22"/>
+          <w:szCs w:val="22"/>
+        </w:rPr>
+        <w:t>3</w:t>
+      </w:r>
+      <w:r>
+        <w:rPr>
+          <w:rFonts w:ascii="Times New Roman" w:hAnsi="Times New Roman" w:cs="Times New Roman"/>
+          <w:b w:val="0"/>
+          <w:color w:val="auto"/>
+          <w:sz w:val="22"/>
+          <w:szCs w:val="22"/>
+        </w:rPr>
+        <w:fldChar w:fldCharType="end"/>
+      </w:r>
+      <w:r>
+        <w:rPr>
+          <w:rFonts w:ascii="Times New Roman" w:hAnsi="Times New Roman" w:cs="Times New Roman"/>
+          <w:b w:val="0"/>
+          <w:color w:val="auto"/>
+          <w:sz w:val="22"/>
+        </w:rPr>
+        <w:t xml:space="preserve"> </w:t>
+      </w:r>
+      <w:proofErr w:type="spellStart"/>
+      <w:r>
+        <w:rPr>
+          <w:rFonts w:ascii="Times New Roman" w:hAnsi="Times New Roman" w:cs="Times New Roman"/>
+          <w:b w:val="0"/>
+          <w:color w:val="auto"/>
+          <w:sz w:val="22"/>
+        </w:rPr>
+        <w:t>Hist</w:t>
+      </w:r>
+      <w:proofErr w:type="spellEnd"/>
+      <w:r>
+        <w:rPr>
+          <w:rFonts w:ascii="Times New Roman" w:hAnsi="Times New Roman" w:cs="Times New Roman"/>
+          <w:b w:val="0"/>
+          <w:color w:val="auto"/>
+          <w:sz w:val="22"/>
+        </w:rPr>
+        <w:t xml:space="preserve"> Gradient Boosting Classifier</w:t>
+      </w:r>
+      <w:r>
+        <w:rPr>
+          <w:rFonts w:ascii="Times New Roman" w:hAnsi="Times New Roman" w:cs="Times New Roman"/>
+          <w:b w:val="0"/>
+          <w:color w:val="auto"/>
+          <w:sz w:val="22"/>
+        </w:rPr>
+        <w:t xml:space="preserve"> Confusion</w:t>
+      </w:r>
+      <w:r>
+        <w:rPr>
+          <w:rFonts w:ascii="Times New Roman" w:hAnsi="Times New Roman" w:cs="Times New Roman"/>
+          <w:b w:val="0"/>
+          <w:color w:val="auto"/>
+          <w:sz w:val="22"/>
+        </w:rPr>
+        <w:t xml:space="preserve"> </w:t>
+      </w:r>
+      <w:r>
+        <w:rPr>
+          <w:rFonts w:ascii="Times New Roman" w:hAnsi="Times New Roman" w:cs="Times New Roman"/>
+          <w:b w:val="0"/>
+          <w:color w:val="auto"/>
+          <w:sz w:val="22"/>
+        </w:rPr>
+        <w:t>matrix and Classification report</w:t>
+      </w:r>
       <w:r>
         <w:rPr>
           <w:rFonts w:ascii="Times New Roman" w:eastAsia="Times New Roman" w:hAnsi="Times New Roman" w:cs="Times New Roman"/>
@@ -1861,7 +2926,7 @@
         <w:tab/>
         <w:t xml:space="preserve">Data set: </w:t>
       </w:r>
-      <w:hyperlink r:id="rId10" w:history="1">
+      <w:hyperlink r:id="rId14" w:history="1">
         <w:r>
           <w:rPr>
             <w:rStyle w:val="Hyperlink"/>
@@ -1884,7 +2949,7 @@
         <w:tab/>
         <w:t xml:space="preserve">Code submissions: </w:t>
       </w:r>
-      <w:hyperlink r:id="rId11" w:history="1">
+      <w:hyperlink r:id="rId15" w:history="1">
         <w:r>
           <w:rPr>
             <w:rStyle w:val="Hyperlink"/>
@@ -1906,13 +2971,6 @@
         </w:rPr>
         <w:tab/>
       </w:r>
-    </w:p>
-    <w:p>
-      <w:pPr>
-        <w:rPr>
-          <w:rFonts w:ascii="Times New Roman" w:eastAsia="Times New Roman" w:hAnsi="Times New Roman" w:cs="Times New Roman"/>
-        </w:rPr>
-      </w:pPr>
     </w:p>
     <w:p/>
     <w:sectPr>
@@ -1925,8 +2983,245 @@
 </w:document>
 </file>
 
+<file path=word/numbering.xml><?xml version="1.0" encoding="utf-8"?>
+<w:numbering xmlns:ve="http://schemas.openxmlformats.org/markup-compatibility/2006" xmlns:o="urn:schemas-microsoft-com:office:office" xmlns:r="http://schemas.openxmlformats.org/officeDocument/2006/relationships" xmlns:m="http://schemas.openxmlformats.org/officeDocument/2006/math" xmlns:v="urn:schemas-microsoft-com:vml" xmlns:wp="http://schemas.openxmlformats.org/drawingml/2006/wordprocessingDrawing" xmlns:w10="urn:schemas-microsoft-com:office:word" xmlns:w="http://schemas.openxmlformats.org/wordprocessingml/2006/main" xmlns:wne="http://schemas.microsoft.com/office/word/2006/wordml">
+  <w:abstractNum w:abstractNumId="0">
+    <w:nsid w:val="05677B88"/>
+    <w:multiLevelType w:val="hybridMultilevel"/>
+    <w:tmpl w:val="BF6C0EB6"/>
+    <w:lvl w:ilvl="0" w:tplc="04090001">
+      <w:start w:val="1"/>
+      <w:numFmt w:val="bullet"/>
+      <w:lvlText w:val=""/>
+      <w:lvlJc w:val="left"/>
+      <w:pPr>
+        <w:ind w:left="1440" w:hanging="360"/>
+      </w:pPr>
+      <w:rPr>
+        <w:rFonts w:ascii="Symbol" w:hAnsi="Symbol" w:hint="default"/>
+      </w:rPr>
+    </w:lvl>
+    <w:lvl w:ilvl="1" w:tplc="04090003" w:tentative="1">
+      <w:start w:val="1"/>
+      <w:numFmt w:val="bullet"/>
+      <w:lvlText w:val="o"/>
+      <w:lvlJc w:val="left"/>
+      <w:pPr>
+        <w:ind w:left="2160" w:hanging="360"/>
+      </w:pPr>
+      <w:rPr>
+        <w:rFonts w:ascii="Courier New" w:hAnsi="Courier New" w:cs="Courier New" w:hint="default"/>
+      </w:rPr>
+    </w:lvl>
+    <w:lvl w:ilvl="2" w:tplc="04090005" w:tentative="1">
+      <w:start w:val="1"/>
+      <w:numFmt w:val="bullet"/>
+      <w:lvlText w:val=""/>
+      <w:lvlJc w:val="left"/>
+      <w:pPr>
+        <w:ind w:left="2880" w:hanging="360"/>
+      </w:pPr>
+      <w:rPr>
+        <w:rFonts w:ascii="Wingdings" w:hAnsi="Wingdings" w:hint="default"/>
+      </w:rPr>
+    </w:lvl>
+    <w:lvl w:ilvl="3" w:tplc="04090001" w:tentative="1">
+      <w:start w:val="1"/>
+      <w:numFmt w:val="bullet"/>
+      <w:lvlText w:val=""/>
+      <w:lvlJc w:val="left"/>
+      <w:pPr>
+        <w:ind w:left="3600" w:hanging="360"/>
+      </w:pPr>
+      <w:rPr>
+        <w:rFonts w:ascii="Symbol" w:hAnsi="Symbol" w:hint="default"/>
+      </w:rPr>
+    </w:lvl>
+    <w:lvl w:ilvl="4" w:tplc="04090003" w:tentative="1">
+      <w:start w:val="1"/>
+      <w:numFmt w:val="bullet"/>
+      <w:lvlText w:val="o"/>
+      <w:lvlJc w:val="left"/>
+      <w:pPr>
+        <w:ind w:left="4320" w:hanging="360"/>
+      </w:pPr>
+      <w:rPr>
+        <w:rFonts w:ascii="Courier New" w:hAnsi="Courier New" w:cs="Courier New" w:hint="default"/>
+      </w:rPr>
+    </w:lvl>
+    <w:lvl w:ilvl="5" w:tplc="04090005" w:tentative="1">
+      <w:start w:val="1"/>
+      <w:numFmt w:val="bullet"/>
+      <w:lvlText w:val=""/>
+      <w:lvlJc w:val="left"/>
+      <w:pPr>
+        <w:ind w:left="5040" w:hanging="360"/>
+      </w:pPr>
+      <w:rPr>
+        <w:rFonts w:ascii="Wingdings" w:hAnsi="Wingdings" w:hint="default"/>
+      </w:rPr>
+    </w:lvl>
+    <w:lvl w:ilvl="6" w:tplc="04090001" w:tentative="1">
+      <w:start w:val="1"/>
+      <w:numFmt w:val="bullet"/>
+      <w:lvlText w:val=""/>
+      <w:lvlJc w:val="left"/>
+      <w:pPr>
+        <w:ind w:left="5760" w:hanging="360"/>
+      </w:pPr>
+      <w:rPr>
+        <w:rFonts w:ascii="Symbol" w:hAnsi="Symbol" w:hint="default"/>
+      </w:rPr>
+    </w:lvl>
+    <w:lvl w:ilvl="7" w:tplc="04090003" w:tentative="1">
+      <w:start w:val="1"/>
+      <w:numFmt w:val="bullet"/>
+      <w:lvlText w:val="o"/>
+      <w:lvlJc w:val="left"/>
+      <w:pPr>
+        <w:ind w:left="6480" w:hanging="360"/>
+      </w:pPr>
+      <w:rPr>
+        <w:rFonts w:ascii="Courier New" w:hAnsi="Courier New" w:cs="Courier New" w:hint="default"/>
+      </w:rPr>
+    </w:lvl>
+    <w:lvl w:ilvl="8" w:tplc="04090005" w:tentative="1">
+      <w:start w:val="1"/>
+      <w:numFmt w:val="bullet"/>
+      <w:lvlText w:val=""/>
+      <w:lvlJc w:val="left"/>
+      <w:pPr>
+        <w:ind w:left="7200" w:hanging="360"/>
+      </w:pPr>
+      <w:rPr>
+        <w:rFonts w:ascii="Wingdings" w:hAnsi="Wingdings" w:hint="default"/>
+      </w:rPr>
+    </w:lvl>
+  </w:abstractNum>
+  <w:abstractNum w:abstractNumId="1">
+    <w:nsid w:val="3DAA6F36"/>
+    <w:multiLevelType w:val="hybridMultilevel"/>
+    <w:tmpl w:val="A3601E86"/>
+    <w:lvl w:ilvl="0" w:tplc="04090001">
+      <w:start w:val="1"/>
+      <w:numFmt w:val="bullet"/>
+      <w:lvlText w:val=""/>
+      <w:lvlJc w:val="left"/>
+      <w:pPr>
+        <w:ind w:left="1440" w:hanging="360"/>
+      </w:pPr>
+      <w:rPr>
+        <w:rFonts w:ascii="Symbol" w:hAnsi="Symbol" w:hint="default"/>
+      </w:rPr>
+    </w:lvl>
+    <w:lvl w:ilvl="1" w:tplc="04090009">
+      <w:start w:val="1"/>
+      <w:numFmt w:val="bullet"/>
+      <w:lvlText w:val=""/>
+      <w:lvlJc w:val="left"/>
+      <w:pPr>
+        <w:ind w:left="2160" w:hanging="360"/>
+      </w:pPr>
+      <w:rPr>
+        <w:rFonts w:ascii="Wingdings" w:hAnsi="Wingdings" w:hint="default"/>
+      </w:rPr>
+    </w:lvl>
+    <w:lvl w:ilvl="2" w:tplc="04090005" w:tentative="1">
+      <w:start w:val="1"/>
+      <w:numFmt w:val="bullet"/>
+      <w:lvlText w:val=""/>
+      <w:lvlJc w:val="left"/>
+      <w:pPr>
+        <w:ind w:left="2880" w:hanging="360"/>
+      </w:pPr>
+      <w:rPr>
+        <w:rFonts w:ascii="Wingdings" w:hAnsi="Wingdings" w:hint="default"/>
+      </w:rPr>
+    </w:lvl>
+    <w:lvl w:ilvl="3" w:tplc="04090001" w:tentative="1">
+      <w:start w:val="1"/>
+      <w:numFmt w:val="bullet"/>
+      <w:lvlText w:val=""/>
+      <w:lvlJc w:val="left"/>
+      <w:pPr>
+        <w:ind w:left="3600" w:hanging="360"/>
+      </w:pPr>
+      <w:rPr>
+        <w:rFonts w:ascii="Symbol" w:hAnsi="Symbol" w:hint="default"/>
+      </w:rPr>
+    </w:lvl>
+    <w:lvl w:ilvl="4" w:tplc="04090003" w:tentative="1">
+      <w:start w:val="1"/>
+      <w:numFmt w:val="bullet"/>
+      <w:lvlText w:val="o"/>
+      <w:lvlJc w:val="left"/>
+      <w:pPr>
+        <w:ind w:left="4320" w:hanging="360"/>
+      </w:pPr>
+      <w:rPr>
+        <w:rFonts w:ascii="Courier New" w:hAnsi="Courier New" w:cs="Courier New" w:hint="default"/>
+      </w:rPr>
+    </w:lvl>
+    <w:lvl w:ilvl="5" w:tplc="04090005" w:tentative="1">
+      <w:start w:val="1"/>
+      <w:numFmt w:val="bullet"/>
+      <w:lvlText w:val=""/>
+      <w:lvlJc w:val="left"/>
+      <w:pPr>
+        <w:ind w:left="5040" w:hanging="360"/>
+      </w:pPr>
+      <w:rPr>
+        <w:rFonts w:ascii="Wingdings" w:hAnsi="Wingdings" w:hint="default"/>
+      </w:rPr>
+    </w:lvl>
+    <w:lvl w:ilvl="6" w:tplc="04090001" w:tentative="1">
+      <w:start w:val="1"/>
+      <w:numFmt w:val="bullet"/>
+      <w:lvlText w:val=""/>
+      <w:lvlJc w:val="left"/>
+      <w:pPr>
+        <w:ind w:left="5760" w:hanging="360"/>
+      </w:pPr>
+      <w:rPr>
+        <w:rFonts w:ascii="Symbol" w:hAnsi="Symbol" w:hint="default"/>
+      </w:rPr>
+    </w:lvl>
+    <w:lvl w:ilvl="7" w:tplc="04090003" w:tentative="1">
+      <w:start w:val="1"/>
+      <w:numFmt w:val="bullet"/>
+      <w:lvlText w:val="o"/>
+      <w:lvlJc w:val="left"/>
+      <w:pPr>
+        <w:ind w:left="6480" w:hanging="360"/>
+      </w:pPr>
+      <w:rPr>
+        <w:rFonts w:ascii="Courier New" w:hAnsi="Courier New" w:cs="Courier New" w:hint="default"/>
+      </w:rPr>
+    </w:lvl>
+    <w:lvl w:ilvl="8" w:tplc="04090005" w:tentative="1">
+      <w:start w:val="1"/>
+      <w:numFmt w:val="bullet"/>
+      <w:lvlText w:val=""/>
+      <w:lvlJc w:val="left"/>
+      <w:pPr>
+        <w:ind w:left="7200" w:hanging="360"/>
+      </w:pPr>
+      <w:rPr>
+        <w:rFonts w:ascii="Wingdings" w:hAnsi="Wingdings" w:hint="default"/>
+      </w:rPr>
+    </w:lvl>
+  </w:abstractNum>
+  <w:num w:numId="1">
+    <w:abstractNumId w:val="0"/>
+  </w:num>
+  <w:num w:numId="2">
+    <w:abstractNumId w:val="1"/>
+  </w:num>
+</w:numbering>
+</file>
+
 <file path=word/styles.xml><?xml version="1.0" encoding="utf-8"?>
-<w:styles xmlns:mc="http://schemas.openxmlformats.org/markup-compatibility/2006" xmlns:r="http://schemas.openxmlformats.org/officeDocument/2006/relationships" xmlns:w="http://schemas.openxmlformats.org/wordprocessingml/2006/main" xmlns:w14="http://schemas.microsoft.com/office/word/2010/wordml" xmlns:w15="http://schemas.microsoft.com/office/word/2012/wordml" xmlns:w16cid="http://schemas.microsoft.com/office/word/2016/wordml/cid" xmlns:w16se="http://schemas.microsoft.com/office/word/2015/wordml/symex" mc:Ignorable="w14 w15 w16se w16cid">
+<w:styles xmlns:r="http://schemas.openxmlformats.org/officeDocument/2006/relationships" xmlns:w="http://schemas.openxmlformats.org/wordprocessingml/2006/main">
   <w:docDefaults>
     <w:rPrDefault>
       <w:rPr>
@@ -1942,386 +3237,149 @@
       </w:pPr>
     </w:pPrDefault>
   </w:docDefaults>
-  <w:latentStyles w:defLockedState="0" w:defUIPriority="99" w:defSemiHidden="0" w:defUnhideWhenUsed="0" w:defQFormat="0" w:count="375">
-    <w:lsdException w:name="Normal" w:uiPriority="0" w:qFormat="1"/>
-    <w:lsdException w:name="heading 1" w:uiPriority="9" w:qFormat="1"/>
-    <w:lsdException w:name="heading 2" w:semiHidden="1" w:uiPriority="9" w:unhideWhenUsed="1" w:qFormat="1"/>
-    <w:lsdException w:name="heading 3" w:semiHidden="1" w:uiPriority="9" w:unhideWhenUsed="1" w:qFormat="1"/>
-    <w:lsdException w:name="heading 4" w:semiHidden="1" w:uiPriority="9" w:unhideWhenUsed="1" w:qFormat="1"/>
-    <w:lsdException w:name="heading 5" w:semiHidden="1" w:uiPriority="9" w:unhideWhenUsed="1" w:qFormat="1"/>
-    <w:lsdException w:name="heading 6" w:semiHidden="1" w:uiPriority="9" w:unhideWhenUsed="1" w:qFormat="1"/>
-    <w:lsdException w:name="heading 7" w:semiHidden="1" w:uiPriority="9" w:unhideWhenUsed="1" w:qFormat="1"/>
-    <w:lsdException w:name="heading 8" w:semiHidden="1" w:uiPriority="9" w:unhideWhenUsed="1" w:qFormat="1"/>
-    <w:lsdException w:name="heading 9" w:semiHidden="1" w:uiPriority="9" w:unhideWhenUsed="1" w:qFormat="1"/>
-    <w:lsdException w:name="index 1" w:semiHidden="1" w:unhideWhenUsed="1"/>
-    <w:lsdException w:name="index 2" w:semiHidden="1" w:unhideWhenUsed="1"/>
-    <w:lsdException w:name="index 3" w:semiHidden="1" w:unhideWhenUsed="1"/>
-    <w:lsdException w:name="index 4" w:semiHidden="1" w:unhideWhenUsed="1"/>
-    <w:lsdException w:name="index 5" w:semiHidden="1" w:unhideWhenUsed="1"/>
-    <w:lsdException w:name="index 6" w:semiHidden="1" w:unhideWhenUsed="1"/>
-    <w:lsdException w:name="index 7" w:semiHidden="1" w:unhideWhenUsed="1"/>
-    <w:lsdException w:name="index 8" w:semiHidden="1" w:unhideWhenUsed="1"/>
-    <w:lsdException w:name="index 9" w:semiHidden="1" w:unhideWhenUsed="1"/>
-    <w:lsdException w:name="toc 1" w:semiHidden="1" w:uiPriority="39" w:unhideWhenUsed="1"/>
-    <w:lsdException w:name="toc 2" w:semiHidden="1" w:uiPriority="39" w:unhideWhenUsed="1"/>
-    <w:lsdException w:name="toc 3" w:semiHidden="1" w:uiPriority="39" w:unhideWhenUsed="1"/>
-    <w:lsdException w:name="toc 4" w:semiHidden="1" w:uiPriority="39" w:unhideWhenUsed="1"/>
-    <w:lsdException w:name="toc 5" w:semiHidden="1" w:uiPriority="39" w:unhideWhenUsed="1"/>
-    <w:lsdException w:name="toc 6" w:semiHidden="1" w:uiPriority="39" w:unhideWhenUsed="1"/>
-    <w:lsdException w:name="toc 7" w:semiHidden="1" w:uiPriority="39" w:unhideWhenUsed="1"/>
-    <w:lsdException w:name="toc 8" w:semiHidden="1" w:uiPriority="39" w:unhideWhenUsed="1"/>
-    <w:lsdException w:name="toc 9" w:semiHidden="1" w:uiPriority="39" w:unhideWhenUsed="1"/>
-    <w:lsdException w:name="Normal Indent" w:semiHidden="1" w:unhideWhenUsed="1"/>
-    <w:lsdException w:name="footnote text" w:semiHidden="1" w:unhideWhenUsed="1"/>
-    <w:lsdException w:name="annotation text" w:semiHidden="1" w:unhideWhenUsed="1"/>
-    <w:lsdException w:name="header" w:semiHidden="1" w:unhideWhenUsed="1"/>
-    <w:lsdException w:name="footer" w:semiHidden="1" w:unhideWhenUsed="1"/>
-    <w:lsdException w:name="index heading" w:semiHidden="1" w:unhideWhenUsed="1"/>
-    <w:lsdException w:name="caption" w:semiHidden="1" w:uiPriority="35" w:unhideWhenUsed="1" w:qFormat="1"/>
-    <w:lsdException w:name="table of figures" w:semiHidden="1" w:unhideWhenUsed="1"/>
-    <w:lsdException w:name="envelope address" w:semiHidden="1" w:unhideWhenUsed="1"/>
-    <w:lsdException w:name="envelope return" w:semiHidden="1" w:unhideWhenUsed="1"/>
-    <w:lsdException w:name="footnote reference" w:semiHidden="1" w:unhideWhenUsed="1"/>
-    <w:lsdException w:name="annotation reference" w:semiHidden="1" w:unhideWhenUsed="1"/>
-    <w:lsdException w:name="line number" w:semiHidden="1" w:unhideWhenUsed="1"/>
-    <w:lsdException w:name="page number" w:semiHidden="1" w:unhideWhenUsed="1"/>
-    <w:lsdException w:name="endnote reference" w:semiHidden="1" w:unhideWhenUsed="1"/>
-    <w:lsdException w:name="endnote text" w:semiHidden="1" w:unhideWhenUsed="1"/>
-    <w:lsdException w:name="table of authorities" w:semiHidden="1" w:unhideWhenUsed="1"/>
-    <w:lsdException w:name="macro" w:semiHidden="1" w:unhideWhenUsed="1"/>
-    <w:lsdException w:name="toa heading" w:semiHidden="1" w:unhideWhenUsed="1"/>
-    <w:lsdException w:name="List" w:semiHidden="1" w:unhideWhenUsed="1"/>
-    <w:lsdException w:name="List Bullet" w:semiHidden="1" w:unhideWhenUsed="1"/>
-    <w:lsdException w:name="List Number" w:semiHidden="1" w:unhideWhenUsed="1"/>
-    <w:lsdException w:name="List 2" w:semiHidden="1" w:unhideWhenUsed="1"/>
-    <w:lsdException w:name="List 3" w:semiHidden="1" w:unhideWhenUsed="1"/>
-    <w:lsdException w:name="List 4" w:semiHidden="1" w:unhideWhenUsed="1"/>
-    <w:lsdException w:name="List 5" w:semiHidden="1" w:unhideWhenUsed="1"/>
-    <w:lsdException w:name="List Bullet 2" w:semiHidden="1" w:unhideWhenUsed="1"/>
-    <w:lsdException w:name="List Bullet 3" w:semiHidden="1" w:unhideWhenUsed="1"/>
-    <w:lsdException w:name="List Bullet 4" w:semiHidden="1" w:unhideWhenUsed="1"/>
-    <w:lsdException w:name="List Bullet 5" w:semiHidden="1" w:unhideWhenUsed="1"/>
-    <w:lsdException w:name="List Number 2" w:semiHidden="1" w:unhideWhenUsed="1"/>
-    <w:lsdException w:name="List Number 3" w:semiHidden="1" w:unhideWhenUsed="1"/>
-    <w:lsdException w:name="List Number 4" w:semiHidden="1" w:unhideWhenUsed="1"/>
-    <w:lsdException w:name="List Number 5" w:semiHidden="1" w:unhideWhenUsed="1"/>
-    <w:lsdException w:name="Title" w:uiPriority="10" w:qFormat="1"/>
-    <w:lsdException w:name="Closing" w:semiHidden="1" w:unhideWhenUsed="1"/>
-    <w:lsdException w:name="Signature" w:semiHidden="1" w:unhideWhenUsed="1"/>
-    <w:lsdException w:name="Default Paragraph Font" w:semiHidden="1" w:uiPriority="1" w:unhideWhenUsed="1"/>
-    <w:lsdException w:name="Body Text" w:semiHidden="1" w:unhideWhenUsed="1"/>
-    <w:lsdException w:name="Body Text Indent" w:semiHidden="1" w:unhideWhenUsed="1"/>
-    <w:lsdException w:name="List Continue" w:semiHidden="1" w:unhideWhenUsed="1"/>
-    <w:lsdException w:name="List Continue 2" w:semiHidden="1" w:unhideWhenUsed="1"/>
-    <w:lsdException w:name="List Continue 3" w:semiHidden="1" w:unhideWhenUsed="1"/>
-    <w:lsdException w:name="List Continue 4" w:semiHidden="1" w:unhideWhenUsed="1"/>
-    <w:lsdException w:name="List Continue 5" w:semiHidden="1" w:unhideWhenUsed="1"/>
-    <w:lsdException w:name="Message Header" w:semiHidden="1" w:unhideWhenUsed="1"/>
-    <w:lsdException w:name="Subtitle" w:uiPriority="11" w:qFormat="1"/>
-    <w:lsdException w:name="Salutation" w:semiHidden="1" w:unhideWhenUsed="1"/>
-    <w:lsdException w:name="Date" w:semiHidden="1" w:unhideWhenUsed="1"/>
-    <w:lsdException w:name="Body Text First Indent" w:semiHidden="1" w:unhideWhenUsed="1"/>
-    <w:lsdException w:name="Body Text First Indent 2" w:semiHidden="1" w:unhideWhenUsed="1"/>
-    <w:lsdException w:name="Note Heading" w:semiHidden="1" w:unhideWhenUsed="1"/>
-    <w:lsdException w:name="Body Text 2" w:semiHidden="1" w:unhideWhenUsed="1"/>
-    <w:lsdException w:name="Body Text 3" w:semiHidden="1" w:unhideWhenUsed="1"/>
-    <w:lsdException w:name="Body Text Indent 2" w:semiHidden="1" w:unhideWhenUsed="1"/>
-    <w:lsdException w:name="Body Text Indent 3" w:semiHidden="1" w:unhideWhenUsed="1"/>
-    <w:lsdException w:name="Block Text" w:semiHidden="1" w:unhideWhenUsed="1"/>
-    <w:lsdException w:name="Hyperlink" w:semiHidden="1" w:unhideWhenUsed="1"/>
-    <w:lsdException w:name="FollowedHyperlink" w:semiHidden="1" w:unhideWhenUsed="1"/>
-    <w:lsdException w:name="Strong" w:uiPriority="22" w:qFormat="1"/>
-    <w:lsdException w:name="Emphasis" w:uiPriority="20" w:qFormat="1"/>
-    <w:lsdException w:name="Document Map" w:semiHidden="1" w:unhideWhenUsed="1"/>
-    <w:lsdException w:name="Plain Text" w:semiHidden="1" w:unhideWhenUsed="1"/>
-    <w:lsdException w:name="E-mail Signature" w:semiHidden="1" w:unhideWhenUsed="1"/>
-    <w:lsdException w:name="HTML Top of Form" w:semiHidden="1" w:unhideWhenUsed="1"/>
-    <w:lsdException w:name="HTML Bottom of Form" w:semiHidden="1" w:unhideWhenUsed="1"/>
-    <w:lsdException w:name="Normal (Web)" w:semiHidden="1" w:unhideWhenUsed="1"/>
-    <w:lsdException w:name="HTML Acronym" w:semiHidden="1" w:unhideWhenUsed="1"/>
-    <w:lsdException w:name="HTML Address" w:semiHidden="1" w:unhideWhenUsed="1"/>
-    <w:lsdException w:name="HTML Cite" w:semiHidden="1" w:unhideWhenUsed="1"/>
-    <w:lsdException w:name="HTML Code" w:semiHidden="1" w:unhideWhenUsed="1"/>
-    <w:lsdException w:name="HTML Definition" w:semiHidden="1" w:unhideWhenUsed="1"/>
-    <w:lsdException w:name="HTML Keyboard" w:semiHidden="1" w:unhideWhenUsed="1"/>
-    <w:lsdException w:name="HTML Preformatted" w:semiHidden="1" w:unhideWhenUsed="1"/>
-    <w:lsdException w:name="HTML Sample" w:semiHidden="1" w:unhideWhenUsed="1"/>
-    <w:lsdException w:name="HTML Typewriter" w:semiHidden="1" w:unhideWhenUsed="1"/>
-    <w:lsdException w:name="HTML Variable" w:semiHidden="1" w:unhideWhenUsed="1"/>
-    <w:lsdException w:name="Normal Table" w:semiHidden="1" w:unhideWhenUsed="1"/>
-    <w:lsdException w:name="annotation subject" w:semiHidden="1" w:unhideWhenUsed="1"/>
-    <w:lsdException w:name="No List" w:semiHidden="1" w:unhideWhenUsed="1"/>
-    <w:lsdException w:name="Outline List 1" w:semiHidden="1" w:unhideWhenUsed="1"/>
-    <w:lsdException w:name="Outline List 2" w:semiHidden="1" w:unhideWhenUsed="1"/>
-    <w:lsdException w:name="Outline List 3" w:semiHidden="1" w:unhideWhenUsed="1"/>
-    <w:lsdException w:name="Table Simple 1" w:semiHidden="1" w:unhideWhenUsed="1"/>
-    <w:lsdException w:name="Table Simple 2" w:semiHidden="1" w:unhideWhenUsed="1"/>
-    <w:lsdException w:name="Table Simple 3" w:semiHidden="1" w:unhideWhenUsed="1"/>
-    <w:lsdException w:name="Table Classic 1" w:semiHidden="1" w:unhideWhenUsed="1"/>
-    <w:lsdException w:name="Table Classic 2" w:semiHidden="1" w:unhideWhenUsed="1"/>
-    <w:lsdException w:name="Table Classic 3" w:semiHidden="1" w:unhideWhenUsed="1"/>
-    <w:lsdException w:name="Table Classic 4" w:semiHidden="1" w:unhideWhenUsed="1"/>
-    <w:lsdException w:name="Table Colorful 1" w:semiHidden="1" w:unhideWhenUsed="1"/>
-    <w:lsdException w:name="Table Colorful 2" w:semiHidden="1" w:unhideWhenUsed="1"/>
-    <w:lsdException w:name="Table Colorful 3" w:semiHidden="1" w:unhideWhenUsed="1"/>
-    <w:lsdException w:name="Table Columns 1" w:semiHidden="1" w:unhideWhenUsed="1"/>
-    <w:lsdException w:name="Table Columns 2" w:semiHidden="1" w:unhideWhenUsed="1"/>
-    <w:lsdException w:name="Table Columns 3" w:semiHidden="1" w:unhideWhenUsed="1"/>
-    <w:lsdException w:name="Table Columns 4" w:semiHidden="1" w:unhideWhenUsed="1"/>
-    <w:lsdException w:name="Table Columns 5" w:semiHidden="1" w:unhideWhenUsed="1"/>
-    <w:lsdException w:name="Table Grid 1" w:semiHidden="1" w:unhideWhenUsed="1"/>
-    <w:lsdException w:name="Table Grid 2" w:semiHidden="1" w:unhideWhenUsed="1"/>
-    <w:lsdException w:name="Table Grid 3" w:semiHidden="1" w:unhideWhenUsed="1"/>
-    <w:lsdException w:name="Table Grid 4" w:semiHidden="1" w:unhideWhenUsed="1"/>
-    <w:lsdException w:name="Table Grid 5" w:semiHidden="1" w:unhideWhenUsed="1"/>
-    <w:lsdException w:name="Table Grid 6" w:semiHidden="1" w:unhideWhenUsed="1"/>
-    <w:lsdException w:name="Table Grid 7" w:semiHidden="1" w:unhideWhenUsed="1"/>
-    <w:lsdException w:name="Table Grid 8" w:semiHidden="1" w:unhideWhenUsed="1"/>
-    <w:lsdException w:name="Table List 1" w:semiHidden="1" w:unhideWhenUsed="1"/>
-    <w:lsdException w:name="Table List 2" w:semiHidden="1" w:unhideWhenUsed="1"/>
-    <w:lsdException w:name="Table List 3" w:semiHidden="1" w:unhideWhenUsed="1"/>
-    <w:lsdException w:name="Table List 4" w:semiHidden="1" w:unhideWhenUsed="1"/>
-    <w:lsdException w:name="Table List 5" w:semiHidden="1" w:unhideWhenUsed="1"/>
-    <w:lsdException w:name="Table List 6" w:semiHidden="1" w:unhideWhenUsed="1"/>
-    <w:lsdException w:name="Table List 7" w:semiHidden="1" w:unhideWhenUsed="1"/>
-    <w:lsdException w:name="Table List 8" w:semiHidden="1" w:unhideWhenUsed="1"/>
-    <w:lsdException w:name="Table 3D effects 1" w:semiHidden="1" w:unhideWhenUsed="1"/>
-    <w:lsdException w:name="Table 3D effects 2" w:semiHidden="1" w:unhideWhenUsed="1"/>
-    <w:lsdException w:name="Table 3D effects 3" w:semiHidden="1" w:unhideWhenUsed="1"/>
-    <w:lsdException w:name="Table Contemporary" w:semiHidden="1" w:unhideWhenUsed="1"/>
-    <w:lsdException w:name="Table Elegant" w:semiHidden="1" w:unhideWhenUsed="1"/>
-    <w:lsdException w:name="Table Professional" w:semiHidden="1" w:unhideWhenUsed="1"/>
-    <w:lsdException w:name="Table Subtle 1" w:semiHidden="1" w:unhideWhenUsed="1"/>
-    <w:lsdException w:name="Table Subtle 2" w:semiHidden="1" w:unhideWhenUsed="1"/>
-    <w:lsdException w:name="Table Web 1" w:semiHidden="1" w:unhideWhenUsed="1"/>
-    <w:lsdException w:name="Table Web 2" w:semiHidden="1" w:unhideWhenUsed="1"/>
-    <w:lsdException w:name="Table Web 3" w:semiHidden="1" w:unhideWhenUsed="1"/>
-    <w:lsdException w:name="Balloon Text" w:semiHidden="1" w:unhideWhenUsed="1"/>
-    <w:lsdException w:name="Table Grid" w:uiPriority="39"/>
-    <w:lsdException w:name="Table Theme" w:semiHidden="1" w:unhideWhenUsed="1"/>
-    <w:lsdException w:name="Placeholder Text" w:semiHidden="1"/>
-    <w:lsdException w:name="No Spacing" w:uiPriority="1" w:qFormat="1"/>
-    <w:lsdException w:name="Light Shading" w:uiPriority="60"/>
-    <w:lsdException w:name="Light List" w:uiPriority="61"/>
-    <w:lsdException w:name="Light Grid" w:uiPriority="62"/>
-    <w:lsdException w:name="Medium Shading 1" w:uiPriority="63"/>
-    <w:lsdException w:name="Medium Shading 2" w:uiPriority="64"/>
-    <w:lsdException w:name="Medium List 1" w:uiPriority="65"/>
-    <w:lsdException w:name="Medium List 2" w:uiPriority="66"/>
-    <w:lsdException w:name="Medium Grid 1" w:uiPriority="67"/>
-    <w:lsdException w:name="Medium Grid 2" w:uiPriority="68"/>
-    <w:lsdException w:name="Medium Grid 3" w:uiPriority="69"/>
-    <w:lsdException w:name="Dark List" w:uiPriority="70"/>
-    <w:lsdException w:name="Colorful Shading" w:uiPriority="71"/>
-    <w:lsdException w:name="Colorful List" w:uiPriority="72"/>
-    <w:lsdException w:name="Colorful Grid" w:uiPriority="73"/>
-    <w:lsdException w:name="Light Shading Accent 1" w:uiPriority="60"/>
-    <w:lsdException w:name="Light List Accent 1" w:uiPriority="61"/>
-    <w:lsdException w:name="Light Grid Accent 1" w:uiPriority="62"/>
-    <w:lsdException w:name="Medium Shading 1 Accent 1" w:uiPriority="63"/>
-    <w:lsdException w:name="Medium Shading 2 Accent 1" w:uiPriority="64"/>
-    <w:lsdException w:name="Medium List 1 Accent 1" w:uiPriority="65"/>
-    <w:lsdException w:name="Revision" w:semiHidden="1"/>
-    <w:lsdException w:name="List Paragraph" w:uiPriority="34" w:qFormat="1"/>
-    <w:lsdException w:name="Quote" w:uiPriority="29" w:qFormat="1"/>
-    <w:lsdException w:name="Intense Quote" w:uiPriority="30" w:qFormat="1"/>
-    <w:lsdException w:name="Medium List 2 Accent 1" w:uiPriority="66"/>
-    <w:lsdException w:name="Medium Grid 1 Accent 1" w:uiPriority="67"/>
-    <w:lsdException w:name="Medium Grid 2 Accent 1" w:uiPriority="68"/>
-    <w:lsdException w:name="Medium Grid 3 Accent 1" w:uiPriority="69"/>
-    <w:lsdException w:name="Dark List Accent 1" w:uiPriority="70"/>
-    <w:lsdException w:name="Colorful Shading Accent 1" w:uiPriority="71"/>
-    <w:lsdException w:name="Colorful List Accent 1" w:uiPriority="72"/>
-    <w:lsdException w:name="Colorful Grid Accent 1" w:uiPriority="73"/>
-    <w:lsdException w:name="Light Shading Accent 2" w:uiPriority="60"/>
-    <w:lsdException w:name="Light List Accent 2" w:uiPriority="61"/>
-    <w:lsdException w:name="Light Grid Accent 2" w:uiPriority="62"/>
-    <w:lsdException w:name="Medium Shading 1 Accent 2" w:uiPriority="63"/>
-    <w:lsdException w:name="Medium Shading 2 Accent 2" w:uiPriority="64"/>
-    <w:lsdException w:name="Medium List 1 Accent 2" w:uiPriority="65"/>
-    <w:lsdException w:name="Medium List 2 Accent 2" w:uiPriority="66"/>
-    <w:lsdException w:name="Medium Grid 1 Accent 2" w:uiPriority="67"/>
-    <w:lsdException w:name="Medium Grid 2 Accent 2" w:uiPriority="68"/>
-    <w:lsdException w:name="Medium Grid 3 Accent 2" w:uiPriority="69"/>
-    <w:lsdException w:name="Dark List Accent 2" w:uiPriority="70"/>
-    <w:lsdException w:name="Colorful Shading Accent 2" w:uiPriority="71"/>
-    <w:lsdException w:name="Colorful List Accent 2" w:uiPriority="72"/>
-    <w:lsdException w:name="Colorful Grid Accent 2" w:uiPriority="73"/>
-    <w:lsdException w:name="Light Shading Accent 3" w:uiPriority="60"/>
-    <w:lsdException w:name="Light List Accent 3" w:uiPriority="61"/>
-    <w:lsdException w:name="Light Grid Accent 3" w:uiPriority="62"/>
-    <w:lsdException w:name="Medium Shading 1 Accent 3" w:uiPriority="63"/>
-    <w:lsdException w:name="Medium Shading 2 Accent 3" w:uiPriority="64"/>
-    <w:lsdException w:name="Medium List 1 Accent 3" w:uiPriority="65"/>
-    <w:lsdException w:name="Medium List 2 Accent 3" w:uiPriority="66"/>
-    <w:lsdException w:name="Medium Grid 1 Accent 3" w:uiPriority="67"/>
-    <w:lsdException w:name="Medium Grid 2 Accent 3" w:uiPriority="68"/>
-    <w:lsdException w:name="Medium Grid 3 Accent 3" w:uiPriority="69"/>
-    <w:lsdException w:name="Dark List Accent 3" w:uiPriority="70"/>
-    <w:lsdException w:name="Colorful Shading Accent 3" w:uiPriority="71"/>
-    <w:lsdException w:name="Colorful List Accent 3" w:uiPriority="72"/>
-    <w:lsdException w:name="Colorful Grid Accent 3" w:uiPriority="73"/>
-    <w:lsdException w:name="Light Shading Accent 4" w:uiPriority="60"/>
-    <w:lsdException w:name="Light List Accent 4" w:uiPriority="61"/>
-    <w:lsdException w:name="Light Grid Accent 4" w:uiPriority="62"/>
-    <w:lsdException w:name="Medium Shading 1 Accent 4" w:uiPriority="63"/>
-    <w:lsdException w:name="Medium Shading 2 Accent 4" w:uiPriority="64"/>
-    <w:lsdException w:name="Medium List 1 Accent 4" w:uiPriority="65"/>
-    <w:lsdException w:name="Medium List 2 Accent 4" w:uiPriority="66"/>
-    <w:lsdException w:name="Medium Grid 1 Accent 4" w:uiPriority="67"/>
-    <w:lsdException w:name="Medium Grid 2 Accent 4" w:uiPriority="68"/>
-    <w:lsdException w:name="Medium Grid 3 Accent 4" w:uiPriority="69"/>
-    <w:lsdException w:name="Dark List Accent 4" w:uiPriority="70"/>
-    <w:lsdException w:name="Colorful Shading Accent 4" w:uiPriority="71"/>
-    <w:lsdException w:name="Colorful List Accent 4" w:uiPriority="72"/>
-    <w:lsdException w:name="Colorful Grid Accent 4" w:uiPriority="73"/>
-    <w:lsdException w:name="Light Shading Accent 5" w:uiPriority="60"/>
-    <w:lsdException w:name="Light List Accent 5" w:uiPriority="61"/>
-    <w:lsdException w:name="Light Grid Accent 5" w:uiPriority="62"/>
-    <w:lsdException w:name="Medium Shading 1 Accent 5" w:uiPriority="63"/>
-    <w:lsdException w:name="Medium Shading 2 Accent 5" w:uiPriority="64"/>
-    <w:lsdException w:name="Medium List 1 Accent 5" w:uiPriority="65"/>
-    <w:lsdException w:name="Medium List 2 Accent 5" w:uiPriority="66"/>
-    <w:lsdException w:name="Medium Grid 1 Accent 5" w:uiPriority="67"/>
-    <w:lsdException w:name="Medium Grid 2 Accent 5" w:uiPriority="68"/>
-    <w:lsdException w:name="Medium Grid 3 Accent 5" w:uiPriority="69"/>
-    <w:lsdException w:name="Dark List Accent 5" w:uiPriority="70"/>
-    <w:lsdException w:name="Colorful Shading Accent 5" w:uiPriority="71"/>
-    <w:lsdException w:name="Colorful List Accent 5" w:uiPriority="72"/>
-    <w:lsdException w:name="Colorful Grid Accent 5" w:uiPriority="73"/>
-    <w:lsdException w:name="Light Shading Accent 6" w:uiPriority="60"/>
-    <w:lsdException w:name="Light List Accent 6" w:uiPriority="61"/>
-    <w:lsdException w:name="Light Grid Accent 6" w:uiPriority="62"/>
-    <w:lsdException w:name="Medium Shading 1 Accent 6" w:uiPriority="63"/>
-    <w:lsdException w:name="Medium Shading 2 Accent 6" w:uiPriority="64"/>
-    <w:lsdException w:name="Medium List 1 Accent 6" w:uiPriority="65"/>
-    <w:lsdException w:name="Medium List 2 Accent 6" w:uiPriority="66"/>
-    <w:lsdException w:name="Medium Grid 1 Accent 6" w:uiPriority="67"/>
-    <w:lsdException w:name="Medium Grid 2 Accent 6" w:uiPriority="68"/>
-    <w:lsdException w:name="Medium Grid 3 Accent 6" w:uiPriority="69"/>
-    <w:lsdException w:name="Dark List Accent 6" w:uiPriority="70"/>
-    <w:lsdException w:name="Colorful Shading Accent 6" w:uiPriority="71"/>
-    <w:lsdException w:name="Colorful List Accent 6" w:uiPriority="72"/>
-    <w:lsdException w:name="Colorful Grid Accent 6" w:uiPriority="73"/>
-    <w:lsdException w:name="Subtle Emphasis" w:uiPriority="19" w:qFormat="1"/>
-    <w:lsdException w:name="Intense Emphasis" w:uiPriority="21" w:qFormat="1"/>
-    <w:lsdException w:name="Subtle Reference" w:uiPriority="31" w:qFormat="1"/>
-    <w:lsdException w:name="Intense Reference" w:uiPriority="32" w:qFormat="1"/>
-    <w:lsdException w:name="Book Title" w:uiPriority="33" w:qFormat="1"/>
-    <w:lsdException w:name="Bibliography" w:semiHidden="1" w:uiPriority="37" w:unhideWhenUsed="1"/>
-    <w:lsdException w:name="TOC Heading" w:semiHidden="1" w:uiPriority="39" w:unhideWhenUsed="1" w:qFormat="1"/>
-    <w:lsdException w:name="Plain Table 1" w:uiPriority="41"/>
-    <w:lsdException w:name="Plain Table 2" w:uiPriority="42"/>
-    <w:lsdException w:name="Plain Table 3" w:uiPriority="43"/>
-    <w:lsdException w:name="Plain Table 4" w:uiPriority="44"/>
-    <w:lsdException w:name="Plain Table 5" w:uiPriority="45"/>
-    <w:lsdException w:name="Grid Table Light" w:uiPriority="40"/>
-    <w:lsdException w:name="Grid Table 1 Light" w:uiPriority="46"/>
-    <w:lsdException w:name="Grid Table 2" w:uiPriority="47"/>
-    <w:lsdException w:name="Grid Table 3" w:uiPriority="48"/>
-    <w:lsdException w:name="Grid Table 4" w:uiPriority="49"/>
-    <w:lsdException w:name="Grid Table 5 Dark" w:uiPriority="50"/>
-    <w:lsdException w:name="Grid Table 6 Colorful" w:uiPriority="51"/>
-    <w:lsdException w:name="Grid Table 7 Colorful" w:uiPriority="52"/>
-    <w:lsdException w:name="Grid Table 1 Light Accent 1" w:uiPriority="46"/>
-    <w:lsdException w:name="Grid Table 2 Accent 1" w:uiPriority="47"/>
-    <w:lsdException w:name="Grid Table 3 Accent 1" w:uiPriority="48"/>
-    <w:lsdException w:name="Grid Table 4 Accent 1" w:uiPriority="49"/>
-    <w:lsdException w:name="Grid Table 5 Dark Accent 1" w:uiPriority="50"/>
-    <w:lsdException w:name="Grid Table 6 Colorful Accent 1" w:uiPriority="51"/>
-    <w:lsdException w:name="Grid Table 7 Colorful Accent 1" w:uiPriority="52"/>
-    <w:lsdException w:name="Grid Table 1 Light Accent 2" w:uiPriority="46"/>
-    <w:lsdException w:name="Grid Table 2 Accent 2" w:uiPriority="47"/>
-    <w:lsdException w:name="Grid Table 3 Accent 2" w:uiPriority="48"/>
-    <w:lsdException w:name="Grid Table 4 Accent 2" w:uiPriority="49"/>
-    <w:lsdException w:name="Grid Table 5 Dark Accent 2" w:uiPriority="50"/>
-    <w:lsdException w:name="Grid Table 6 Colorful Accent 2" w:uiPriority="51"/>
-    <w:lsdException w:name="Grid Table 7 Colorful Accent 2" w:uiPriority="52"/>
-    <w:lsdException w:name="Grid Table 1 Light Accent 3" w:uiPriority="46"/>
-    <w:lsdException w:name="Grid Table 2 Accent 3" w:uiPriority="47"/>
-    <w:lsdException w:name="Grid Table 3 Accent 3" w:uiPriority="48"/>
-    <w:lsdException w:name="Grid Table 4 Accent 3" w:uiPriority="49"/>
-    <w:lsdException w:name="Grid Table 5 Dark Accent 3" w:uiPriority="50"/>
-    <w:lsdException w:name="Grid Table 6 Colorful Accent 3" w:uiPriority="51"/>
-    <w:lsdException w:name="Grid Table 7 Colorful Accent 3" w:uiPriority="52"/>
-    <w:lsdException w:name="Grid Table 1 Light Accent 4" w:uiPriority="46"/>
-    <w:lsdException w:name="Grid Table 2 Accent 4" w:uiPriority="47"/>
-    <w:lsdException w:name="Grid Table 3 Accent 4" w:uiPriority="48"/>
-    <w:lsdException w:name="Grid Table 4 Accent 4" w:uiPriority="49"/>
-    <w:lsdException w:name="Grid Table 5 Dark Accent 4" w:uiPriority="50"/>
-    <w:lsdException w:name="Grid Table 6 Colorful Accent 4" w:uiPriority="51"/>
-    <w:lsdException w:name="Grid Table 7 Colorful Accent 4" w:uiPriority="52"/>
-    <w:lsdException w:name="Grid Table 1 Light Accent 5" w:uiPriority="46"/>
-    <w:lsdException w:name="Grid Table 2 Accent 5" w:uiPriority="47"/>
-    <w:lsdException w:name="Grid Table 3 Accent 5" w:uiPriority="48"/>
-    <w:lsdException w:name="Grid Table 4 Accent 5" w:uiPriority="49"/>
-    <w:lsdException w:name="Grid Table 5 Dark Accent 5" w:uiPriority="50"/>
-    <w:lsdException w:name="Grid Table 6 Colorful Accent 5" w:uiPriority="51"/>
-    <w:lsdException w:name="Grid Table 7 Colorful Accent 5" w:uiPriority="52"/>
-    <w:lsdException w:name="Grid Table 1 Light Accent 6" w:uiPriority="46"/>
-    <w:lsdException w:name="Grid Table 2 Accent 6" w:uiPriority="47"/>
-    <w:lsdException w:name="Grid Table 3 Accent 6" w:uiPriority="48"/>
-    <w:lsdException w:name="Grid Table 4 Accent 6" w:uiPriority="49"/>
-    <w:lsdException w:name="Grid Table 5 Dark Accent 6" w:uiPriority="50"/>
-    <w:lsdException w:name="Grid Table 6 Colorful Accent 6" w:uiPriority="51"/>
-    <w:lsdException w:name="Grid Table 7 Colorful Accent 6" w:uiPriority="52"/>
-    <w:lsdException w:name="List Table 1 Light" w:uiPriority="46"/>
-    <w:lsdException w:name="List Table 2" w:uiPriority="47"/>
-    <w:lsdException w:name="List Table 3" w:uiPriority="48"/>
-    <w:lsdException w:name="List Table 4" w:uiPriority="49"/>
-    <w:lsdException w:name="List Table 5 Dark" w:uiPriority="50"/>
-    <w:lsdException w:name="List Table 6 Colorful" w:uiPriority="51"/>
-    <w:lsdException w:name="List Table 7 Colorful" w:uiPriority="52"/>
-    <w:lsdException w:name="List Table 1 Light Accent 1" w:uiPriority="46"/>
-    <w:lsdException w:name="List Table 2 Accent 1" w:uiPriority="47"/>
-    <w:lsdException w:name="List Table 3 Accent 1" w:uiPriority="48"/>
-    <w:lsdException w:name="List Table 4 Accent 1" w:uiPriority="49"/>
-    <w:lsdException w:name="List Table 5 Dark Accent 1" w:uiPriority="50"/>
-    <w:lsdException w:name="List Table 6 Colorful Accent 1" w:uiPriority="51"/>
-    <w:lsdException w:name="List Table 7 Colorful Accent 1" w:uiPriority="52"/>
-    <w:lsdException w:name="List Table 1 Light Accent 2" w:uiPriority="46"/>
-    <w:lsdException w:name="List Table 2 Accent 2" w:uiPriority="47"/>
-    <w:lsdException w:name="List Table 3 Accent 2" w:uiPriority="48"/>
-    <w:lsdException w:name="List Table 4 Accent 2" w:uiPriority="49"/>
-    <w:lsdException w:name="List Table 5 Dark Accent 2" w:uiPriority="50"/>
-    <w:lsdException w:name="List Table 6 Colorful Accent 2" w:uiPriority="51"/>
-    <w:lsdException w:name="List Table 7 Colorful Accent 2" w:uiPriority="52"/>
-    <w:lsdException w:name="List Table 1 Light Accent 3" w:uiPriority="46"/>
-    <w:lsdException w:name="List Table 2 Accent 3" w:uiPriority="47"/>
-    <w:lsdException w:name="List Table 3 Accent 3" w:uiPriority="48"/>
-    <w:lsdException w:name="List Table 4 Accent 3" w:uiPriority="49"/>
-    <w:lsdException w:name="List Table 5 Dark Accent 3" w:uiPriority="50"/>
-    <w:lsdException w:name="List Table 6 Colorful Accent 3" w:uiPriority="51"/>
-    <w:lsdException w:name="List Table 7 Colorful Accent 3" w:uiPriority="52"/>
-    <w:lsdException w:name="List Table 1 Light Accent 4" w:uiPriority="46"/>
-    <w:lsdException w:name="List Table 2 Accent 4" w:uiPriority="47"/>
-    <w:lsdException w:name="List Table 3 Accent 4" w:uiPriority="48"/>
-    <w:lsdException w:name="List Table 4 Accent 4" w:uiPriority="49"/>
-    <w:lsdException w:name="List Table 5 Dark Accent 4" w:uiPriority="50"/>
-    <w:lsdException w:name="List Table 6 Colorful Accent 4" w:uiPriority="51"/>
-    <w:lsdException w:name="List Table 7 Colorful Accent 4" w:uiPriority="52"/>
-    <w:lsdException w:name="List Table 1 Light Accent 5" w:uiPriority="46"/>
-    <w:lsdException w:name="List Table 2 Accent 5" w:uiPriority="47"/>
-    <w:lsdException w:name="List Table 3 Accent 5" w:uiPriority="48"/>
-    <w:lsdException w:name="List Table 4 Accent 5" w:uiPriority="49"/>
-    <w:lsdException w:name="List Table 5 Dark Accent 5" w:uiPriority="50"/>
-    <w:lsdException w:name="List Table 6 Colorful Accent 5" w:uiPriority="51"/>
-    <w:lsdException w:name="List Table 7 Colorful Accent 5" w:uiPriority="52"/>
-    <w:lsdException w:name="List Table 1 Light Accent 6" w:uiPriority="46"/>
-    <w:lsdException w:name="List Table 2 Accent 6" w:uiPriority="47"/>
-    <w:lsdException w:name="List Table 3 Accent 6" w:uiPriority="48"/>
-    <w:lsdException w:name="List Table 4 Accent 6" w:uiPriority="49"/>
-    <w:lsdException w:name="List Table 5 Dark Accent 6" w:uiPriority="50"/>
-    <w:lsdException w:name="List Table 6 Colorful Accent 6" w:uiPriority="51"/>
-    <w:lsdException w:name="List Table 7 Colorful Accent 6" w:uiPriority="52"/>
-    <w:lsdException w:name="Mention" w:semiHidden="1" w:unhideWhenUsed="1"/>
-    <w:lsdException w:name="Smart Hyperlink" w:semiHidden="1" w:unhideWhenUsed="1"/>
-    <w:lsdException w:name="Hashtag" w:semiHidden="1" w:unhideWhenUsed="1"/>
-    <w:lsdException w:name="Unresolved Mention" w:semiHidden="1" w:unhideWhenUsed="1"/>
+  <w:latentStyles w:defLockedState="0" w:defUIPriority="99" w:defSemiHidden="1" w:defUnhideWhenUsed="1" w:defQFormat="0" w:count="267">
+    <w:lsdException w:name="Normal" w:semiHidden="0" w:uiPriority="0" w:unhideWhenUsed="0" w:qFormat="1"/>
+    <w:lsdException w:name="heading 1" w:semiHidden="0" w:uiPriority="9" w:unhideWhenUsed="0" w:qFormat="1"/>
+    <w:lsdException w:name="heading 2" w:uiPriority="9" w:qFormat="1"/>
+    <w:lsdException w:name="heading 3" w:uiPriority="9" w:qFormat="1"/>
+    <w:lsdException w:name="heading 4" w:uiPriority="9" w:qFormat="1"/>
+    <w:lsdException w:name="heading 5" w:uiPriority="9" w:qFormat="1"/>
+    <w:lsdException w:name="heading 6" w:uiPriority="9" w:qFormat="1"/>
+    <w:lsdException w:name="heading 7" w:uiPriority="9" w:qFormat="1"/>
+    <w:lsdException w:name="heading 8" w:uiPriority="9" w:qFormat="1"/>
+    <w:lsdException w:name="heading 9" w:uiPriority="9" w:qFormat="1"/>
+    <w:lsdException w:name="toc 1" w:uiPriority="39"/>
+    <w:lsdException w:name="toc 2" w:uiPriority="39"/>
+    <w:lsdException w:name="toc 3" w:uiPriority="39"/>
+    <w:lsdException w:name="toc 4" w:uiPriority="39"/>
+    <w:lsdException w:name="toc 5" w:uiPriority="39"/>
+    <w:lsdException w:name="toc 6" w:uiPriority="39"/>
+    <w:lsdException w:name="toc 7" w:uiPriority="39"/>
+    <w:lsdException w:name="toc 8" w:uiPriority="39"/>
+    <w:lsdException w:name="toc 9" w:uiPriority="39"/>
+    <w:lsdException w:name="caption" w:uiPriority="35" w:qFormat="1"/>
+    <w:lsdException w:name="Title" w:semiHidden="0" w:uiPriority="10" w:unhideWhenUsed="0" w:qFormat="1"/>
+    <w:lsdException w:name="Default Paragraph Font" w:uiPriority="1"/>
+    <w:lsdException w:name="Subtitle" w:semiHidden="0" w:uiPriority="11" w:unhideWhenUsed="0" w:qFormat="1"/>
+    <w:lsdException w:name="Strong" w:semiHidden="0" w:uiPriority="22" w:unhideWhenUsed="0" w:qFormat="1"/>
+    <w:lsdException w:name="Emphasis" w:semiHidden="0" w:uiPriority="20" w:unhideWhenUsed="0" w:qFormat="1"/>
+    <w:lsdException w:name="Table Grid" w:semiHidden="0" w:uiPriority="39" w:unhideWhenUsed="0"/>
+    <w:lsdException w:name="Placeholder Text" w:unhideWhenUsed="0"/>
+    <w:lsdException w:name="No Spacing" w:semiHidden="0" w:uiPriority="1" w:unhideWhenUsed="0" w:qFormat="1"/>
+    <w:lsdException w:name="Light Shading" w:semiHidden="0" w:uiPriority="60" w:unhideWhenUsed="0"/>
+    <w:lsdException w:name="Light List" w:semiHidden="0" w:uiPriority="61" w:unhideWhenUsed="0"/>
+    <w:lsdException w:name="Light Grid" w:semiHidden="0" w:uiPriority="62" w:unhideWhenUsed="0"/>
+    <w:lsdException w:name="Medium Shading 1" w:semiHidden="0" w:uiPriority="63" w:unhideWhenUsed="0"/>
+    <w:lsdException w:name="Medium Shading 2" w:semiHidden="0" w:uiPriority="64" w:unhideWhenUsed="0"/>
+    <w:lsdException w:name="Medium List 1" w:semiHidden="0" w:uiPriority="65" w:unhideWhenUsed="0"/>
+    <w:lsdException w:name="Medium List 2" w:semiHidden="0" w:uiPriority="66" w:unhideWhenUsed="0"/>
+    <w:lsdException w:name="Medium Grid 1" w:semiHidden="0" w:uiPriority="67" w:unhideWhenUsed="0"/>
+    <w:lsdException w:name="Medium Grid 2" w:semiHidden="0" w:uiPriority="68" w:unhideWhenUsed="0"/>
+    <w:lsdException w:name="Medium Grid 3" w:semiHidden="0" w:uiPriority="69" w:unhideWhenUsed="0"/>
+    <w:lsdException w:name="Dark List" w:semiHidden="0" w:uiPriority="70" w:unhideWhenUsed="0"/>
+    <w:lsdException w:name="Colorful Shading" w:semiHidden="0" w:uiPriority="71" w:unhideWhenUsed="0"/>
+    <w:lsdException w:name="Colorful List" w:semiHidden="0" w:uiPriority="72" w:unhideWhenUsed="0"/>
+    <w:lsdException w:name="Colorful Grid" w:semiHidden="0" w:uiPriority="73" w:unhideWhenUsed="0"/>
+    <w:lsdException w:name="Light Shading Accent 1" w:semiHidden="0" w:uiPriority="60" w:unhideWhenUsed="0"/>
+    <w:lsdException w:name="Light List Accent 1" w:semiHidden="0" w:uiPriority="61" w:unhideWhenUsed="0"/>
+    <w:lsdException w:name="Light Grid Accent 1" w:semiHidden="0" w:uiPriority="62" w:unhideWhenUsed="0"/>
+    <w:lsdException w:name="Medium Shading 1 Accent 1" w:semiHidden="0" w:uiPriority="63" w:unhideWhenUsed="0"/>
+    <w:lsdException w:name="Medium Shading 2 Accent 1" w:semiHidden="0" w:uiPriority="64" w:unhideWhenUsed="0"/>
+    <w:lsdException w:name="Medium List 1 Accent 1" w:semiHidden="0" w:uiPriority="65" w:unhideWhenUsed="0"/>
+    <w:lsdException w:name="Revision" w:unhideWhenUsed="0"/>
+    <w:lsdException w:name="List Paragraph" w:semiHidden="0" w:uiPriority="34" w:unhideWhenUsed="0" w:qFormat="1"/>
+    <w:lsdException w:name="Quote" w:semiHidden="0" w:uiPriority="29" w:unhideWhenUsed="0" w:qFormat="1"/>
+    <w:lsdException w:name="Intense Quote" w:semiHidden="0" w:uiPriority="30" w:unhideWhenUsed="0" w:qFormat="1"/>
+    <w:lsdException w:name="Medium List 2 Accent 1" w:semiHidden="0" w:uiPriority="66" w:unhideWhenUsed="0"/>
+    <w:lsdException w:name="Medium Grid 1 Accent 1" w:semiHidden="0" w:uiPriority="67" w:unhideWhenUsed="0"/>
+    <w:lsdException w:name="Medium Grid 2 Accent 1" w:semiHidden="0" w:uiPriority="68" w:unhideWhenUsed="0"/>
+    <w:lsdException w:name="Medium Grid 3 Accent 1" w:semiHidden="0" w:uiPriority="69" w:unhideWhenUsed="0"/>
+    <w:lsdException w:name="Dark List Accent 1" w:semiHidden="0" w:uiPriority="70" w:unhideWhenUsed="0"/>
+    <w:lsdException w:name="Colorful Shading Accent 1" w:semiHidden="0" w:uiPriority="71" w:unhideWhenUsed="0"/>
+    <w:lsdException w:name="Colorful List Accent 1" w:semiHidden="0" w:uiPriority="72" w:unhideWhenUsed="0"/>
+    <w:lsdException w:name="Colorful Grid Accent 1" w:semiHidden="0" w:uiPriority="73" w:unhideWhenUsed="0"/>
+    <w:lsdException w:name="Light Shading Accent 2" w:semiHidden="0" w:uiPriority="60" w:unhideWhenUsed="0"/>
+    <w:lsdException w:name="Light List Accent 2" w:semiHidden="0" w:uiPriority="61" w:unhideWhenUsed="0"/>
+    <w:lsdException w:name="Light Grid Accent 2" w:semiHidden="0" w:uiPriority="62" w:unhideWhenUsed="0"/>
+    <w:lsdException w:name="Medium Shading 1 Accent 2" w:semiHidden="0" w:uiPriority="63" w:unhideWhenUsed="0"/>
+    <w:lsdException w:name="Medium Shading 2 Accent 2" w:semiHidden="0" w:uiPriority="64" w:unhideWhenUsed="0"/>
+    <w:lsdException w:name="Medium List 1 Accent 2" w:semiHidden="0" w:uiPriority="65" w:unhideWhenUsed="0"/>
+    <w:lsdException w:name="Medium List 2 Accent 2" w:semiHidden="0" w:uiPriority="66" w:unhideWhenUsed="0"/>
+    <w:lsdException w:name="Medium Grid 1 Accent 2" w:semiHidden="0" w:uiPriority="67" w:unhideWhenUsed="0"/>
+    <w:lsdException w:name="Medium Grid 2 Accent 2" w:semiHidden="0" w:uiPriority="68" w:unhideWhenUsed="0"/>
+    <w:lsdException w:name="Medium Grid 3 Accent 2" w:semiHidden="0" w:uiPriority="69" w:unhideWhenUsed="0"/>
+    <w:lsdException w:name="Dark List Accent 2" w:semiHidden="0" w:uiPriority="70" w:unhideWhenUsed="0"/>
+    <w:lsdException w:name="Colorful Shading Accent 2" w:semiHidden="0" w:uiPriority="71" w:unhideWhenUsed="0"/>
+    <w:lsdException w:name="Colorful List Accent 2" w:semiHidden="0" w:uiPriority="72" w:unhideWhenUsed="0"/>
+    <w:lsdException w:name="Colorful Grid Accent 2" w:semiHidden="0" w:uiPriority="73" w:unhideWhenUsed="0"/>
+    <w:lsdException w:name="Light Shading Accent 3" w:semiHidden="0" w:uiPriority="60" w:unhideWhenUsed="0"/>
+    <w:lsdException w:name="Light List Accent 3" w:semiHidden="0" w:uiPriority="61" w:unhideWhenUsed="0"/>
+    <w:lsdException w:name="Light Grid Accent 3" w:semiHidden="0" w:uiPriority="62" w:unhideWhenUsed="0"/>
+    <w:lsdException w:name="Medium Shading 1 Accent 3" w:semiHidden="0" w:uiPriority="63" w:unhideWhenUsed="0"/>
+    <w:lsdException w:name="Medium Shading 2 Accent 3" w:semiHidden="0" w:uiPriority="64" w:unhideWhenUsed="0"/>
+    <w:lsdException w:name="Medium List 1 Accent 3" w:semiHidden="0" w:uiPriority="65" w:unhideWhenUsed="0"/>
+    <w:lsdException w:name="Medium List 2 Accent 3" w:semiHidden="0" w:uiPriority="66" w:unhideWhenUsed="0"/>
+    <w:lsdException w:name="Medium Grid 1 Accent 3" w:semiHidden="0" w:uiPriority="67" w:unhideWhenUsed="0"/>
+    <w:lsdException w:name="Medium Grid 2 Accent 3" w:semiHidden="0" w:uiPriority="68" w:unhideWhenUsed="0"/>
+    <w:lsdException w:name="Medium Grid 3 Accent 3" w:semiHidden="0" w:uiPriority="69" w:unhideWhenUsed="0"/>
+    <w:lsdException w:name="Dark List Accent 3" w:semiHidden="0" w:uiPriority="70" w:unhideWhenUsed="0"/>
+    <w:lsdException w:name="Colorful Shading Accent 3" w:semiHidden="0" w:uiPriority="71" w:unhideWhenUsed="0"/>
+    <w:lsdException w:name="Colorful List Accent 3" w:semiHidden="0" w:uiPriority="72" w:unhideWhenUsed="0"/>
+    <w:lsdException w:name="Colorful Grid Accent 3" w:semiHidden="0" w:uiPriority="73" w:unhideWhenUsed="0"/>
+    <w:lsdException w:name="Light Shading Accent 4" w:semiHidden="0" w:uiPriority="60" w:unhideWhenUsed="0"/>
+    <w:lsdException w:name="Light List Accent 4" w:semiHidden="0" w:uiPriority="61" w:unhideWhenUsed="0"/>
+    <w:lsdException w:name="Light Grid Accent 4" w:semiHidden="0" w:uiPriority="62" w:unhideWhenUsed="0"/>
+    <w:lsdException w:name="Medium Shading 1 Accent 4" w:semiHidden="0" w:uiPriority="63" w:unhideWhenUsed="0"/>
+    <w:lsdException w:name="Medium Shading 2 Accent 4" w:semiHidden="0" w:uiPriority="64" w:unhideWhenUsed="0"/>
+    <w:lsdException w:name="Medium List 1 Accent 4" w:semiHidden="0" w:uiPriority="65" w:unhideWhenUsed="0"/>
+    <w:lsdException w:name="Medium List 2 Accent 4" w:semiHidden="0" w:uiPriority="66" w:unhideWhenUsed="0"/>
+    <w:lsdException w:name="Medium Grid 1 Accent 4" w:semiHidden="0" w:uiPriority="67" w:unhideWhenUsed="0"/>
+    <w:lsdException w:name="Medium Grid 2 Accent 4" w:semiHidden="0" w:uiPriority="68" w:unhideWhenUsed="0"/>
+    <w:lsdException w:name="Medium Grid 3 Accent 4" w:semiHidden="0" w:uiPriority="69" w:unhideWhenUsed="0"/>
+    <w:lsdException w:name="Dark List Accent 4" w:semiHidden="0" w:uiPriority="70" w:unhideWhenUsed="0"/>
+    <w:lsdException w:name="Colorful Shading Accent 4" w:semiHidden="0" w:uiPriority="71" w:unhideWhenUsed="0"/>
+    <w:lsdException w:name="Colorful List Accent 4" w:semiHidden="0" w:uiPriority="72" w:unhideWhenUsed="0"/>
+    <w:lsdException w:name="Colorful Grid Accent 4" w:semiHidden="0" w:uiPriority="73" w:unhideWhenUsed="0"/>
+    <w:lsdException w:name="Light Shading Accent 5" w:semiHidden="0" w:uiPriority="60" w:unhideWhenUsed="0"/>
+    <w:lsdException w:name="Light List Accent 5" w:semiHidden="0" w:uiPriority="61" w:unhideWhenUsed="0"/>
+    <w:lsdException w:name="Light Grid Accent 5" w:semiHidden="0" w:uiPriority="62" w:unhideWhenUsed="0"/>
+    <w:lsdException w:name="Medium Shading 1 Accent 5" w:semiHidden="0" w:uiPriority="63" w:unhideWhenUsed="0"/>
+    <w:lsdException w:name="Medium Shading 2 Accent 5" w:semiHidden="0" w:uiPriority="64" w:unhideWhenUsed="0"/>
+    <w:lsdException w:name="Medium List 1 Accent 5" w:semiHidden="0" w:uiPriority="65" w:unhideWhenUsed="0"/>
+    <w:lsdException w:name="Medium List 2 Accent 5" w:semiHidden="0" w:uiPriority="66" w:unhideWhenUsed="0"/>
+    <w:lsdException w:name="Medium Grid 1 Accent 5" w:semiHidden="0" w:uiPriority="67" w:unhideWhenUsed="0"/>
+    <w:lsdException w:name="Medium Grid 2 Accent 5" w:semiHidden="0" w:uiPriority="68" w:unhideWhenUsed="0"/>
+    <w:lsdException w:name="Medium Grid 3 Accent 5" w:semiHidden="0" w:uiPriority="69" w:unhideWhenUsed="0"/>
+    <w:lsdException w:name="Dark List Accent 5" w:semiHidden="0" w:uiPriority="70" w:unhideWhenUsed="0"/>
+    <w:lsdException w:name="Colorful Shading Accent 5" w:semiHidden="0" w:uiPriority="71" w:unhideWhenUsed="0"/>
+    <w:lsdException w:name="Colorful List Accent 5" w:semiHidden="0" w:uiPriority="72" w:unhideWhenUsed="0"/>
+    <w:lsdException w:name="Colorful Grid Accent 5" w:semiHidden="0" w:uiPriority="73" w:unhideWhenUsed="0"/>
+    <w:lsdException w:name="Light Shading Accent 6" w:semiHidden="0" w:uiPriority="60" w:unhideWhenUsed="0"/>
+    <w:lsdException w:name="Light List Accent 6" w:semiHidden="0" w:uiPriority="61" w:unhideWhenUsed="0"/>
+    <w:lsdException w:name="Light Grid Accent 6" w:semiHidden="0" w:uiPriority="62" w:unhideWhenUsed="0"/>
+    <w:lsdException w:name="Medium Shading 1 Accent 6" w:semiHidden="0" w:uiPriority="63" w:unhideWhenUsed="0"/>
+    <w:lsdException w:name="Medium Shading 2 Accent 6" w:semiHidden="0" w:uiPriority="64" w:unhideWhenUsed="0"/>
+    <w:lsdException w:name="Medium List 1 Accent 6" w:semiHidden="0" w:uiPriority="65" w:unhideWhenUsed="0"/>
+    <w:lsdException w:name="Medium List 2 Accent 6" w:semiHidden="0" w:uiPriority="66" w:unhideWhenUsed="0"/>
+    <w:lsdException w:name="Medium Grid 1 Accent 6" w:semiHidden="0" w:uiPriority="67" w:unhideWhenUsed="0"/>
+    <w:lsdException w:name="Medium Grid 2 Accent 6" w:semiHidden="0" w:uiPriority="68" w:unhideWhenUsed="0"/>
+    <w:lsdException w:name="Medium Grid 3 Accent 6" w:semiHidden="0" w:uiPriority="69" w:unhideWhenUsed="0"/>
+    <w:lsdException w:name="Dark List Accent 6" w:semiHidden="0" w:uiPriority="70" w:unhideWhenUsed="0"/>
+    <w:lsdException w:name="Colorful Shading Accent 6" w:semiHidden="0" w:uiPriority="71" w:unhideWhenUsed="0"/>
+    <w:lsdException w:name="Colorful List Accent 6" w:semiHidden="0" w:uiPriority="72" w:unhideWhenUsed="0"/>
+    <w:lsdException w:name="Colorful Grid Accent 6" w:semiHidden="0" w:uiPriority="73" w:unhideWhenUsed="0"/>
+    <w:lsdException w:name="Subtle Emphasis" w:semiHidden="0" w:uiPriority="19" w:unhideWhenUsed="0" w:qFormat="1"/>
+    <w:lsdException w:name="Intense Emphasis" w:semiHidden="0" w:uiPriority="21" w:unhideWhenUsed="0" w:qFormat="1"/>
+    <w:lsdException w:name="Subtle Reference" w:semiHidden="0" w:uiPriority="31" w:unhideWhenUsed="0" w:qFormat="1"/>
+    <w:lsdException w:name="Intense Reference" w:semiHidden="0" w:uiPriority="32" w:unhideWhenUsed="0" w:qFormat="1"/>
+    <w:lsdException w:name="Book Title" w:semiHidden="0" w:uiPriority="33" w:unhideWhenUsed="0" w:qFormat="1"/>
+    <w:lsdException w:name="Bibliography" w:uiPriority="37"/>
+    <w:lsdException w:name="TOC Heading" w:uiPriority="39" w:qFormat="1"/>
   </w:latentStyles>
   <w:style w:type="paragraph" w:default="1" w:styleId="Normal">
     <w:name w:val="Normal"/>
     <w:qFormat/>
+    <w:rsid w:val="00774EBA"/>
   </w:style>
   <w:style w:type="paragraph" w:styleId="Heading1">
     <w:name w:val="heading 1"/>
@@ -2329,6 +3387,7 @@
     <w:next w:val="Normal"/>
     <w:uiPriority w:val="9"/>
     <w:qFormat/>
+    <w:rsid w:val="00774EBA"/>
     <w:pPr>
       <w:keepNext/>
       <w:keepLines/>
@@ -2348,6 +3407,7 @@
     <w:semiHidden/>
     <w:unhideWhenUsed/>
     <w:qFormat/>
+    <w:rsid w:val="00774EBA"/>
     <w:pPr>
       <w:keepNext/>
       <w:keepLines/>
@@ -2367,6 +3427,7 @@
     <w:semiHidden/>
     <w:unhideWhenUsed/>
     <w:qFormat/>
+    <w:rsid w:val="00774EBA"/>
     <w:pPr>
       <w:keepNext/>
       <w:keepLines/>
@@ -2387,6 +3448,7 @@
     <w:semiHidden/>
     <w:unhideWhenUsed/>
     <w:qFormat/>
+    <w:rsid w:val="00774EBA"/>
     <w:pPr>
       <w:keepNext/>
       <w:keepLines/>
@@ -2407,6 +3469,7 @@
     <w:semiHidden/>
     <w:unhideWhenUsed/>
     <w:qFormat/>
+    <w:rsid w:val="00774EBA"/>
     <w:pPr>
       <w:keepNext/>
       <w:keepLines/>
@@ -2425,6 +3488,7 @@
     <w:semiHidden/>
     <w:unhideWhenUsed/>
     <w:qFormat/>
+    <w:rsid w:val="00774EBA"/>
     <w:pPr>
       <w:keepNext/>
       <w:keepLines/>
@@ -2447,6 +3511,7 @@
     <w:uiPriority w:val="99"/>
     <w:semiHidden/>
     <w:unhideWhenUsed/>
+    <w:qFormat/>
     <w:tblPr>
       <w:tblInd w:w="0" w:type="dxa"/>
       <w:tblCellMar>
@@ -2469,6 +3534,7 @@
     <w:next w:val="Normal"/>
     <w:uiPriority w:val="10"/>
     <w:qFormat/>
+    <w:rsid w:val="00774EBA"/>
     <w:pPr>
       <w:keepNext/>
       <w:keepLines/>
@@ -2485,6 +3551,7 @@
     <w:next w:val="Normal"/>
     <w:uiPriority w:val="11"/>
     <w:qFormat/>
+    <w:rsid w:val="00774EBA"/>
     <w:pPr>
       <w:keepNext/>
       <w:keepLines/>
@@ -2507,7 +3574,7 @@
       <w:u w:val="single"/>
     </w:rPr>
   </w:style>
-  <w:style w:type="character" w:styleId="UnresolvedMention">
+  <w:style w:type="character" w:customStyle="1" w:styleId="UnresolvedMention">
     <w:name w:val="Unresolved Mention"/>
     <w:basedOn w:val="DefaultParagraphFont"/>
     <w:uiPriority w:val="99"/>
@@ -2517,6 +3584,66 @@
     <w:rPr>
       <w:color w:val="605E5C"/>
       <w:shd w:val="clear" w:color="auto" w:fill="E1DFDD"/>
+    </w:rPr>
+  </w:style>
+  <w:style w:type="paragraph" w:styleId="BalloonText">
+    <w:name w:val="Balloon Text"/>
+    <w:basedOn w:val="Normal"/>
+    <w:link w:val="BalloonTextChar"/>
+    <w:uiPriority w:val="99"/>
+    <w:semiHidden/>
+    <w:unhideWhenUsed/>
+    <w:rsid w:val="004067FD"/>
+    <w:pPr>
+      <w:spacing w:line="240" w:lineRule="auto"/>
+    </w:pPr>
+    <w:rPr>
+      <w:rFonts w:ascii="Tahoma" w:hAnsi="Tahoma" w:cs="Tahoma"/>
+      <w:sz w:val="16"/>
+      <w:szCs w:val="16"/>
+    </w:rPr>
+  </w:style>
+  <w:style w:type="character" w:customStyle="1" w:styleId="BalloonTextChar">
+    <w:name w:val="Balloon Text Char"/>
+    <w:basedOn w:val="DefaultParagraphFont"/>
+    <w:link w:val="BalloonText"/>
+    <w:uiPriority w:val="99"/>
+    <w:semiHidden/>
+    <w:rsid w:val="004067FD"/>
+    <w:rPr>
+      <w:rFonts w:ascii="Tahoma" w:hAnsi="Tahoma" w:cs="Tahoma"/>
+      <w:sz w:val="16"/>
+      <w:szCs w:val="16"/>
+    </w:rPr>
+  </w:style>
+  <w:style w:type="paragraph" w:styleId="ListParagraph">
+    <w:name w:val="List Paragraph"/>
+    <w:basedOn w:val="Normal"/>
+    <w:uiPriority w:val="34"/>
+    <w:qFormat/>
+    <w:rsid w:val="004067FD"/>
+    <w:pPr>
+      <w:ind w:left="720"/>
+      <w:contextualSpacing/>
+    </w:pPr>
+  </w:style>
+  <w:style w:type="paragraph" w:styleId="Caption">
+    <w:name w:val="caption"/>
+    <w:basedOn w:val="Normal"/>
+    <w:next w:val="Normal"/>
+    <w:uiPriority w:val="35"/>
+    <w:unhideWhenUsed/>
+    <w:qFormat/>
+    <w:rsid w:val="004067FD"/>
+    <w:pPr>
+      <w:spacing w:after="200" w:line="240" w:lineRule="auto"/>
+    </w:pPr>
+    <w:rPr>
+      <w:b/>
+      <w:bCs/>
+      <w:color w:val="4F81BD" w:themeColor="accent1"/>
+      <w:sz w:val="18"/>
+      <w:szCs w:val="18"/>
     </w:rPr>
   </w:style>
 </w:styles>
@@ -2847,7 +3974,7 @@
 </file>
 
 <file path=customXml/itemProps1.xml><?xml version="1.0" encoding="utf-8"?>
-<ds:datastoreItem xmlns:ds="http://schemas.openxmlformats.org/officeDocument/2006/customXml" ds:itemID="{87286CA7-BA83-4723-857D-294FAB5F3B35}">
+<ds:datastoreItem xmlns:ds="http://schemas.openxmlformats.org/officeDocument/2006/customXml" ds:itemID="{0C7B5309-B495-4EF8-8B93-6F35F0316457}">
   <ds:schemaRefs>
     <ds:schemaRef ds:uri="http://schemas.openxmlformats.org/officeDocument/2006/bibliography"/>
   </ds:schemaRefs>

</xml_diff>

<commit_message>
preimenovanje fajlova za preglednost
</commit_message>
<xml_diff>
--- a/Mašinsko učenje.docx
+++ b/Mašinsko učenje.docx
@@ -1,6 +1,6 @@
 
 <file path=word/document.xml><?xml version="1.0" encoding="utf-8"?>
-<w:document xmlns:ve="http://schemas.openxmlformats.org/markup-compatibility/2006" xmlns:o="urn:schemas-microsoft-com:office:office" xmlns:r="http://schemas.openxmlformats.org/officeDocument/2006/relationships" xmlns:m="http://schemas.openxmlformats.org/officeDocument/2006/math" xmlns:v="urn:schemas-microsoft-com:vml" xmlns:wp="http://schemas.openxmlformats.org/drawingml/2006/wordprocessingDrawing" xmlns:w10="urn:schemas-microsoft-com:office:word" xmlns:w="http://schemas.openxmlformats.org/wordprocessingml/2006/main" xmlns:wne="http://schemas.microsoft.com/office/word/2006/wordml">
+<w:document xmlns:wpc="http://schemas.microsoft.com/office/word/2010/wordprocessingCanvas" xmlns:cx="http://schemas.microsoft.com/office/drawing/2014/chartex" xmlns:cx1="http://schemas.microsoft.com/office/drawing/2015/9/8/chartex" xmlns:cx2="http://schemas.microsoft.com/office/drawing/2015/10/21/chartex" xmlns:cx3="http://schemas.microsoft.com/office/drawing/2016/5/9/chartex" xmlns:cx4="http://schemas.microsoft.com/office/drawing/2016/5/10/chartex" xmlns:cx5="http://schemas.microsoft.com/office/drawing/2016/5/11/chartex" xmlns:cx6="http://schemas.microsoft.com/office/drawing/2016/5/12/chartex" xmlns:cx7="http://schemas.microsoft.com/office/drawing/2016/5/13/chartex" xmlns:cx8="http://schemas.microsoft.com/office/drawing/2016/5/14/chartex" xmlns:mc="http://schemas.openxmlformats.org/markup-compatibility/2006" xmlns:aink="http://schemas.microsoft.com/office/drawing/2016/ink" xmlns:am3d="http://schemas.microsoft.com/office/drawing/2017/model3d" xmlns:o="urn:schemas-microsoft-com:office:office" xmlns:r="http://schemas.openxmlformats.org/officeDocument/2006/relationships" xmlns:m="http://schemas.openxmlformats.org/officeDocument/2006/math" xmlns:v="urn:schemas-microsoft-com:vml" xmlns:wp14="http://schemas.microsoft.com/office/word/2010/wordprocessingDrawing" xmlns:wp="http://schemas.openxmlformats.org/drawingml/2006/wordprocessingDrawing" xmlns:w10="urn:schemas-microsoft-com:office:word" xmlns:w="http://schemas.openxmlformats.org/wordprocessingml/2006/main" xmlns:w14="http://schemas.microsoft.com/office/word/2010/wordml" xmlns:w15="http://schemas.microsoft.com/office/word/2012/wordml" xmlns:w16cid="http://schemas.microsoft.com/office/word/2016/wordml/cid" xmlns:w16se="http://schemas.microsoft.com/office/word/2015/wordml/symex" xmlns:wpg="http://schemas.microsoft.com/office/word/2010/wordprocessingGroup" xmlns:wpi="http://schemas.microsoft.com/office/word/2010/wordprocessingInk" xmlns:wne="http://schemas.microsoft.com/office/word/2006/wordml" xmlns:wps="http://schemas.microsoft.com/office/word/2010/wordprocessingShape" mc:Ignorable="w14 w15 w16se w16cid wp14">
   <w:body>
     <w:p>
       <w:pPr>
@@ -680,7 +680,7 @@
                     <a:blip r:embed="rId6" cstate="print">
                       <a:extLst>
                         <a:ext uri="{28A0092B-C50C-407E-A947-70E740481C1C}">
-                          <a14:useLocalDpi xmlns:a14="http://schemas.microsoft.com/office/drawing/2010/main" xmlns:wps="http://schemas.microsoft.com/office/word/2010/wordprocessingShape" xmlns:wpi="http://schemas.microsoft.com/office/word/2010/wordprocessingInk" xmlns:wpg="http://schemas.microsoft.com/office/word/2010/wordprocessingGroup" xmlns:w16se="http://schemas.microsoft.com/office/word/2015/wordml/symex" xmlns:w16cid="http://schemas.microsoft.com/office/word/2016/wordml/cid" xmlns:w15="http://schemas.microsoft.com/office/word/2012/wordml" xmlns:w14="http://schemas.microsoft.com/office/word/2010/wordml" xmlns:w="http://schemas.openxmlformats.org/wordprocessingml/2006/main" xmlns:w10="urn:schemas-microsoft-com:office:word" xmlns:wp14="http://schemas.microsoft.com/office/word/2010/wordprocessingDrawing" xmlns:v="urn:schemas-microsoft-com:vml" xmlns:o="urn:schemas-microsoft-com:office:office" xmlns:am3d="http://schemas.microsoft.com/office/drawing/2017/model3d" xmlns:aink="http://schemas.microsoft.com/office/drawing/2016/ink" xmlns:mc="http://schemas.openxmlformats.org/markup-compatibility/2006" xmlns:cx8="http://schemas.microsoft.com/office/drawing/2016/5/14/chartex" xmlns:cx7="http://schemas.microsoft.com/office/drawing/2016/5/13/chartex" xmlns:cx6="http://schemas.microsoft.com/office/drawing/2016/5/12/chartex" xmlns:cx5="http://schemas.microsoft.com/office/drawing/2016/5/11/chartex" xmlns:cx4="http://schemas.microsoft.com/office/drawing/2016/5/10/chartex" xmlns:cx3="http://schemas.microsoft.com/office/drawing/2016/5/9/chartex" xmlns:cx2="http://schemas.microsoft.com/office/drawing/2015/10/21/chartex" xmlns:cx1="http://schemas.microsoft.com/office/drawing/2015/9/8/chartex" xmlns:cx="http://schemas.microsoft.com/office/drawing/2014/chartex" xmlns:wpc="http://schemas.microsoft.com/office/word/2010/wordprocessingCanvas" xmlns="" val="0"/>
+                          <a14:useLocalDpi xmlns:a14="http://schemas.microsoft.com/office/drawing/2010/main" val="0"/>
                         </a:ext>
                       </a:extLst>
                     </a:blip>
@@ -735,7 +735,7 @@
                     <a:blip r:embed="rId7" cstate="print">
                       <a:extLst>
                         <a:ext uri="{28A0092B-C50C-407E-A947-70E740481C1C}">
-                          <a14:useLocalDpi xmlns:a14="http://schemas.microsoft.com/office/drawing/2010/main" xmlns:wps="http://schemas.microsoft.com/office/word/2010/wordprocessingShape" xmlns:wpi="http://schemas.microsoft.com/office/word/2010/wordprocessingInk" xmlns:wpg="http://schemas.microsoft.com/office/word/2010/wordprocessingGroup" xmlns:w16se="http://schemas.microsoft.com/office/word/2015/wordml/symex" xmlns:w16cid="http://schemas.microsoft.com/office/word/2016/wordml/cid" xmlns:w15="http://schemas.microsoft.com/office/word/2012/wordml" xmlns:w14="http://schemas.microsoft.com/office/word/2010/wordml" xmlns:w="http://schemas.openxmlformats.org/wordprocessingml/2006/main" xmlns:w10="urn:schemas-microsoft-com:office:word" xmlns:wp14="http://schemas.microsoft.com/office/word/2010/wordprocessingDrawing" xmlns:v="urn:schemas-microsoft-com:vml" xmlns:o="urn:schemas-microsoft-com:office:office" xmlns:am3d="http://schemas.microsoft.com/office/drawing/2017/model3d" xmlns:aink="http://schemas.microsoft.com/office/drawing/2016/ink" xmlns:mc="http://schemas.openxmlformats.org/markup-compatibility/2006" xmlns:cx8="http://schemas.microsoft.com/office/drawing/2016/5/14/chartex" xmlns:cx7="http://schemas.microsoft.com/office/drawing/2016/5/13/chartex" xmlns:cx6="http://schemas.microsoft.com/office/drawing/2016/5/12/chartex" xmlns:cx5="http://schemas.microsoft.com/office/drawing/2016/5/11/chartex" xmlns:cx4="http://schemas.microsoft.com/office/drawing/2016/5/10/chartex" xmlns:cx3="http://schemas.microsoft.com/office/drawing/2016/5/9/chartex" xmlns:cx2="http://schemas.microsoft.com/office/drawing/2015/10/21/chartex" xmlns:cx1="http://schemas.microsoft.com/office/drawing/2015/9/8/chartex" xmlns:cx="http://schemas.microsoft.com/office/drawing/2014/chartex" xmlns:wpc="http://schemas.microsoft.com/office/word/2010/wordprocessingCanvas" xmlns="" val="0"/>
+                          <a14:useLocalDpi xmlns:a14="http://schemas.microsoft.com/office/drawing/2010/main" val="0"/>
                         </a:ext>
                       </a:extLst>
                     </a:blip>
@@ -756,7 +756,7 @@
                     </a:ln>
                     <a:extLst>
                       <a:ext uri="{53640926-AAD7-44D8-BBD7-CCE9431645EC}">
-                        <a14:shadowObscured xmlns:a14="http://schemas.microsoft.com/office/drawing/2010/main" xmlns:wps="http://schemas.microsoft.com/office/word/2010/wordprocessingShape" xmlns:wpi="http://schemas.microsoft.com/office/word/2010/wordprocessingInk" xmlns:wpg="http://schemas.microsoft.com/office/word/2010/wordprocessingGroup" xmlns:w16se="http://schemas.microsoft.com/office/word/2015/wordml/symex" xmlns:w16cid="http://schemas.microsoft.com/office/word/2016/wordml/cid" xmlns:w15="http://schemas.microsoft.com/office/word/2012/wordml" xmlns:w14="http://schemas.microsoft.com/office/word/2010/wordml" xmlns:w="http://schemas.openxmlformats.org/wordprocessingml/2006/main" xmlns:w10="urn:schemas-microsoft-com:office:word" xmlns:wp14="http://schemas.microsoft.com/office/word/2010/wordprocessingDrawing" xmlns:v="urn:schemas-microsoft-com:vml" xmlns:o="urn:schemas-microsoft-com:office:office" xmlns:am3d="http://schemas.microsoft.com/office/drawing/2017/model3d" xmlns:aink="http://schemas.microsoft.com/office/drawing/2016/ink" xmlns:mc="http://schemas.openxmlformats.org/markup-compatibility/2006" xmlns:cx8="http://schemas.microsoft.com/office/drawing/2016/5/14/chartex" xmlns:cx7="http://schemas.microsoft.com/office/drawing/2016/5/13/chartex" xmlns:cx6="http://schemas.microsoft.com/office/drawing/2016/5/12/chartex" xmlns:cx5="http://schemas.microsoft.com/office/drawing/2016/5/11/chartex" xmlns:cx4="http://schemas.microsoft.com/office/drawing/2016/5/10/chartex" xmlns:cx3="http://schemas.microsoft.com/office/drawing/2016/5/9/chartex" xmlns:cx2="http://schemas.microsoft.com/office/drawing/2015/10/21/chartex" xmlns:cx1="http://schemas.microsoft.com/office/drawing/2015/9/8/chartex" xmlns:cx="http://schemas.microsoft.com/office/drawing/2014/chartex" xmlns:wpc="http://schemas.microsoft.com/office/word/2010/wordprocessingCanvas" xmlns=""/>
+                        <a14:shadowObscured xmlns:a14="http://schemas.microsoft.com/office/drawing/2010/main"/>
                       </a:ext>
                     </a:extLst>
                   </pic:spPr>
@@ -793,7 +793,7 @@
                     <a:blip r:embed="rId8" cstate="print">
                       <a:extLst>
                         <a:ext uri="{28A0092B-C50C-407E-A947-70E740481C1C}">
-                          <a14:useLocalDpi xmlns:a14="http://schemas.microsoft.com/office/drawing/2010/main" xmlns:wps="http://schemas.microsoft.com/office/word/2010/wordprocessingShape" xmlns:wpi="http://schemas.microsoft.com/office/word/2010/wordprocessingInk" xmlns:wpg="http://schemas.microsoft.com/office/word/2010/wordprocessingGroup" xmlns:w16se="http://schemas.microsoft.com/office/word/2015/wordml/symex" xmlns:w16cid="http://schemas.microsoft.com/office/word/2016/wordml/cid" xmlns:w15="http://schemas.microsoft.com/office/word/2012/wordml" xmlns:w14="http://schemas.microsoft.com/office/word/2010/wordml" xmlns:w="http://schemas.openxmlformats.org/wordprocessingml/2006/main" xmlns:w10="urn:schemas-microsoft-com:office:word" xmlns:wp14="http://schemas.microsoft.com/office/word/2010/wordprocessingDrawing" xmlns:v="urn:schemas-microsoft-com:vml" xmlns:o="urn:schemas-microsoft-com:office:office" xmlns:am3d="http://schemas.microsoft.com/office/drawing/2017/model3d" xmlns:aink="http://schemas.microsoft.com/office/drawing/2016/ink" xmlns:mc="http://schemas.openxmlformats.org/markup-compatibility/2006" xmlns:cx8="http://schemas.microsoft.com/office/drawing/2016/5/14/chartex" xmlns:cx7="http://schemas.microsoft.com/office/drawing/2016/5/13/chartex" xmlns:cx6="http://schemas.microsoft.com/office/drawing/2016/5/12/chartex" xmlns:cx5="http://schemas.microsoft.com/office/drawing/2016/5/11/chartex" xmlns:cx4="http://schemas.microsoft.com/office/drawing/2016/5/10/chartex" xmlns:cx3="http://schemas.microsoft.com/office/drawing/2016/5/9/chartex" xmlns:cx2="http://schemas.microsoft.com/office/drawing/2015/10/21/chartex" xmlns:cx1="http://schemas.microsoft.com/office/drawing/2015/9/8/chartex" xmlns:cx="http://schemas.microsoft.com/office/drawing/2014/chartex" xmlns:wpc="http://schemas.microsoft.com/office/word/2010/wordprocessingCanvas" xmlns="" val="0"/>
+                          <a14:useLocalDpi xmlns:a14="http://schemas.microsoft.com/office/drawing/2010/main" val="0"/>
                         </a:ext>
                       </a:extLst>
                     </a:blip>
@@ -832,14 +832,27 @@
       <w:r>
         <w:t xml:space="preserve">Picture </w:t>
       </w:r>
-      <w:fldSimple w:instr=" SEQ Picture \* ARABIC ">
-        <w:r>
-          <w:rPr>
-            <w:noProof/>
-          </w:rPr>
-          <w:t>1</w:t>
-        </w:r>
-      </w:fldSimple>
+      <w:r>
+        <w:fldChar w:fldCharType="begin"/>
+      </w:r>
+      <w:r>
+        <w:instrText xml:space="preserve"> SEQ Picture \* ARABIC </w:instrText>
+      </w:r>
+      <w:r>
+        <w:fldChar w:fldCharType="separate"/>
+      </w:r>
+      <w:r>
+        <w:rPr>
+          <w:noProof/>
+        </w:rPr>
+        <w:t>1</w:t>
+      </w:r>
+      <w:r>
+        <w:rPr>
+          <w:noProof/>
+        </w:rPr>
+        <w:fldChar w:fldCharType="end"/>
+      </w:r>
       <w:r>
         <w:t xml:space="preserve"> Distribution of features among cancer stages</w:t>
       </w:r>
@@ -945,14 +958,12 @@
         </w:rPr>
         <w:t xml:space="preserve"> techniques. They used a variety of classifiers and composition classifiers such as </w:t>
       </w:r>
-      <w:proofErr w:type="spellStart"/>
       <w:r>
         <w:rPr>
           <w:rFonts w:ascii="Times New Roman" w:eastAsia="Times New Roman" w:hAnsi="Times New Roman" w:cs="Times New Roman"/>
         </w:rPr>
         <w:t>AdaBoost</w:t>
       </w:r>
-      <w:proofErr w:type="spellEnd"/>
       <w:r>
         <w:rPr>
           <w:rFonts w:ascii="Times New Roman" w:eastAsia="Times New Roman" w:hAnsi="Times New Roman" w:cs="Times New Roman"/>
@@ -985,21 +996,7 @@
         <w:rPr>
           <w:rFonts w:ascii="Times New Roman" w:eastAsia="Times New Roman" w:hAnsi="Times New Roman" w:cs="Times New Roman"/>
         </w:rPr>
-        <w:t xml:space="preserve">, </w:t>
-      </w:r>
-      <w:proofErr w:type="spellStart"/>
-      <w:r>
-        <w:rPr>
-          <w:rFonts w:ascii="Times New Roman" w:eastAsia="Times New Roman" w:hAnsi="Times New Roman" w:cs="Times New Roman"/>
-        </w:rPr>
-        <w:t>Perceptron</w:t>
-      </w:r>
-      <w:proofErr w:type="spellEnd"/>
-      <w:r>
-        <w:rPr>
-          <w:rFonts w:ascii="Times New Roman" w:eastAsia="Times New Roman" w:hAnsi="Times New Roman" w:cs="Times New Roman"/>
-        </w:rPr>
-        <w:t>, Ridge, Random Forest, Decision Tree and so on… all of them got a macro F1 score result around 0.25</w:t>
+        <w:t>, Perceptron, Ridge, Random Forest, Decision Tree and so on… all of them got a macro F1 score result around 0.25</w:t>
       </w:r>
     </w:p>
     <w:p>
@@ -1601,14 +1598,27 @@
       <w:r>
         <w:t xml:space="preserve">Picture </w:t>
       </w:r>
-      <w:fldSimple w:instr=" SEQ Picture \* ARABIC ">
-        <w:r>
-          <w:rPr>
-            <w:noProof/>
-          </w:rPr>
-          <w:t>2</w:t>
-        </w:r>
-      </w:fldSimple>
+      <w:r>
+        <w:fldChar w:fldCharType="begin"/>
+      </w:r>
+      <w:r>
+        <w:instrText xml:space="preserve"> SEQ Picture \* ARABIC </w:instrText>
+      </w:r>
+      <w:r>
+        <w:fldChar w:fldCharType="separate"/>
+      </w:r>
+      <w:r>
+        <w:rPr>
+          <w:noProof/>
+        </w:rPr>
+        <w:t>2</w:t>
+      </w:r>
+      <w:r>
+        <w:rPr>
+          <w:noProof/>
+        </w:rPr>
+        <w:fldChar w:fldCharType="end"/>
+      </w:r>
       <w:r>
         <w:t xml:space="preserve"> Feature </w:t>
       </w:r>
@@ -1823,21 +1833,7 @@
           <w:rFonts w:ascii="Times New Roman" w:eastAsia="Times New Roman" w:hAnsi="Times New Roman" w:cs="Times New Roman"/>
         </w:rPr>
         <w:tab/>
-        <w:t xml:space="preserve">The data set has been split 80:20 into a train set and a test set. We have used the train set with a SVC classifier which had the following </w:t>
-      </w:r>
-      <w:proofErr w:type="spellStart"/>
-      <w:r>
-        <w:rPr>
-          <w:rFonts w:ascii="Times New Roman" w:eastAsia="Times New Roman" w:hAnsi="Times New Roman" w:cs="Times New Roman"/>
-        </w:rPr>
-        <w:t>hyperparameters</w:t>
-      </w:r>
-      <w:proofErr w:type="spellEnd"/>
-      <w:r>
-        <w:rPr>
-          <w:rFonts w:ascii="Times New Roman" w:eastAsia="Times New Roman" w:hAnsi="Times New Roman" w:cs="Times New Roman"/>
-        </w:rPr>
-        <w:t>: kernel=’</w:t>
+        <w:t>The data set has been split 80:20 into a train set and a test set. We have used the train set with a SVC classifier which had the following hyperparameters: kernel=’</w:t>
       </w:r>
       <w:proofErr w:type="spellStart"/>
       <w:r>
@@ -1918,7 +1914,7 @@
                     <a:blip r:embed="rId10" cstate="print">
                       <a:extLst>
                         <a:ext uri="{28A0092B-C50C-407E-A947-70E740481C1C}">
-                          <a14:useLocalDpi xmlns:a14="http://schemas.microsoft.com/office/drawing/2010/main" xmlns:wps="http://schemas.microsoft.com/office/word/2010/wordprocessingShape" xmlns:wpi="http://schemas.microsoft.com/office/word/2010/wordprocessingInk" xmlns:wpg="http://schemas.microsoft.com/office/word/2010/wordprocessingGroup" xmlns:w16se="http://schemas.microsoft.com/office/word/2015/wordml/symex" xmlns:w16cid="http://schemas.microsoft.com/office/word/2016/wordml/cid" xmlns:w15="http://schemas.microsoft.com/office/word/2012/wordml" xmlns:w14="http://schemas.microsoft.com/office/word/2010/wordml" xmlns:w="http://schemas.openxmlformats.org/wordprocessingml/2006/main" xmlns:w10="urn:schemas-microsoft-com:office:word" xmlns:wp14="http://schemas.microsoft.com/office/word/2010/wordprocessingDrawing" xmlns:v="urn:schemas-microsoft-com:vml" xmlns:o="urn:schemas-microsoft-com:office:office" xmlns:am3d="http://schemas.microsoft.com/office/drawing/2017/model3d" xmlns:aink="http://schemas.microsoft.com/office/drawing/2016/ink" xmlns:mc="http://schemas.openxmlformats.org/markup-compatibility/2006" xmlns:cx8="http://schemas.microsoft.com/office/drawing/2016/5/14/chartex" xmlns:cx7="http://schemas.microsoft.com/office/drawing/2016/5/13/chartex" xmlns:cx6="http://schemas.microsoft.com/office/drawing/2016/5/12/chartex" xmlns:cx5="http://schemas.microsoft.com/office/drawing/2016/5/11/chartex" xmlns:cx4="http://schemas.microsoft.com/office/drawing/2016/5/10/chartex" xmlns:cx3="http://schemas.microsoft.com/office/drawing/2016/5/9/chartex" xmlns:cx2="http://schemas.microsoft.com/office/drawing/2015/10/21/chartex" xmlns:cx1="http://schemas.microsoft.com/office/drawing/2015/9/8/chartex" xmlns:cx="http://schemas.microsoft.com/office/drawing/2014/chartex" xmlns:wpc="http://schemas.microsoft.com/office/word/2010/wordprocessingCanvas" xmlns="" val="0"/>
+                          <a14:useLocalDpi xmlns:a14="http://schemas.microsoft.com/office/drawing/2010/main" val="0"/>
                         </a:ext>
                       </a:extLst>
                     </a:blip>
@@ -1939,7 +1935,7 @@
                     </a:ln>
                     <a:extLst>
                       <a:ext uri="{53640926-AAD7-44D8-BBD7-CCE9431645EC}">
-                        <a14:shadowObscured xmlns:a14="http://schemas.microsoft.com/office/drawing/2010/main" xmlns:wps="http://schemas.microsoft.com/office/word/2010/wordprocessingShape" xmlns:wpi="http://schemas.microsoft.com/office/word/2010/wordprocessingInk" xmlns:wpg="http://schemas.microsoft.com/office/word/2010/wordprocessingGroup" xmlns:w16se="http://schemas.microsoft.com/office/word/2015/wordml/symex" xmlns:w16cid="http://schemas.microsoft.com/office/word/2016/wordml/cid" xmlns:w15="http://schemas.microsoft.com/office/word/2012/wordml" xmlns:w14="http://schemas.microsoft.com/office/word/2010/wordml" xmlns:w="http://schemas.openxmlformats.org/wordprocessingml/2006/main" xmlns:w10="urn:schemas-microsoft-com:office:word" xmlns:wp14="http://schemas.microsoft.com/office/word/2010/wordprocessingDrawing" xmlns:v="urn:schemas-microsoft-com:vml" xmlns:o="urn:schemas-microsoft-com:office:office" xmlns:am3d="http://schemas.microsoft.com/office/drawing/2017/model3d" xmlns:aink="http://schemas.microsoft.com/office/drawing/2016/ink" xmlns:mc="http://schemas.openxmlformats.org/markup-compatibility/2006" xmlns:cx8="http://schemas.microsoft.com/office/drawing/2016/5/14/chartex" xmlns:cx7="http://schemas.microsoft.com/office/drawing/2016/5/13/chartex" xmlns:cx6="http://schemas.microsoft.com/office/drawing/2016/5/12/chartex" xmlns:cx5="http://schemas.microsoft.com/office/drawing/2016/5/11/chartex" xmlns:cx4="http://schemas.microsoft.com/office/drawing/2016/5/10/chartex" xmlns:cx3="http://schemas.microsoft.com/office/drawing/2016/5/9/chartex" xmlns:cx2="http://schemas.microsoft.com/office/drawing/2015/10/21/chartex" xmlns:cx1="http://schemas.microsoft.com/office/drawing/2015/9/8/chartex" xmlns:cx="http://schemas.microsoft.com/office/drawing/2014/chartex" xmlns:wpc="http://schemas.microsoft.com/office/word/2010/wordprocessingCanvas" xmlns=""/>
+                        <a14:shadowObscured xmlns:a14="http://schemas.microsoft.com/office/drawing/2010/main"/>
                       </a:ext>
                     </a:extLst>
                   </pic:spPr>
@@ -2003,14 +1999,27 @@
       <w:r>
         <w:t xml:space="preserve">Picture </w:t>
       </w:r>
-      <w:fldSimple w:instr=" SEQ Picture \* ARABIC ">
-        <w:r>
-          <w:rPr>
-            <w:noProof/>
-          </w:rPr>
-          <w:t>3</w:t>
-        </w:r>
-      </w:fldSimple>
+      <w:r>
+        <w:fldChar w:fldCharType="begin"/>
+      </w:r>
+      <w:r>
+        <w:instrText xml:space="preserve"> SEQ Picture \* ARABIC </w:instrText>
+      </w:r>
+      <w:r>
+        <w:fldChar w:fldCharType="separate"/>
+      </w:r>
+      <w:r>
+        <w:rPr>
+          <w:noProof/>
+        </w:rPr>
+        <w:t>3</w:t>
+      </w:r>
+      <w:r>
+        <w:rPr>
+          <w:noProof/>
+        </w:rPr>
+        <w:fldChar w:fldCharType="end"/>
+      </w:r>
       <w:r>
         <w:t xml:space="preserve"> SV</w:t>
       </w:r>
@@ -2167,7 +2176,19 @@
         <w:rPr>
           <w:rFonts w:ascii="Times New Roman" w:eastAsia="Times New Roman" w:hAnsi="Times New Roman" w:cs="Times New Roman"/>
         </w:rPr>
-        <w:t xml:space="preserve"> with soft voting. The ensemble achieved a macro F1 score of 0.2492 on the test set.</w:t>
+        <w:t xml:space="preserve"> with soft voting. The ensemble achieved a macro F1 score of 0.24</w:t>
+      </w:r>
+      <w:r>
+        <w:rPr>
+          <w:rFonts w:ascii="Times New Roman" w:eastAsia="Times New Roman" w:hAnsi="Times New Roman" w:cs="Times New Roman"/>
+        </w:rPr>
+        <w:t>7</w:t>
+      </w:r>
+      <w:r>
+        <w:rPr>
+          <w:rFonts w:ascii="Times New Roman" w:eastAsia="Times New Roman" w:hAnsi="Times New Roman" w:cs="Times New Roman"/>
+        </w:rPr>
+        <w:t xml:space="preserve"> on the test set.</w:t>
       </w:r>
     </w:p>
     <w:p>
@@ -2204,29 +2225,94 @@
       </w:r>
       <w:r>
         <w:rPr>
-          <w:rFonts w:ascii="Times New Roman" w:eastAsia="Times New Roman" w:hAnsi="Times New Roman" w:cs="Times New Roman"/>
-        </w:rPr>
-        <w:t xml:space="preserve">This ensemble approach leverages the strengths of individual classifiers, achieving a macro F1 score of </w:t>
-      </w:r>
-      <w:r>
-        <w:rPr>
-          <w:rFonts w:ascii="Times New Roman" w:eastAsia="Times New Roman" w:hAnsi="Times New Roman" w:cs="Times New Roman"/>
-        </w:rPr>
-        <w:t>0.25</w:t>
-      </w:r>
-      <w:r>
-        <w:rPr>
-          <w:rFonts w:ascii="Times New Roman" w:eastAsia="Times New Roman" w:hAnsi="Times New Roman" w:cs="Times New Roman"/>
-        </w:rPr>
-        <w:t xml:space="preserve"> on the test set.</w:t>
-      </w:r>
-    </w:p>
-    <w:p>
-      <w:pPr>
-        <w:rPr>
-          <w:rFonts w:ascii="Times New Roman" w:eastAsia="Times New Roman" w:hAnsi="Times New Roman" w:cs="Times New Roman"/>
-        </w:rPr>
-      </w:pPr>
+          <w:rFonts w:ascii="Times New Roman" w:hAnsi="Times New Roman" w:cs="Times New Roman"/>
+          <w:bdr w:val="none" w:sz="0" w:space="0" w:color="auto" w:frame="1"/>
+        </w:rPr>
+        <w:t xml:space="preserve">A Grid Search with 5-fold cross-validation was conducted to optimize hyperparameters of Random Forest </w:t>
+      </w:r>
+      <w:proofErr w:type="spellStart"/>
+      <w:r>
+        <w:rPr>
+          <w:rFonts w:ascii="Times New Roman" w:hAnsi="Times New Roman" w:cs="Times New Roman"/>
+          <w:bdr w:val="none" w:sz="0" w:space="0" w:color="auto" w:frame="1"/>
+        </w:rPr>
+        <w:t>Classificators</w:t>
+      </w:r>
+      <w:proofErr w:type="spellEnd"/>
+      <w:r>
+        <w:rPr>
+          <w:rFonts w:ascii="Times New Roman" w:hAnsi="Times New Roman" w:cs="Times New Roman"/>
+          <w:bdr w:val="none" w:sz="0" w:space="0" w:color="auto" w:frame="1"/>
+        </w:rPr>
+        <w:t xml:space="preserve">. The best parameters found were: </w:t>
+      </w:r>
+      <w:proofErr w:type="spellStart"/>
+      <w:r>
+        <w:rPr>
+          <w:rFonts w:ascii="Times New Roman" w:hAnsi="Times New Roman" w:cs="Times New Roman"/>
+          <w:bdr w:val="none" w:sz="0" w:space="0" w:color="auto" w:frame="1"/>
+        </w:rPr>
+        <w:t>max_depth</w:t>
+      </w:r>
+      <w:proofErr w:type="spellEnd"/>
+      <w:r>
+        <w:rPr>
+          <w:rFonts w:ascii="Times New Roman" w:hAnsi="Times New Roman" w:cs="Times New Roman"/>
+          <w:bdr w:val="none" w:sz="0" w:space="0" w:color="auto" w:frame="1"/>
+        </w:rPr>
+        <w:t xml:space="preserve">=20, </w:t>
+      </w:r>
+      <w:proofErr w:type="spellStart"/>
+      <w:r>
+        <w:rPr>
+          <w:rFonts w:ascii="Times New Roman" w:hAnsi="Times New Roman" w:cs="Times New Roman"/>
+          <w:bdr w:val="none" w:sz="0" w:space="0" w:color="auto" w:frame="1"/>
+        </w:rPr>
+        <w:t>min_samples_leaf</w:t>
+      </w:r>
+      <w:proofErr w:type="spellEnd"/>
+      <w:r>
+        <w:rPr>
+          <w:rFonts w:ascii="Times New Roman" w:hAnsi="Times New Roman" w:cs="Times New Roman"/>
+          <w:bdr w:val="none" w:sz="0" w:space="0" w:color="auto" w:frame="1"/>
+        </w:rPr>
+        <w:t xml:space="preserve">=2, </w:t>
+      </w:r>
+      <w:proofErr w:type="spellStart"/>
+      <w:r>
+        <w:rPr>
+          <w:rFonts w:ascii="Times New Roman" w:hAnsi="Times New Roman" w:cs="Times New Roman"/>
+          <w:bdr w:val="none" w:sz="0" w:space="0" w:color="auto" w:frame="1"/>
+        </w:rPr>
+        <w:lastRenderedPageBreak/>
+        <w:t>min_samples_split</w:t>
+      </w:r>
+      <w:proofErr w:type="spellEnd"/>
+      <w:r>
+        <w:rPr>
+          <w:rFonts w:ascii="Times New Roman" w:hAnsi="Times New Roman" w:cs="Times New Roman"/>
+          <w:bdr w:val="none" w:sz="0" w:space="0" w:color="auto" w:frame="1"/>
+        </w:rPr>
+        <w:t xml:space="preserve">=10, and </w:t>
+      </w:r>
+      <w:proofErr w:type="spellStart"/>
+      <w:r>
+        <w:rPr>
+          <w:rFonts w:ascii="Times New Roman" w:hAnsi="Times New Roman" w:cs="Times New Roman"/>
+          <w:bdr w:val="none" w:sz="0" w:space="0" w:color="auto" w:frame="1"/>
+        </w:rPr>
+        <w:t>n_estimators</w:t>
+      </w:r>
+      <w:proofErr w:type="spellEnd"/>
+      <w:r>
+        <w:rPr>
+          <w:rFonts w:ascii="Times New Roman" w:hAnsi="Times New Roman" w:cs="Times New Roman"/>
+          <w:bdr w:val="none" w:sz="0" w:space="0" w:color="auto" w:frame="1"/>
+        </w:rPr>
+        <w:t>=100. The model achieved a macro F1 score of 0.2563 on the test set.</w:t>
+      </w:r>
+      <w:bookmarkStart w:id="0" w:name="_GoBack"/>
+      <w:bookmarkEnd w:id="0"/>
     </w:p>
     <w:p>
       <w:pPr>
@@ -2239,7 +2325,6 @@
           <w:rFonts w:ascii="Times New Roman" w:eastAsia="Times New Roman" w:hAnsi="Times New Roman" w:cs="Times New Roman"/>
           <w:u w:val="single"/>
         </w:rPr>
-        <w:lastRenderedPageBreak/>
         <w:t>Approach 4</w:t>
       </w:r>
       <w:r>
@@ -2499,7 +2584,7 @@
                     <a:blip r:embed="rId12" cstate="print">
                       <a:extLst>
                         <a:ext uri="{28A0092B-C50C-407E-A947-70E740481C1C}">
-                          <a14:useLocalDpi xmlns:a14="http://schemas.microsoft.com/office/drawing/2010/main" xmlns:wps="http://schemas.microsoft.com/office/word/2010/wordprocessingShape" xmlns:wpi="http://schemas.microsoft.com/office/word/2010/wordprocessingInk" xmlns:wpg="http://schemas.microsoft.com/office/word/2010/wordprocessingGroup" xmlns:w16se="http://schemas.microsoft.com/office/word/2015/wordml/symex" xmlns:w16cid="http://schemas.microsoft.com/office/word/2016/wordml/cid" xmlns:w15="http://schemas.microsoft.com/office/word/2012/wordml" xmlns:w14="http://schemas.microsoft.com/office/word/2010/wordml" xmlns:w="http://schemas.openxmlformats.org/wordprocessingml/2006/main" xmlns:w10="urn:schemas-microsoft-com:office:word" xmlns:wp14="http://schemas.microsoft.com/office/word/2010/wordprocessingDrawing" xmlns:v="urn:schemas-microsoft-com:vml" xmlns:o="urn:schemas-microsoft-com:office:office" xmlns:am3d="http://schemas.microsoft.com/office/drawing/2017/model3d" xmlns:aink="http://schemas.microsoft.com/office/drawing/2016/ink" xmlns:mc="http://schemas.openxmlformats.org/markup-compatibility/2006" xmlns:cx8="http://schemas.microsoft.com/office/drawing/2016/5/14/chartex" xmlns:cx7="http://schemas.microsoft.com/office/drawing/2016/5/13/chartex" xmlns:cx6="http://schemas.microsoft.com/office/drawing/2016/5/12/chartex" xmlns:cx5="http://schemas.microsoft.com/office/drawing/2016/5/11/chartex" xmlns:cx4="http://schemas.microsoft.com/office/drawing/2016/5/10/chartex" xmlns:cx3="http://schemas.microsoft.com/office/drawing/2016/5/9/chartex" xmlns:cx2="http://schemas.microsoft.com/office/drawing/2015/10/21/chartex" xmlns:cx1="http://schemas.microsoft.com/office/drawing/2015/9/8/chartex" xmlns:cx="http://schemas.microsoft.com/office/drawing/2014/chartex" xmlns:wpc="http://schemas.microsoft.com/office/word/2010/wordprocessingCanvas" xmlns="" val="0"/>
+                          <a14:useLocalDpi xmlns:a14="http://schemas.microsoft.com/office/drawing/2010/main" val="0"/>
                         </a:ext>
                       </a:extLst>
                     </a:blip>
@@ -2557,7 +2642,7 @@
                     <a:blip r:embed="rId13">
                       <a:extLst>
                         <a:ext uri="{28A0092B-C50C-407E-A947-70E740481C1C}">
-                          <a14:useLocalDpi xmlns:a14="http://schemas.microsoft.com/office/drawing/2010/main" xmlns:wps="http://schemas.microsoft.com/office/word/2010/wordprocessingShape" xmlns:wpi="http://schemas.microsoft.com/office/word/2010/wordprocessingInk" xmlns:wpg="http://schemas.microsoft.com/office/word/2010/wordprocessingGroup" xmlns:w16se="http://schemas.microsoft.com/office/word/2015/wordml/symex" xmlns:w16cid="http://schemas.microsoft.com/office/word/2016/wordml/cid" xmlns:w15="http://schemas.microsoft.com/office/word/2012/wordml" xmlns:w14="http://schemas.microsoft.com/office/word/2010/wordml" xmlns:w="http://schemas.openxmlformats.org/wordprocessingml/2006/main" xmlns:w10="urn:schemas-microsoft-com:office:word" xmlns:wp14="http://schemas.microsoft.com/office/word/2010/wordprocessingDrawing" xmlns:v="urn:schemas-microsoft-com:vml" xmlns:o="urn:schemas-microsoft-com:office:office" xmlns:am3d="http://schemas.microsoft.com/office/drawing/2017/model3d" xmlns:aink="http://schemas.microsoft.com/office/drawing/2016/ink" xmlns:mc="http://schemas.openxmlformats.org/markup-compatibility/2006" xmlns:cx8="http://schemas.microsoft.com/office/drawing/2016/5/14/chartex" xmlns:cx7="http://schemas.microsoft.com/office/drawing/2016/5/13/chartex" xmlns:cx6="http://schemas.microsoft.com/office/drawing/2016/5/12/chartex" xmlns:cx5="http://schemas.microsoft.com/office/drawing/2016/5/11/chartex" xmlns:cx4="http://schemas.microsoft.com/office/drawing/2016/5/10/chartex" xmlns:cx3="http://schemas.microsoft.com/office/drawing/2016/5/9/chartex" xmlns:cx2="http://schemas.microsoft.com/office/drawing/2015/10/21/chartex" xmlns:cx1="http://schemas.microsoft.com/office/drawing/2015/9/8/chartex" xmlns:cx="http://schemas.microsoft.com/office/drawing/2014/chartex" xmlns:wpc="http://schemas.microsoft.com/office/word/2010/wordprocessingCanvas" xmlns="" val="0"/>
+                          <a14:useLocalDpi xmlns:a14="http://schemas.microsoft.com/office/drawing/2010/main" val="0"/>
                         </a:ext>
                       </a:extLst>
                     </a:blip>
@@ -2663,8 +2748,6 @@
         </w:rPr>
         <w:br/>
       </w:r>
-      <w:bookmarkStart w:id="0" w:name="_GoBack"/>
-      <w:bookmarkEnd w:id="0"/>
     </w:p>
     <w:p>
       <w:pPr>
@@ -2760,8 +2843,8 @@
 </file>
 
 <file path=word/numbering.xml><?xml version="1.0" encoding="utf-8"?>
-<w:numbering xmlns:ve="http://schemas.openxmlformats.org/markup-compatibility/2006" xmlns:o="urn:schemas-microsoft-com:office:office" xmlns:r="http://schemas.openxmlformats.org/officeDocument/2006/relationships" xmlns:m="http://schemas.openxmlformats.org/officeDocument/2006/math" xmlns:v="urn:schemas-microsoft-com:vml" xmlns:wp="http://schemas.openxmlformats.org/drawingml/2006/wordprocessingDrawing" xmlns:w10="urn:schemas-microsoft-com:office:word" xmlns:w="http://schemas.openxmlformats.org/wordprocessingml/2006/main" xmlns:wne="http://schemas.microsoft.com/office/word/2006/wordml">
-  <w:abstractNum w:abstractNumId="0">
+<w:numbering xmlns:wpc="http://schemas.microsoft.com/office/word/2010/wordprocessingCanvas" xmlns:cx="http://schemas.microsoft.com/office/drawing/2014/chartex" xmlns:cx1="http://schemas.microsoft.com/office/drawing/2015/9/8/chartex" xmlns:cx2="http://schemas.microsoft.com/office/drawing/2015/10/21/chartex" xmlns:cx3="http://schemas.microsoft.com/office/drawing/2016/5/9/chartex" xmlns:cx4="http://schemas.microsoft.com/office/drawing/2016/5/10/chartex" xmlns:cx5="http://schemas.microsoft.com/office/drawing/2016/5/11/chartex" xmlns:cx6="http://schemas.microsoft.com/office/drawing/2016/5/12/chartex" xmlns:cx7="http://schemas.microsoft.com/office/drawing/2016/5/13/chartex" xmlns:cx8="http://schemas.microsoft.com/office/drawing/2016/5/14/chartex" xmlns:mc="http://schemas.openxmlformats.org/markup-compatibility/2006" xmlns:aink="http://schemas.microsoft.com/office/drawing/2016/ink" xmlns:am3d="http://schemas.microsoft.com/office/drawing/2017/model3d" xmlns:o="urn:schemas-microsoft-com:office:office" xmlns:r="http://schemas.openxmlformats.org/officeDocument/2006/relationships" xmlns:m="http://schemas.openxmlformats.org/officeDocument/2006/math" xmlns:v="urn:schemas-microsoft-com:vml" xmlns:wp14="http://schemas.microsoft.com/office/word/2010/wordprocessingDrawing" xmlns:wp="http://schemas.openxmlformats.org/drawingml/2006/wordprocessingDrawing" xmlns:w10="urn:schemas-microsoft-com:office:word" xmlns:w="http://schemas.openxmlformats.org/wordprocessingml/2006/main" xmlns:w14="http://schemas.microsoft.com/office/word/2010/wordml" xmlns:w15="http://schemas.microsoft.com/office/word/2012/wordml" xmlns:w16cid="http://schemas.microsoft.com/office/word/2016/wordml/cid" xmlns:w16se="http://schemas.microsoft.com/office/word/2015/wordml/symex" xmlns:wpg="http://schemas.microsoft.com/office/word/2010/wordprocessingGroup" xmlns:wpi="http://schemas.microsoft.com/office/word/2010/wordprocessingInk" xmlns:wne="http://schemas.microsoft.com/office/word/2006/wordml" xmlns:wps="http://schemas.microsoft.com/office/word/2010/wordprocessingShape" mc:Ignorable="w14 w15 w16se w16cid wp14">
+  <w:abstractNum w:abstractNumId="0" w15:restartNumberingAfterBreak="0">
     <w:nsid w:val="05677B88"/>
     <w:multiLevelType w:val="hybridMultilevel"/>
     <w:tmpl w:val="BF6C0EB6"/>
@@ -2874,7 +2957,7 @@
       </w:rPr>
     </w:lvl>
   </w:abstractNum>
-  <w:abstractNum w:abstractNumId="1">
+  <w:abstractNum w:abstractNumId="1" w15:restartNumberingAfterBreak="0">
     <w:nsid w:val="3DAA6F36"/>
     <w:multiLevelType w:val="hybridMultilevel"/>
     <w:tmpl w:val="A3601E86"/>
@@ -2997,7 +3080,7 @@
 </file>
 
 <file path=word/styles.xml><?xml version="1.0" encoding="utf-8"?>
-<w:styles xmlns:r="http://schemas.openxmlformats.org/officeDocument/2006/relationships" xmlns:w="http://schemas.openxmlformats.org/wordprocessingml/2006/main">
+<w:styles xmlns:mc="http://schemas.openxmlformats.org/markup-compatibility/2006" xmlns:r="http://schemas.openxmlformats.org/officeDocument/2006/relationships" xmlns:w="http://schemas.openxmlformats.org/wordprocessingml/2006/main" xmlns:w14="http://schemas.microsoft.com/office/word/2010/wordml" xmlns:w15="http://schemas.microsoft.com/office/word/2012/wordml" xmlns:w16cid="http://schemas.microsoft.com/office/word/2016/wordml/cid" xmlns:w16se="http://schemas.microsoft.com/office/word/2015/wordml/symex" mc:Ignorable="w14 w15 w16se w16cid">
   <w:docDefaults>
     <w:rPrDefault>
       <w:rPr>
@@ -3013,144 +3096,382 @@
       </w:pPr>
     </w:pPrDefault>
   </w:docDefaults>
-  <w:latentStyles w:defLockedState="0" w:defUIPriority="99" w:defSemiHidden="1" w:defUnhideWhenUsed="1" w:defQFormat="0" w:count="267">
-    <w:lsdException w:name="Normal" w:semiHidden="0" w:uiPriority="0" w:unhideWhenUsed="0" w:qFormat="1"/>
-    <w:lsdException w:name="heading 1" w:semiHidden="0" w:uiPriority="9" w:unhideWhenUsed="0" w:qFormat="1"/>
-    <w:lsdException w:name="heading 2" w:uiPriority="9" w:qFormat="1"/>
-    <w:lsdException w:name="heading 3" w:uiPriority="9" w:qFormat="1"/>
-    <w:lsdException w:name="heading 4" w:uiPriority="9" w:qFormat="1"/>
-    <w:lsdException w:name="heading 5" w:uiPriority="9" w:qFormat="1"/>
-    <w:lsdException w:name="heading 6" w:uiPriority="9" w:qFormat="1"/>
-    <w:lsdException w:name="heading 7" w:uiPriority="9" w:qFormat="1"/>
-    <w:lsdException w:name="heading 8" w:uiPriority="9" w:qFormat="1"/>
-    <w:lsdException w:name="heading 9" w:uiPriority="9" w:qFormat="1"/>
-    <w:lsdException w:name="toc 1" w:uiPriority="39"/>
-    <w:lsdException w:name="toc 2" w:uiPriority="39"/>
-    <w:lsdException w:name="toc 3" w:uiPriority="39"/>
-    <w:lsdException w:name="toc 4" w:uiPriority="39"/>
-    <w:lsdException w:name="toc 5" w:uiPriority="39"/>
-    <w:lsdException w:name="toc 6" w:uiPriority="39"/>
-    <w:lsdException w:name="toc 7" w:uiPriority="39"/>
-    <w:lsdException w:name="toc 8" w:uiPriority="39"/>
-    <w:lsdException w:name="toc 9" w:uiPriority="39"/>
-    <w:lsdException w:name="caption" w:uiPriority="35" w:qFormat="1"/>
-    <w:lsdException w:name="Title" w:semiHidden="0" w:uiPriority="10" w:unhideWhenUsed="0" w:qFormat="1"/>
-    <w:lsdException w:name="Default Paragraph Font" w:uiPriority="1"/>
-    <w:lsdException w:name="Subtitle" w:semiHidden="0" w:uiPriority="11" w:unhideWhenUsed="0" w:qFormat="1"/>
-    <w:lsdException w:name="Strong" w:semiHidden="0" w:uiPriority="22" w:unhideWhenUsed="0" w:qFormat="1"/>
-    <w:lsdException w:name="Emphasis" w:semiHidden="0" w:uiPriority="20" w:unhideWhenUsed="0" w:qFormat="1"/>
-    <w:lsdException w:name="Table Grid" w:uiPriority="39"/>
-    <w:lsdException w:name="Placeholder Text" w:unhideWhenUsed="0"/>
-    <w:lsdException w:name="No Spacing" w:semiHidden="0" w:uiPriority="1" w:unhideWhenUsed="0" w:qFormat="1"/>
-    <w:lsdException w:name="Light Shading" w:semiHidden="0" w:uiPriority="60" w:unhideWhenUsed="0"/>
-    <w:lsdException w:name="Light List" w:semiHidden="0" w:uiPriority="61" w:unhideWhenUsed="0"/>
-    <w:lsdException w:name="Light Grid" w:semiHidden="0" w:uiPriority="62" w:unhideWhenUsed="0"/>
-    <w:lsdException w:name="Medium Shading 1" w:semiHidden="0" w:uiPriority="63" w:unhideWhenUsed="0"/>
-    <w:lsdException w:name="Medium Shading 2" w:semiHidden="0" w:uiPriority="64" w:unhideWhenUsed="0"/>
-    <w:lsdException w:name="Medium List 1" w:semiHidden="0" w:uiPriority="65" w:unhideWhenUsed="0"/>
-    <w:lsdException w:name="Medium List 2" w:semiHidden="0" w:uiPriority="66" w:unhideWhenUsed="0"/>
-    <w:lsdException w:name="Medium Grid 1" w:semiHidden="0" w:uiPriority="67" w:unhideWhenUsed="0"/>
-    <w:lsdException w:name="Medium Grid 2" w:semiHidden="0" w:uiPriority="68" w:unhideWhenUsed="0"/>
-    <w:lsdException w:name="Medium Grid 3" w:semiHidden="0" w:uiPriority="69" w:unhideWhenUsed="0"/>
-    <w:lsdException w:name="Dark List" w:semiHidden="0" w:uiPriority="70" w:unhideWhenUsed="0"/>
-    <w:lsdException w:name="Colorful Shading" w:semiHidden="0" w:uiPriority="71" w:unhideWhenUsed="0"/>
-    <w:lsdException w:name="Colorful List" w:semiHidden="0" w:uiPriority="72" w:unhideWhenUsed="0"/>
-    <w:lsdException w:name="Colorful Grid" w:semiHidden="0" w:uiPriority="73" w:unhideWhenUsed="0"/>
-    <w:lsdException w:name="Light Shading Accent 1" w:semiHidden="0" w:uiPriority="60" w:unhideWhenUsed="0"/>
-    <w:lsdException w:name="Light List Accent 1" w:semiHidden="0" w:uiPriority="61" w:unhideWhenUsed="0"/>
-    <w:lsdException w:name="Light Grid Accent 1" w:semiHidden="0" w:uiPriority="62" w:unhideWhenUsed="0"/>
-    <w:lsdException w:name="Medium Shading 1 Accent 1" w:semiHidden="0" w:uiPriority="63" w:unhideWhenUsed="0"/>
-    <w:lsdException w:name="Medium Shading 2 Accent 1" w:semiHidden="0" w:uiPriority="64" w:unhideWhenUsed="0"/>
-    <w:lsdException w:name="Medium List 1 Accent 1" w:semiHidden="0" w:uiPriority="65" w:unhideWhenUsed="0"/>
-    <w:lsdException w:name="Revision" w:unhideWhenUsed="0"/>
-    <w:lsdException w:name="List Paragraph" w:semiHidden="0" w:uiPriority="34" w:unhideWhenUsed="0" w:qFormat="1"/>
-    <w:lsdException w:name="Quote" w:semiHidden="0" w:uiPriority="29" w:unhideWhenUsed="0" w:qFormat="1"/>
-    <w:lsdException w:name="Intense Quote" w:semiHidden="0" w:uiPriority="30" w:unhideWhenUsed="0" w:qFormat="1"/>
-    <w:lsdException w:name="Medium List 2 Accent 1" w:semiHidden="0" w:uiPriority="66" w:unhideWhenUsed="0"/>
-    <w:lsdException w:name="Medium Grid 1 Accent 1" w:semiHidden="0" w:uiPriority="67" w:unhideWhenUsed="0"/>
-    <w:lsdException w:name="Medium Grid 2 Accent 1" w:semiHidden="0" w:uiPriority="68" w:unhideWhenUsed="0"/>
-    <w:lsdException w:name="Medium Grid 3 Accent 1" w:semiHidden="0" w:uiPriority="69" w:unhideWhenUsed="0"/>
-    <w:lsdException w:name="Dark List Accent 1" w:semiHidden="0" w:uiPriority="70" w:unhideWhenUsed="0"/>
-    <w:lsdException w:name="Colorful Shading Accent 1" w:semiHidden="0" w:uiPriority="71" w:unhideWhenUsed="0"/>
-    <w:lsdException w:name="Colorful List Accent 1" w:semiHidden="0" w:uiPriority="72" w:unhideWhenUsed="0"/>
-    <w:lsdException w:name="Colorful Grid Accent 1" w:semiHidden="0" w:uiPriority="73" w:unhideWhenUsed="0"/>
-    <w:lsdException w:name="Light Shading Accent 2" w:semiHidden="0" w:uiPriority="60" w:unhideWhenUsed="0"/>
-    <w:lsdException w:name="Light List Accent 2" w:semiHidden="0" w:uiPriority="61" w:unhideWhenUsed="0"/>
-    <w:lsdException w:name="Light Grid Accent 2" w:semiHidden="0" w:uiPriority="62" w:unhideWhenUsed="0"/>
-    <w:lsdException w:name="Medium Shading 1 Accent 2" w:semiHidden="0" w:uiPriority="63" w:unhideWhenUsed="0"/>
-    <w:lsdException w:name="Medium Shading 2 Accent 2" w:semiHidden="0" w:uiPriority="64" w:unhideWhenUsed="0"/>
-    <w:lsdException w:name="Medium List 1 Accent 2" w:semiHidden="0" w:uiPriority="65" w:unhideWhenUsed="0"/>
-    <w:lsdException w:name="Medium List 2 Accent 2" w:semiHidden="0" w:uiPriority="66" w:unhideWhenUsed="0"/>
-    <w:lsdException w:name="Medium Grid 1 Accent 2" w:semiHidden="0" w:uiPriority="67" w:unhideWhenUsed="0"/>
-    <w:lsdException w:name="Medium Grid 2 Accent 2" w:semiHidden="0" w:uiPriority="68" w:unhideWhenUsed="0"/>
-    <w:lsdException w:name="Medium Grid 3 Accent 2" w:semiHidden="0" w:uiPriority="69" w:unhideWhenUsed="0"/>
-    <w:lsdException w:name="Dark List Accent 2" w:semiHidden="0" w:uiPriority="70" w:unhideWhenUsed="0"/>
-    <w:lsdException w:name="Colorful Shading Accent 2" w:semiHidden="0" w:uiPriority="71" w:unhideWhenUsed="0"/>
-    <w:lsdException w:name="Colorful List Accent 2" w:semiHidden="0" w:uiPriority="72" w:unhideWhenUsed="0"/>
-    <w:lsdException w:name="Colorful Grid Accent 2" w:semiHidden="0" w:uiPriority="73" w:unhideWhenUsed="0"/>
-    <w:lsdException w:name="Light Shading Accent 3" w:semiHidden="0" w:uiPriority="60" w:unhideWhenUsed="0"/>
-    <w:lsdException w:name="Light List Accent 3" w:semiHidden="0" w:uiPriority="61" w:unhideWhenUsed="0"/>
-    <w:lsdException w:name="Light Grid Accent 3" w:semiHidden="0" w:uiPriority="62" w:unhideWhenUsed="0"/>
-    <w:lsdException w:name="Medium Shading 1 Accent 3" w:semiHidden="0" w:uiPriority="63" w:unhideWhenUsed="0"/>
-    <w:lsdException w:name="Medium Shading 2 Accent 3" w:semiHidden="0" w:uiPriority="64" w:unhideWhenUsed="0"/>
-    <w:lsdException w:name="Medium List 1 Accent 3" w:semiHidden="0" w:uiPriority="65" w:unhideWhenUsed="0"/>
-    <w:lsdException w:name="Medium List 2 Accent 3" w:semiHidden="0" w:uiPriority="66" w:unhideWhenUsed="0"/>
-    <w:lsdException w:name="Medium Grid 1 Accent 3" w:semiHidden="0" w:uiPriority="67" w:unhideWhenUsed="0"/>
-    <w:lsdException w:name="Medium Grid 2 Accent 3" w:semiHidden="0" w:uiPriority="68" w:unhideWhenUsed="0"/>
-    <w:lsdException w:name="Medium Grid 3 Accent 3" w:semiHidden="0" w:uiPriority="69" w:unhideWhenUsed="0"/>
-    <w:lsdException w:name="Dark List Accent 3" w:semiHidden="0" w:uiPriority="70" w:unhideWhenUsed="0"/>
-    <w:lsdException w:name="Colorful Shading Accent 3" w:semiHidden="0" w:uiPriority="71" w:unhideWhenUsed="0"/>
-    <w:lsdException w:name="Colorful List Accent 3" w:semiHidden="0" w:uiPriority="72" w:unhideWhenUsed="0"/>
-    <w:lsdException w:name="Colorful Grid Accent 3" w:semiHidden="0" w:uiPriority="73" w:unhideWhenUsed="0"/>
-    <w:lsdException w:name="Light Shading Accent 4" w:semiHidden="0" w:uiPriority="60" w:unhideWhenUsed="0"/>
-    <w:lsdException w:name="Light List Accent 4" w:semiHidden="0" w:uiPriority="61" w:unhideWhenUsed="0"/>
-    <w:lsdException w:name="Light Grid Accent 4" w:semiHidden="0" w:uiPriority="62" w:unhideWhenUsed="0"/>
-    <w:lsdException w:name="Medium Shading 1 Accent 4" w:semiHidden="0" w:uiPriority="63" w:unhideWhenUsed="0"/>
-    <w:lsdException w:name="Medium Shading 2 Accent 4" w:semiHidden="0" w:uiPriority="64" w:unhideWhenUsed="0"/>
-    <w:lsdException w:name="Medium List 1 Accent 4" w:semiHidden="0" w:uiPriority="65" w:unhideWhenUsed="0"/>
-    <w:lsdException w:name="Medium List 2 Accent 4" w:semiHidden="0" w:uiPriority="66" w:unhideWhenUsed="0"/>
-    <w:lsdException w:name="Medium Grid 1 Accent 4" w:semiHidden="0" w:uiPriority="67" w:unhideWhenUsed="0"/>
-    <w:lsdException w:name="Medium Grid 2 Accent 4" w:semiHidden="0" w:uiPriority="68" w:unhideWhenUsed="0"/>
-    <w:lsdException w:name="Medium Grid 3 Accent 4" w:semiHidden="0" w:uiPriority="69" w:unhideWhenUsed="0"/>
-    <w:lsdException w:name="Dark List Accent 4" w:semiHidden="0" w:uiPriority="70" w:unhideWhenUsed="0"/>
-    <w:lsdException w:name="Colorful Shading Accent 4" w:semiHidden="0" w:uiPriority="71" w:unhideWhenUsed="0"/>
-    <w:lsdException w:name="Colorful List Accent 4" w:semiHidden="0" w:uiPriority="72" w:unhideWhenUsed="0"/>
-    <w:lsdException w:name="Colorful Grid Accent 4" w:semiHidden="0" w:uiPriority="73" w:unhideWhenUsed="0"/>
-    <w:lsdException w:name="Light Shading Accent 5" w:semiHidden="0" w:uiPriority="60" w:unhideWhenUsed="0"/>
-    <w:lsdException w:name="Light List Accent 5" w:semiHidden="0" w:uiPriority="61" w:unhideWhenUsed="0"/>
-    <w:lsdException w:name="Light Grid Accent 5" w:semiHidden="0" w:uiPriority="62" w:unhideWhenUsed="0"/>
-    <w:lsdException w:name="Medium Shading 1 Accent 5" w:semiHidden="0" w:uiPriority="63" w:unhideWhenUsed="0"/>
-    <w:lsdException w:name="Medium Shading 2 Accent 5" w:semiHidden="0" w:uiPriority="64" w:unhideWhenUsed="0"/>
-    <w:lsdException w:name="Medium List 1 Accent 5" w:semiHidden="0" w:uiPriority="65" w:unhideWhenUsed="0"/>
-    <w:lsdException w:name="Medium List 2 Accent 5" w:semiHidden="0" w:uiPriority="66" w:unhideWhenUsed="0"/>
-    <w:lsdException w:name="Medium Grid 1 Accent 5" w:semiHidden="0" w:uiPriority="67" w:unhideWhenUsed="0"/>
-    <w:lsdException w:name="Medium Grid 2 Accent 5" w:semiHidden="0" w:uiPriority="68" w:unhideWhenUsed="0"/>
-    <w:lsdException w:name="Medium Grid 3 Accent 5" w:semiHidden="0" w:uiPriority="69" w:unhideWhenUsed="0"/>
-    <w:lsdException w:name="Dark List Accent 5" w:semiHidden="0" w:uiPriority="70" w:unhideWhenUsed="0"/>
-    <w:lsdException w:name="Colorful Shading Accent 5" w:semiHidden="0" w:uiPriority="71" w:unhideWhenUsed="0"/>
-    <w:lsdException w:name="Colorful List Accent 5" w:semiHidden="0" w:uiPriority="72" w:unhideWhenUsed="0"/>
-    <w:lsdException w:name="Colorful Grid Accent 5" w:semiHidden="0" w:uiPriority="73" w:unhideWhenUsed="0"/>
-    <w:lsdException w:name="Light Shading Accent 6" w:semiHidden="0" w:uiPriority="60" w:unhideWhenUsed="0"/>
-    <w:lsdException w:name="Light List Accent 6" w:semiHidden="0" w:uiPriority="61" w:unhideWhenUsed="0"/>
-    <w:lsdException w:name="Light Grid Accent 6" w:semiHidden="0" w:uiPriority="62" w:unhideWhenUsed="0"/>
-    <w:lsdException w:name="Medium Shading 1 Accent 6" w:semiHidden="0" w:uiPriority="63" w:unhideWhenUsed="0"/>
-    <w:lsdException w:name="Medium Shading 2 Accent 6" w:semiHidden="0" w:uiPriority="64" w:unhideWhenUsed="0"/>
-    <w:lsdException w:name="Medium List 1 Accent 6" w:semiHidden="0" w:uiPriority="65" w:unhideWhenUsed="0"/>
-    <w:lsdException w:name="Medium List 2 Accent 6" w:semiHidden="0" w:uiPriority="66" w:unhideWhenUsed="0"/>
-    <w:lsdException w:name="Medium Grid 1 Accent 6" w:semiHidden="0" w:uiPriority="67" w:unhideWhenUsed="0"/>
-    <w:lsdException w:name="Medium Grid 2 Accent 6" w:semiHidden="0" w:uiPriority="68" w:unhideWhenUsed="0"/>
-    <w:lsdException w:name="Medium Grid 3 Accent 6" w:semiHidden="0" w:uiPriority="69" w:unhideWhenUsed="0"/>
-    <w:lsdException w:name="Dark List Accent 6" w:semiHidden="0" w:uiPriority="70" w:unhideWhenUsed="0"/>
-    <w:lsdException w:name="Colorful Shading Accent 6" w:semiHidden="0" w:uiPriority="71" w:unhideWhenUsed="0"/>
-    <w:lsdException w:name="Colorful List Accent 6" w:semiHidden="0" w:uiPriority="72" w:unhideWhenUsed="0"/>
-    <w:lsdException w:name="Colorful Grid Accent 6" w:semiHidden="0" w:uiPriority="73" w:unhideWhenUsed="0"/>
-    <w:lsdException w:name="Subtle Emphasis" w:semiHidden="0" w:uiPriority="19" w:unhideWhenUsed="0" w:qFormat="1"/>
-    <w:lsdException w:name="Intense Emphasis" w:semiHidden="0" w:uiPriority="21" w:unhideWhenUsed="0" w:qFormat="1"/>
-    <w:lsdException w:name="Subtle Reference" w:semiHidden="0" w:uiPriority="31" w:unhideWhenUsed="0" w:qFormat="1"/>
-    <w:lsdException w:name="Intense Reference" w:semiHidden="0" w:uiPriority="32" w:unhideWhenUsed="0" w:qFormat="1"/>
-    <w:lsdException w:name="Book Title" w:semiHidden="0" w:uiPriority="33" w:unhideWhenUsed="0" w:qFormat="1"/>
-    <w:lsdException w:name="Bibliography" w:uiPriority="37"/>
-    <w:lsdException w:name="TOC Heading" w:uiPriority="39" w:qFormat="1"/>
+  <w:latentStyles w:defLockedState="0" w:defUIPriority="99" w:defSemiHidden="0" w:defUnhideWhenUsed="0" w:defQFormat="0" w:count="375">
+    <w:lsdException w:name="Normal" w:uiPriority="0" w:qFormat="1"/>
+    <w:lsdException w:name="heading 1" w:uiPriority="9" w:qFormat="1"/>
+    <w:lsdException w:name="heading 2" w:semiHidden="1" w:uiPriority="9" w:unhideWhenUsed="1" w:qFormat="1"/>
+    <w:lsdException w:name="heading 3" w:semiHidden="1" w:uiPriority="9" w:unhideWhenUsed="1" w:qFormat="1"/>
+    <w:lsdException w:name="heading 4" w:semiHidden="1" w:uiPriority="9" w:unhideWhenUsed="1" w:qFormat="1"/>
+    <w:lsdException w:name="heading 5" w:semiHidden="1" w:uiPriority="9" w:unhideWhenUsed="1" w:qFormat="1"/>
+    <w:lsdException w:name="heading 6" w:semiHidden="1" w:uiPriority="9" w:unhideWhenUsed="1" w:qFormat="1"/>
+    <w:lsdException w:name="heading 7" w:semiHidden="1" w:uiPriority="9" w:unhideWhenUsed="1" w:qFormat="1"/>
+    <w:lsdException w:name="heading 8" w:semiHidden="1" w:uiPriority="9" w:unhideWhenUsed="1" w:qFormat="1"/>
+    <w:lsdException w:name="heading 9" w:semiHidden="1" w:uiPriority="9" w:unhideWhenUsed="1" w:qFormat="1"/>
+    <w:lsdException w:name="index 1" w:semiHidden="1" w:unhideWhenUsed="1"/>
+    <w:lsdException w:name="index 2" w:semiHidden="1" w:unhideWhenUsed="1"/>
+    <w:lsdException w:name="index 3" w:semiHidden="1" w:unhideWhenUsed="1"/>
+    <w:lsdException w:name="index 4" w:semiHidden="1" w:unhideWhenUsed="1"/>
+    <w:lsdException w:name="index 5" w:semiHidden="1" w:unhideWhenUsed="1"/>
+    <w:lsdException w:name="index 6" w:semiHidden="1" w:unhideWhenUsed="1"/>
+    <w:lsdException w:name="index 7" w:semiHidden="1" w:unhideWhenUsed="1"/>
+    <w:lsdException w:name="index 8" w:semiHidden="1" w:unhideWhenUsed="1"/>
+    <w:lsdException w:name="index 9" w:semiHidden="1" w:unhideWhenUsed="1"/>
+    <w:lsdException w:name="toc 1" w:semiHidden="1" w:uiPriority="39" w:unhideWhenUsed="1"/>
+    <w:lsdException w:name="toc 2" w:semiHidden="1" w:uiPriority="39" w:unhideWhenUsed="1"/>
+    <w:lsdException w:name="toc 3" w:semiHidden="1" w:uiPriority="39" w:unhideWhenUsed="1"/>
+    <w:lsdException w:name="toc 4" w:semiHidden="1" w:uiPriority="39" w:unhideWhenUsed="1"/>
+    <w:lsdException w:name="toc 5" w:semiHidden="1" w:uiPriority="39" w:unhideWhenUsed="1"/>
+    <w:lsdException w:name="toc 6" w:semiHidden="1" w:uiPriority="39" w:unhideWhenUsed="1"/>
+    <w:lsdException w:name="toc 7" w:semiHidden="1" w:uiPriority="39" w:unhideWhenUsed="1"/>
+    <w:lsdException w:name="toc 8" w:semiHidden="1" w:uiPriority="39" w:unhideWhenUsed="1"/>
+    <w:lsdException w:name="toc 9" w:semiHidden="1" w:uiPriority="39" w:unhideWhenUsed="1"/>
+    <w:lsdException w:name="Normal Indent" w:semiHidden="1" w:unhideWhenUsed="1"/>
+    <w:lsdException w:name="footnote text" w:semiHidden="1" w:unhideWhenUsed="1"/>
+    <w:lsdException w:name="annotation text" w:semiHidden="1" w:unhideWhenUsed="1"/>
+    <w:lsdException w:name="header" w:semiHidden="1" w:unhideWhenUsed="1"/>
+    <w:lsdException w:name="footer" w:semiHidden="1" w:unhideWhenUsed="1"/>
+    <w:lsdException w:name="index heading" w:semiHidden="1" w:unhideWhenUsed="1"/>
+    <w:lsdException w:name="caption" w:semiHidden="1" w:uiPriority="35" w:unhideWhenUsed="1" w:qFormat="1"/>
+    <w:lsdException w:name="table of figures" w:semiHidden="1" w:unhideWhenUsed="1"/>
+    <w:lsdException w:name="envelope address" w:semiHidden="1" w:unhideWhenUsed="1"/>
+    <w:lsdException w:name="envelope return" w:semiHidden="1" w:unhideWhenUsed="1"/>
+    <w:lsdException w:name="footnote reference" w:semiHidden="1" w:unhideWhenUsed="1"/>
+    <w:lsdException w:name="annotation reference" w:semiHidden="1" w:unhideWhenUsed="1"/>
+    <w:lsdException w:name="line number" w:semiHidden="1" w:unhideWhenUsed="1"/>
+    <w:lsdException w:name="page number" w:semiHidden="1" w:unhideWhenUsed="1"/>
+    <w:lsdException w:name="endnote reference" w:semiHidden="1" w:unhideWhenUsed="1"/>
+    <w:lsdException w:name="endnote text" w:semiHidden="1" w:unhideWhenUsed="1"/>
+    <w:lsdException w:name="table of authorities" w:semiHidden="1" w:unhideWhenUsed="1"/>
+    <w:lsdException w:name="macro" w:semiHidden="1" w:unhideWhenUsed="1"/>
+    <w:lsdException w:name="toa heading" w:semiHidden="1" w:unhideWhenUsed="1"/>
+    <w:lsdException w:name="List" w:semiHidden="1" w:unhideWhenUsed="1"/>
+    <w:lsdException w:name="List Bullet" w:semiHidden="1" w:unhideWhenUsed="1"/>
+    <w:lsdException w:name="List Number" w:semiHidden="1" w:unhideWhenUsed="1"/>
+    <w:lsdException w:name="List 2" w:semiHidden="1" w:unhideWhenUsed="1"/>
+    <w:lsdException w:name="List 3" w:semiHidden="1" w:unhideWhenUsed="1"/>
+    <w:lsdException w:name="List 4" w:semiHidden="1" w:unhideWhenUsed="1"/>
+    <w:lsdException w:name="List 5" w:semiHidden="1" w:unhideWhenUsed="1"/>
+    <w:lsdException w:name="List Bullet 2" w:semiHidden="1" w:unhideWhenUsed="1"/>
+    <w:lsdException w:name="List Bullet 3" w:semiHidden="1" w:unhideWhenUsed="1"/>
+    <w:lsdException w:name="List Bullet 4" w:semiHidden="1" w:unhideWhenUsed="1"/>
+    <w:lsdException w:name="List Bullet 5" w:semiHidden="1" w:unhideWhenUsed="1"/>
+    <w:lsdException w:name="List Number 2" w:semiHidden="1" w:unhideWhenUsed="1"/>
+    <w:lsdException w:name="List Number 3" w:semiHidden="1" w:unhideWhenUsed="1"/>
+    <w:lsdException w:name="List Number 4" w:semiHidden="1" w:unhideWhenUsed="1"/>
+    <w:lsdException w:name="List Number 5" w:semiHidden="1" w:unhideWhenUsed="1"/>
+    <w:lsdException w:name="Title" w:uiPriority="10" w:qFormat="1"/>
+    <w:lsdException w:name="Closing" w:semiHidden="1" w:unhideWhenUsed="1"/>
+    <w:lsdException w:name="Signature" w:semiHidden="1" w:unhideWhenUsed="1"/>
+    <w:lsdException w:name="Default Paragraph Font" w:semiHidden="1" w:uiPriority="1" w:unhideWhenUsed="1"/>
+    <w:lsdException w:name="Body Text" w:semiHidden="1" w:unhideWhenUsed="1"/>
+    <w:lsdException w:name="Body Text Indent" w:semiHidden="1" w:unhideWhenUsed="1"/>
+    <w:lsdException w:name="List Continue" w:semiHidden="1" w:unhideWhenUsed="1"/>
+    <w:lsdException w:name="List Continue 2" w:semiHidden="1" w:unhideWhenUsed="1"/>
+    <w:lsdException w:name="List Continue 3" w:semiHidden="1" w:unhideWhenUsed="1"/>
+    <w:lsdException w:name="List Continue 4" w:semiHidden="1" w:unhideWhenUsed="1"/>
+    <w:lsdException w:name="List Continue 5" w:semiHidden="1" w:unhideWhenUsed="1"/>
+    <w:lsdException w:name="Message Header" w:semiHidden="1" w:unhideWhenUsed="1"/>
+    <w:lsdException w:name="Subtitle" w:uiPriority="11" w:qFormat="1"/>
+    <w:lsdException w:name="Salutation" w:semiHidden="1" w:unhideWhenUsed="1"/>
+    <w:lsdException w:name="Date" w:semiHidden="1" w:unhideWhenUsed="1"/>
+    <w:lsdException w:name="Body Text First Indent" w:semiHidden="1" w:unhideWhenUsed="1"/>
+    <w:lsdException w:name="Body Text First Indent 2" w:semiHidden="1" w:unhideWhenUsed="1"/>
+    <w:lsdException w:name="Note Heading" w:semiHidden="1" w:unhideWhenUsed="1"/>
+    <w:lsdException w:name="Body Text 2" w:semiHidden="1" w:unhideWhenUsed="1"/>
+    <w:lsdException w:name="Body Text 3" w:semiHidden="1" w:unhideWhenUsed="1"/>
+    <w:lsdException w:name="Body Text Indent 2" w:semiHidden="1" w:unhideWhenUsed="1"/>
+    <w:lsdException w:name="Body Text Indent 3" w:semiHidden="1" w:unhideWhenUsed="1"/>
+    <w:lsdException w:name="Block Text" w:semiHidden="1" w:unhideWhenUsed="1"/>
+    <w:lsdException w:name="Hyperlink" w:semiHidden="1" w:unhideWhenUsed="1"/>
+    <w:lsdException w:name="FollowedHyperlink" w:semiHidden="1" w:unhideWhenUsed="1"/>
+    <w:lsdException w:name="Strong" w:uiPriority="22" w:qFormat="1"/>
+    <w:lsdException w:name="Emphasis" w:uiPriority="20" w:qFormat="1"/>
+    <w:lsdException w:name="Document Map" w:semiHidden="1" w:unhideWhenUsed="1"/>
+    <w:lsdException w:name="Plain Text" w:semiHidden="1" w:unhideWhenUsed="1"/>
+    <w:lsdException w:name="E-mail Signature" w:semiHidden="1" w:unhideWhenUsed="1"/>
+    <w:lsdException w:name="HTML Top of Form" w:semiHidden="1" w:unhideWhenUsed="1"/>
+    <w:lsdException w:name="HTML Bottom of Form" w:semiHidden="1" w:unhideWhenUsed="1"/>
+    <w:lsdException w:name="Normal (Web)" w:semiHidden="1" w:unhideWhenUsed="1"/>
+    <w:lsdException w:name="HTML Acronym" w:semiHidden="1" w:unhideWhenUsed="1"/>
+    <w:lsdException w:name="HTML Address" w:semiHidden="1" w:unhideWhenUsed="1"/>
+    <w:lsdException w:name="HTML Cite" w:semiHidden="1" w:unhideWhenUsed="1"/>
+    <w:lsdException w:name="HTML Code" w:semiHidden="1" w:unhideWhenUsed="1"/>
+    <w:lsdException w:name="HTML Definition" w:semiHidden="1" w:unhideWhenUsed="1"/>
+    <w:lsdException w:name="HTML Keyboard" w:semiHidden="1" w:unhideWhenUsed="1"/>
+    <w:lsdException w:name="HTML Preformatted" w:semiHidden="1" w:unhideWhenUsed="1"/>
+    <w:lsdException w:name="HTML Sample" w:semiHidden="1" w:unhideWhenUsed="1"/>
+    <w:lsdException w:name="HTML Typewriter" w:semiHidden="1" w:unhideWhenUsed="1"/>
+    <w:lsdException w:name="HTML Variable" w:semiHidden="1" w:unhideWhenUsed="1"/>
+    <w:lsdException w:name="Normal Table" w:semiHidden="1" w:unhideWhenUsed="1"/>
+    <w:lsdException w:name="annotation subject" w:semiHidden="1" w:unhideWhenUsed="1"/>
+    <w:lsdException w:name="No List" w:semiHidden="1" w:unhideWhenUsed="1"/>
+    <w:lsdException w:name="Outline List 1" w:semiHidden="1" w:unhideWhenUsed="1"/>
+    <w:lsdException w:name="Outline List 2" w:semiHidden="1" w:unhideWhenUsed="1"/>
+    <w:lsdException w:name="Outline List 3" w:semiHidden="1" w:unhideWhenUsed="1"/>
+    <w:lsdException w:name="Table Simple 1" w:semiHidden="1" w:unhideWhenUsed="1"/>
+    <w:lsdException w:name="Table Simple 2" w:semiHidden="1" w:unhideWhenUsed="1"/>
+    <w:lsdException w:name="Table Simple 3" w:semiHidden="1" w:unhideWhenUsed="1"/>
+    <w:lsdException w:name="Table Classic 1" w:semiHidden="1" w:unhideWhenUsed="1"/>
+    <w:lsdException w:name="Table Classic 2" w:semiHidden="1" w:unhideWhenUsed="1"/>
+    <w:lsdException w:name="Table Classic 3" w:semiHidden="1" w:unhideWhenUsed="1"/>
+    <w:lsdException w:name="Table Classic 4" w:semiHidden="1" w:unhideWhenUsed="1"/>
+    <w:lsdException w:name="Table Colorful 1" w:semiHidden="1" w:unhideWhenUsed="1"/>
+    <w:lsdException w:name="Table Colorful 2" w:semiHidden="1" w:unhideWhenUsed="1"/>
+    <w:lsdException w:name="Table Colorful 3" w:semiHidden="1" w:unhideWhenUsed="1"/>
+    <w:lsdException w:name="Table Columns 1" w:semiHidden="1" w:unhideWhenUsed="1"/>
+    <w:lsdException w:name="Table Columns 2" w:semiHidden="1" w:unhideWhenUsed="1"/>
+    <w:lsdException w:name="Table Columns 3" w:semiHidden="1" w:unhideWhenUsed="1"/>
+    <w:lsdException w:name="Table Columns 4" w:semiHidden="1" w:unhideWhenUsed="1"/>
+    <w:lsdException w:name="Table Columns 5" w:semiHidden="1" w:unhideWhenUsed="1"/>
+    <w:lsdException w:name="Table Grid 1" w:semiHidden="1" w:unhideWhenUsed="1"/>
+    <w:lsdException w:name="Table Grid 2" w:semiHidden="1" w:unhideWhenUsed="1"/>
+    <w:lsdException w:name="Table Grid 3" w:semiHidden="1" w:unhideWhenUsed="1"/>
+    <w:lsdException w:name="Table Grid 4" w:semiHidden="1" w:unhideWhenUsed="1"/>
+    <w:lsdException w:name="Table Grid 5" w:semiHidden="1" w:unhideWhenUsed="1"/>
+    <w:lsdException w:name="Table Grid 6" w:semiHidden="1" w:unhideWhenUsed="1"/>
+    <w:lsdException w:name="Table Grid 7" w:semiHidden="1" w:unhideWhenUsed="1"/>
+    <w:lsdException w:name="Table Grid 8" w:semiHidden="1" w:unhideWhenUsed="1"/>
+    <w:lsdException w:name="Table List 1" w:semiHidden="1" w:unhideWhenUsed="1"/>
+    <w:lsdException w:name="Table List 2" w:semiHidden="1" w:unhideWhenUsed="1"/>
+    <w:lsdException w:name="Table List 3" w:semiHidden="1" w:unhideWhenUsed="1"/>
+    <w:lsdException w:name="Table List 4" w:semiHidden="1" w:unhideWhenUsed="1"/>
+    <w:lsdException w:name="Table List 5" w:semiHidden="1" w:unhideWhenUsed="1"/>
+    <w:lsdException w:name="Table List 6" w:semiHidden="1" w:unhideWhenUsed="1"/>
+    <w:lsdException w:name="Table List 7" w:semiHidden="1" w:unhideWhenUsed="1"/>
+    <w:lsdException w:name="Table List 8" w:semiHidden="1" w:unhideWhenUsed="1"/>
+    <w:lsdException w:name="Table 3D effects 1" w:semiHidden="1" w:unhideWhenUsed="1"/>
+    <w:lsdException w:name="Table 3D effects 2" w:semiHidden="1" w:unhideWhenUsed="1"/>
+    <w:lsdException w:name="Table 3D effects 3" w:semiHidden="1" w:unhideWhenUsed="1"/>
+    <w:lsdException w:name="Table Contemporary" w:semiHidden="1" w:unhideWhenUsed="1"/>
+    <w:lsdException w:name="Table Elegant" w:semiHidden="1" w:unhideWhenUsed="1"/>
+    <w:lsdException w:name="Table Professional" w:semiHidden="1" w:unhideWhenUsed="1"/>
+    <w:lsdException w:name="Table Subtle 1" w:semiHidden="1" w:unhideWhenUsed="1"/>
+    <w:lsdException w:name="Table Subtle 2" w:semiHidden="1" w:unhideWhenUsed="1"/>
+    <w:lsdException w:name="Table Web 1" w:semiHidden="1" w:unhideWhenUsed="1"/>
+    <w:lsdException w:name="Table Web 2" w:semiHidden="1" w:unhideWhenUsed="1"/>
+    <w:lsdException w:name="Table Web 3" w:semiHidden="1" w:unhideWhenUsed="1"/>
+    <w:lsdException w:name="Balloon Text" w:semiHidden="1" w:unhideWhenUsed="1"/>
+    <w:lsdException w:name="Table Grid" w:semiHidden="1" w:uiPriority="39" w:unhideWhenUsed="1"/>
+    <w:lsdException w:name="Table Theme" w:semiHidden="1" w:unhideWhenUsed="1"/>
+    <w:lsdException w:name="Placeholder Text" w:semiHidden="1"/>
+    <w:lsdException w:name="No Spacing" w:uiPriority="1" w:qFormat="1"/>
+    <w:lsdException w:name="Light Shading" w:uiPriority="60"/>
+    <w:lsdException w:name="Light List" w:uiPriority="61"/>
+    <w:lsdException w:name="Light Grid" w:uiPriority="62"/>
+    <w:lsdException w:name="Medium Shading 1" w:uiPriority="63"/>
+    <w:lsdException w:name="Medium Shading 2" w:uiPriority="64"/>
+    <w:lsdException w:name="Medium List 1" w:uiPriority="65"/>
+    <w:lsdException w:name="Medium List 2" w:uiPriority="66"/>
+    <w:lsdException w:name="Medium Grid 1" w:uiPriority="67"/>
+    <w:lsdException w:name="Medium Grid 2" w:uiPriority="68"/>
+    <w:lsdException w:name="Medium Grid 3" w:uiPriority="69"/>
+    <w:lsdException w:name="Dark List" w:uiPriority="70"/>
+    <w:lsdException w:name="Colorful Shading" w:uiPriority="71"/>
+    <w:lsdException w:name="Colorful List" w:uiPriority="72"/>
+    <w:lsdException w:name="Colorful Grid" w:uiPriority="73"/>
+    <w:lsdException w:name="Light Shading Accent 1" w:uiPriority="60"/>
+    <w:lsdException w:name="Light List Accent 1" w:uiPriority="61"/>
+    <w:lsdException w:name="Light Grid Accent 1" w:uiPriority="62"/>
+    <w:lsdException w:name="Medium Shading 1 Accent 1" w:uiPriority="63"/>
+    <w:lsdException w:name="Medium Shading 2 Accent 1" w:uiPriority="64"/>
+    <w:lsdException w:name="Medium List 1 Accent 1" w:uiPriority="65"/>
+    <w:lsdException w:name="Revision" w:semiHidden="1"/>
+    <w:lsdException w:name="List Paragraph" w:uiPriority="34" w:qFormat="1"/>
+    <w:lsdException w:name="Quote" w:uiPriority="29" w:qFormat="1"/>
+    <w:lsdException w:name="Intense Quote" w:uiPriority="30" w:qFormat="1"/>
+    <w:lsdException w:name="Medium List 2 Accent 1" w:uiPriority="66"/>
+    <w:lsdException w:name="Medium Grid 1 Accent 1" w:uiPriority="67"/>
+    <w:lsdException w:name="Medium Grid 2 Accent 1" w:uiPriority="68"/>
+    <w:lsdException w:name="Medium Grid 3 Accent 1" w:uiPriority="69"/>
+    <w:lsdException w:name="Dark List Accent 1" w:uiPriority="70"/>
+    <w:lsdException w:name="Colorful Shading Accent 1" w:uiPriority="71"/>
+    <w:lsdException w:name="Colorful List Accent 1" w:uiPriority="72"/>
+    <w:lsdException w:name="Colorful Grid Accent 1" w:uiPriority="73"/>
+    <w:lsdException w:name="Light Shading Accent 2" w:uiPriority="60"/>
+    <w:lsdException w:name="Light List Accent 2" w:uiPriority="61"/>
+    <w:lsdException w:name="Light Grid Accent 2" w:uiPriority="62"/>
+    <w:lsdException w:name="Medium Shading 1 Accent 2" w:uiPriority="63"/>
+    <w:lsdException w:name="Medium Shading 2 Accent 2" w:uiPriority="64"/>
+    <w:lsdException w:name="Medium List 1 Accent 2" w:uiPriority="65"/>
+    <w:lsdException w:name="Medium List 2 Accent 2" w:uiPriority="66"/>
+    <w:lsdException w:name="Medium Grid 1 Accent 2" w:uiPriority="67"/>
+    <w:lsdException w:name="Medium Grid 2 Accent 2" w:uiPriority="68"/>
+    <w:lsdException w:name="Medium Grid 3 Accent 2" w:uiPriority="69"/>
+    <w:lsdException w:name="Dark List Accent 2" w:uiPriority="70"/>
+    <w:lsdException w:name="Colorful Shading Accent 2" w:uiPriority="71"/>
+    <w:lsdException w:name="Colorful List Accent 2" w:uiPriority="72"/>
+    <w:lsdException w:name="Colorful Grid Accent 2" w:uiPriority="73"/>
+    <w:lsdException w:name="Light Shading Accent 3" w:uiPriority="60"/>
+    <w:lsdException w:name="Light List Accent 3" w:uiPriority="61"/>
+    <w:lsdException w:name="Light Grid Accent 3" w:uiPriority="62"/>
+    <w:lsdException w:name="Medium Shading 1 Accent 3" w:uiPriority="63"/>
+    <w:lsdException w:name="Medium Shading 2 Accent 3" w:uiPriority="64"/>
+    <w:lsdException w:name="Medium List 1 Accent 3" w:uiPriority="65"/>
+    <w:lsdException w:name="Medium List 2 Accent 3" w:uiPriority="66"/>
+    <w:lsdException w:name="Medium Grid 1 Accent 3" w:uiPriority="67"/>
+    <w:lsdException w:name="Medium Grid 2 Accent 3" w:uiPriority="68"/>
+    <w:lsdException w:name="Medium Grid 3 Accent 3" w:uiPriority="69"/>
+    <w:lsdException w:name="Dark List Accent 3" w:uiPriority="70"/>
+    <w:lsdException w:name="Colorful Shading Accent 3" w:uiPriority="71"/>
+    <w:lsdException w:name="Colorful List Accent 3" w:uiPriority="72"/>
+    <w:lsdException w:name="Colorful Grid Accent 3" w:uiPriority="73"/>
+    <w:lsdException w:name="Light Shading Accent 4" w:uiPriority="60"/>
+    <w:lsdException w:name="Light List Accent 4" w:uiPriority="61"/>
+    <w:lsdException w:name="Light Grid Accent 4" w:uiPriority="62"/>
+    <w:lsdException w:name="Medium Shading 1 Accent 4" w:uiPriority="63"/>
+    <w:lsdException w:name="Medium Shading 2 Accent 4" w:uiPriority="64"/>
+    <w:lsdException w:name="Medium List 1 Accent 4" w:uiPriority="65"/>
+    <w:lsdException w:name="Medium List 2 Accent 4" w:uiPriority="66"/>
+    <w:lsdException w:name="Medium Grid 1 Accent 4" w:uiPriority="67"/>
+    <w:lsdException w:name="Medium Grid 2 Accent 4" w:uiPriority="68"/>
+    <w:lsdException w:name="Medium Grid 3 Accent 4" w:uiPriority="69"/>
+    <w:lsdException w:name="Dark List Accent 4" w:uiPriority="70"/>
+    <w:lsdException w:name="Colorful Shading Accent 4" w:uiPriority="71"/>
+    <w:lsdException w:name="Colorful List Accent 4" w:uiPriority="72"/>
+    <w:lsdException w:name="Colorful Grid Accent 4" w:uiPriority="73"/>
+    <w:lsdException w:name="Light Shading Accent 5" w:uiPriority="60"/>
+    <w:lsdException w:name="Light List Accent 5" w:uiPriority="61"/>
+    <w:lsdException w:name="Light Grid Accent 5" w:uiPriority="62"/>
+    <w:lsdException w:name="Medium Shading 1 Accent 5" w:uiPriority="63"/>
+    <w:lsdException w:name="Medium Shading 2 Accent 5" w:uiPriority="64"/>
+    <w:lsdException w:name="Medium List 1 Accent 5" w:uiPriority="65"/>
+    <w:lsdException w:name="Medium List 2 Accent 5" w:uiPriority="66"/>
+    <w:lsdException w:name="Medium Grid 1 Accent 5" w:uiPriority="67"/>
+    <w:lsdException w:name="Medium Grid 2 Accent 5" w:uiPriority="68"/>
+    <w:lsdException w:name="Medium Grid 3 Accent 5" w:uiPriority="69"/>
+    <w:lsdException w:name="Dark List Accent 5" w:uiPriority="70"/>
+    <w:lsdException w:name="Colorful Shading Accent 5" w:uiPriority="71"/>
+    <w:lsdException w:name="Colorful List Accent 5" w:uiPriority="72"/>
+    <w:lsdException w:name="Colorful Grid Accent 5" w:uiPriority="73"/>
+    <w:lsdException w:name="Light Shading Accent 6" w:uiPriority="60"/>
+    <w:lsdException w:name="Light List Accent 6" w:uiPriority="61"/>
+    <w:lsdException w:name="Light Grid Accent 6" w:uiPriority="62"/>
+    <w:lsdException w:name="Medium Shading 1 Accent 6" w:uiPriority="63"/>
+    <w:lsdException w:name="Medium Shading 2 Accent 6" w:uiPriority="64"/>
+    <w:lsdException w:name="Medium List 1 Accent 6" w:uiPriority="65"/>
+    <w:lsdException w:name="Medium List 2 Accent 6" w:uiPriority="66"/>
+    <w:lsdException w:name="Medium Grid 1 Accent 6" w:uiPriority="67"/>
+    <w:lsdException w:name="Medium Grid 2 Accent 6" w:uiPriority="68"/>
+    <w:lsdException w:name="Medium Grid 3 Accent 6" w:uiPriority="69"/>
+    <w:lsdException w:name="Dark List Accent 6" w:uiPriority="70"/>
+    <w:lsdException w:name="Colorful Shading Accent 6" w:uiPriority="71"/>
+    <w:lsdException w:name="Colorful List Accent 6" w:uiPriority="72"/>
+    <w:lsdException w:name="Colorful Grid Accent 6" w:uiPriority="73"/>
+    <w:lsdException w:name="Subtle Emphasis" w:uiPriority="19" w:qFormat="1"/>
+    <w:lsdException w:name="Intense Emphasis" w:uiPriority="21" w:qFormat="1"/>
+    <w:lsdException w:name="Subtle Reference" w:uiPriority="31" w:qFormat="1"/>
+    <w:lsdException w:name="Intense Reference" w:uiPriority="32" w:qFormat="1"/>
+    <w:lsdException w:name="Book Title" w:uiPriority="33" w:qFormat="1"/>
+    <w:lsdException w:name="Bibliography" w:semiHidden="1" w:uiPriority="37" w:unhideWhenUsed="1"/>
+    <w:lsdException w:name="TOC Heading" w:semiHidden="1" w:uiPriority="39" w:unhideWhenUsed="1" w:qFormat="1"/>
+    <w:lsdException w:name="Plain Table 1" w:uiPriority="41"/>
+    <w:lsdException w:name="Plain Table 2" w:uiPriority="42"/>
+    <w:lsdException w:name="Plain Table 3" w:uiPriority="43"/>
+    <w:lsdException w:name="Plain Table 4" w:uiPriority="44"/>
+    <w:lsdException w:name="Plain Table 5" w:uiPriority="45"/>
+    <w:lsdException w:name="Grid Table Light" w:uiPriority="40"/>
+    <w:lsdException w:name="Grid Table 1 Light" w:uiPriority="46"/>
+    <w:lsdException w:name="Grid Table 2" w:uiPriority="47"/>
+    <w:lsdException w:name="Grid Table 3" w:uiPriority="48"/>
+    <w:lsdException w:name="Grid Table 4" w:uiPriority="49"/>
+    <w:lsdException w:name="Grid Table 5 Dark" w:uiPriority="50"/>
+    <w:lsdException w:name="Grid Table 6 Colorful" w:uiPriority="51"/>
+    <w:lsdException w:name="Grid Table 7 Colorful" w:uiPriority="52"/>
+    <w:lsdException w:name="Grid Table 1 Light Accent 1" w:uiPriority="46"/>
+    <w:lsdException w:name="Grid Table 2 Accent 1" w:uiPriority="47"/>
+    <w:lsdException w:name="Grid Table 3 Accent 1" w:uiPriority="48"/>
+    <w:lsdException w:name="Grid Table 4 Accent 1" w:uiPriority="49"/>
+    <w:lsdException w:name="Grid Table 5 Dark Accent 1" w:uiPriority="50"/>
+    <w:lsdException w:name="Grid Table 6 Colorful Accent 1" w:uiPriority="51"/>
+    <w:lsdException w:name="Grid Table 7 Colorful Accent 1" w:uiPriority="52"/>
+    <w:lsdException w:name="Grid Table 1 Light Accent 2" w:uiPriority="46"/>
+    <w:lsdException w:name="Grid Table 2 Accent 2" w:uiPriority="47"/>
+    <w:lsdException w:name="Grid Table 3 Accent 2" w:uiPriority="48"/>
+    <w:lsdException w:name="Grid Table 4 Accent 2" w:uiPriority="49"/>
+    <w:lsdException w:name="Grid Table 5 Dark Accent 2" w:uiPriority="50"/>
+    <w:lsdException w:name="Grid Table 6 Colorful Accent 2" w:uiPriority="51"/>
+    <w:lsdException w:name="Grid Table 7 Colorful Accent 2" w:uiPriority="52"/>
+    <w:lsdException w:name="Grid Table 1 Light Accent 3" w:uiPriority="46"/>
+    <w:lsdException w:name="Grid Table 2 Accent 3" w:uiPriority="47"/>
+    <w:lsdException w:name="Grid Table 3 Accent 3" w:uiPriority="48"/>
+    <w:lsdException w:name="Grid Table 4 Accent 3" w:uiPriority="49"/>
+    <w:lsdException w:name="Grid Table 5 Dark Accent 3" w:uiPriority="50"/>
+    <w:lsdException w:name="Grid Table 6 Colorful Accent 3" w:uiPriority="51"/>
+    <w:lsdException w:name="Grid Table 7 Colorful Accent 3" w:uiPriority="52"/>
+    <w:lsdException w:name="Grid Table 1 Light Accent 4" w:uiPriority="46"/>
+    <w:lsdException w:name="Grid Table 2 Accent 4" w:uiPriority="47"/>
+    <w:lsdException w:name="Grid Table 3 Accent 4" w:uiPriority="48"/>
+    <w:lsdException w:name="Grid Table 4 Accent 4" w:uiPriority="49"/>
+    <w:lsdException w:name="Grid Table 5 Dark Accent 4" w:uiPriority="50"/>
+    <w:lsdException w:name="Grid Table 6 Colorful Accent 4" w:uiPriority="51"/>
+    <w:lsdException w:name="Grid Table 7 Colorful Accent 4" w:uiPriority="52"/>
+    <w:lsdException w:name="Grid Table 1 Light Accent 5" w:uiPriority="46"/>
+    <w:lsdException w:name="Grid Table 2 Accent 5" w:uiPriority="47"/>
+    <w:lsdException w:name="Grid Table 3 Accent 5" w:uiPriority="48"/>
+    <w:lsdException w:name="Grid Table 4 Accent 5" w:uiPriority="49"/>
+    <w:lsdException w:name="Grid Table 5 Dark Accent 5" w:uiPriority="50"/>
+    <w:lsdException w:name="Grid Table 6 Colorful Accent 5" w:uiPriority="51"/>
+    <w:lsdException w:name="Grid Table 7 Colorful Accent 5" w:uiPriority="52"/>
+    <w:lsdException w:name="Grid Table 1 Light Accent 6" w:uiPriority="46"/>
+    <w:lsdException w:name="Grid Table 2 Accent 6" w:uiPriority="47"/>
+    <w:lsdException w:name="Grid Table 3 Accent 6" w:uiPriority="48"/>
+    <w:lsdException w:name="Grid Table 4 Accent 6" w:uiPriority="49"/>
+    <w:lsdException w:name="Grid Table 5 Dark Accent 6" w:uiPriority="50"/>
+    <w:lsdException w:name="Grid Table 6 Colorful Accent 6" w:uiPriority="51"/>
+    <w:lsdException w:name="Grid Table 7 Colorful Accent 6" w:uiPriority="52"/>
+    <w:lsdException w:name="List Table 1 Light" w:uiPriority="46"/>
+    <w:lsdException w:name="List Table 2" w:uiPriority="47"/>
+    <w:lsdException w:name="List Table 3" w:uiPriority="48"/>
+    <w:lsdException w:name="List Table 4" w:uiPriority="49"/>
+    <w:lsdException w:name="List Table 5 Dark" w:uiPriority="50"/>
+    <w:lsdException w:name="List Table 6 Colorful" w:uiPriority="51"/>
+    <w:lsdException w:name="List Table 7 Colorful" w:uiPriority="52"/>
+    <w:lsdException w:name="List Table 1 Light Accent 1" w:uiPriority="46"/>
+    <w:lsdException w:name="List Table 2 Accent 1" w:uiPriority="47"/>
+    <w:lsdException w:name="List Table 3 Accent 1" w:uiPriority="48"/>
+    <w:lsdException w:name="List Table 4 Accent 1" w:uiPriority="49"/>
+    <w:lsdException w:name="List Table 5 Dark Accent 1" w:uiPriority="50"/>
+    <w:lsdException w:name="List Table 6 Colorful Accent 1" w:uiPriority="51"/>
+    <w:lsdException w:name="List Table 7 Colorful Accent 1" w:uiPriority="52"/>
+    <w:lsdException w:name="List Table 1 Light Accent 2" w:uiPriority="46"/>
+    <w:lsdException w:name="List Table 2 Accent 2" w:uiPriority="47"/>
+    <w:lsdException w:name="List Table 3 Accent 2" w:uiPriority="48"/>
+    <w:lsdException w:name="List Table 4 Accent 2" w:uiPriority="49"/>
+    <w:lsdException w:name="List Table 5 Dark Accent 2" w:uiPriority="50"/>
+    <w:lsdException w:name="List Table 6 Colorful Accent 2" w:uiPriority="51"/>
+    <w:lsdException w:name="List Table 7 Colorful Accent 2" w:uiPriority="52"/>
+    <w:lsdException w:name="List Table 1 Light Accent 3" w:uiPriority="46"/>
+    <w:lsdException w:name="List Table 2 Accent 3" w:uiPriority="47"/>
+    <w:lsdException w:name="List Table 3 Accent 3" w:uiPriority="48"/>
+    <w:lsdException w:name="List Table 4 Accent 3" w:uiPriority="49"/>
+    <w:lsdException w:name="List Table 5 Dark Accent 3" w:uiPriority="50"/>
+    <w:lsdException w:name="List Table 6 Colorful Accent 3" w:uiPriority="51"/>
+    <w:lsdException w:name="List Table 7 Colorful Accent 3" w:uiPriority="52"/>
+    <w:lsdException w:name="List Table 1 Light Accent 4" w:uiPriority="46"/>
+    <w:lsdException w:name="List Table 2 Accent 4" w:uiPriority="47"/>
+    <w:lsdException w:name="List Table 3 Accent 4" w:uiPriority="48"/>
+    <w:lsdException w:name="List Table 4 Accent 4" w:uiPriority="49"/>
+    <w:lsdException w:name="List Table 5 Dark Accent 4" w:uiPriority="50"/>
+    <w:lsdException w:name="List Table 6 Colorful Accent 4" w:uiPriority="51"/>
+    <w:lsdException w:name="List Table 7 Colorful Accent 4" w:uiPriority="52"/>
+    <w:lsdException w:name="List Table 1 Light Accent 5" w:uiPriority="46"/>
+    <w:lsdException w:name="List Table 2 Accent 5" w:uiPriority="47"/>
+    <w:lsdException w:name="List Table 3 Accent 5" w:uiPriority="48"/>
+    <w:lsdException w:name="List Table 4 Accent 5" w:uiPriority="49"/>
+    <w:lsdException w:name="List Table 5 Dark Accent 5" w:uiPriority="50"/>
+    <w:lsdException w:name="List Table 6 Colorful Accent 5" w:uiPriority="51"/>
+    <w:lsdException w:name="List Table 7 Colorful Accent 5" w:uiPriority="52"/>
+    <w:lsdException w:name="List Table 1 Light Accent 6" w:uiPriority="46"/>
+    <w:lsdException w:name="List Table 2 Accent 6" w:uiPriority="47"/>
+    <w:lsdException w:name="List Table 3 Accent 6" w:uiPriority="48"/>
+    <w:lsdException w:name="List Table 4 Accent 6" w:uiPriority="49"/>
+    <w:lsdException w:name="List Table 5 Dark Accent 6" w:uiPriority="50"/>
+    <w:lsdException w:name="List Table 6 Colorful Accent 6" w:uiPriority="51"/>
+    <w:lsdException w:name="List Table 7 Colorful Accent 6" w:uiPriority="52"/>
+    <w:lsdException w:name="Mention" w:semiHidden="1" w:unhideWhenUsed="1"/>
+    <w:lsdException w:name="Smart Hyperlink" w:semiHidden="1" w:unhideWhenUsed="1"/>
+    <w:lsdException w:name="Hashtag" w:semiHidden="1" w:unhideWhenUsed="1"/>
+    <w:lsdException w:name="Unresolved Mention" w:semiHidden="1" w:unhideWhenUsed="1"/>
   </w:latentStyles>
   <w:style w:type="paragraph" w:default="1" w:styleId="Normal">
     <w:name w:val="Normal"/>
@@ -3288,7 +3609,6 @@
     <w:uiPriority w:val="99"/>
     <w:semiHidden/>
     <w:unhideWhenUsed/>
-    <w:qFormat/>
     <w:tblPr>
       <w:tblInd w:w="0" w:type="dxa"/>
       <w:tblCellMar>
@@ -3754,7 +4074,7 @@
 </file>
 
 <file path=customXml/itemProps1.xml><?xml version="1.0" encoding="utf-8"?>
-<ds:datastoreItem xmlns:ds="http://schemas.openxmlformats.org/officeDocument/2006/customXml" ds:itemID="{EFA1CFDC-346B-4F16-94A4-CA9F306CEE05}">
+<ds:datastoreItem xmlns:ds="http://schemas.openxmlformats.org/officeDocument/2006/customXml" ds:itemID="{D2A2A8C2-4E5D-49D1-891B-0C95E48A172C}">
   <ds:schemaRefs>
     <ds:schemaRef ds:uri="http://schemas.openxmlformats.org/officeDocument/2006/bibliography"/>
   </ds:schemaRefs>

</xml_diff>